<commit_message>
Updated Report with test status'
</commit_message>
<xml_diff>
--- a/SEPT report.docx
+++ b/SEPT report.docx
@@ -1,6 +1,6 @@
 
 <file path=word/document.xml><?xml version="1.0" encoding="utf-8"?>
-<w:document xmlns:wpc="http://schemas.microsoft.com/office/word/2010/wordprocessingCanvas" xmlns:mc="http://schemas.openxmlformats.org/markup-compatibility/2006" xmlns:o="urn:schemas-microsoft-com:office:office" xmlns:r="http://schemas.openxmlformats.org/officeDocument/2006/relationships" xmlns:m="http://schemas.openxmlformats.org/officeDocument/2006/math" xmlns:v="urn:schemas-microsoft-com:vml" xmlns:wp14="http://schemas.microsoft.com/office/word/2010/wordprocessingDrawing" xmlns:wp="http://schemas.openxmlformats.org/drawingml/2006/wordprocessingDrawing" xmlns:w10="urn:schemas-microsoft-com:office:word" xmlns:w="http://schemas.openxmlformats.org/wordprocessingml/2006/main" xmlns:w14="http://schemas.microsoft.com/office/word/2010/wordml" xmlns:wpg="http://schemas.microsoft.com/office/word/2010/wordprocessingGroup" xmlns:wpi="http://schemas.microsoft.com/office/word/2010/wordprocessingInk" xmlns:wne="http://schemas.microsoft.com/office/word/2006/wordml" xmlns:wps="http://schemas.microsoft.com/office/word/2010/wordprocessingShape" mc:Ignorable="w14 wp14">
+<w:document xmlns:wpc="http://schemas.microsoft.com/office/word/2010/wordprocessingCanvas" xmlns:cx="http://schemas.microsoft.com/office/drawing/2014/chartex" xmlns:cx1="http://schemas.microsoft.com/office/drawing/2015/9/8/chartex" xmlns:cx2="http://schemas.microsoft.com/office/drawing/2015/10/21/chartex" xmlns:mc="http://schemas.openxmlformats.org/markup-compatibility/2006" xmlns:o="urn:schemas-microsoft-com:office:office" xmlns:r="http://schemas.openxmlformats.org/officeDocument/2006/relationships" xmlns:m="http://schemas.openxmlformats.org/officeDocument/2006/math" xmlns:v="urn:schemas-microsoft-com:vml" xmlns:wp14="http://schemas.microsoft.com/office/word/2010/wordprocessingDrawing" xmlns:wp="http://schemas.openxmlformats.org/drawingml/2006/wordprocessingDrawing" xmlns:w10="urn:schemas-microsoft-com:office:word" xmlns:w="http://schemas.openxmlformats.org/wordprocessingml/2006/main" xmlns:w14="http://schemas.microsoft.com/office/word/2010/wordml" xmlns:w15="http://schemas.microsoft.com/office/word/2012/wordml" xmlns:w16se="http://schemas.microsoft.com/office/word/2015/wordml/symex" xmlns:wpg="http://schemas.microsoft.com/office/word/2010/wordprocessingGroup" xmlns:wpi="http://schemas.microsoft.com/office/word/2010/wordprocessingInk" xmlns:wne="http://schemas.microsoft.com/office/word/2006/wordml" xmlns:wps="http://schemas.microsoft.com/office/word/2010/wordprocessingShape" mc:Ignorable="w14 w15 w16se wp14">
   <w:body>
     <w:p>
       <w:pPr>
@@ -72,21 +72,8 @@
       <w:pPr>
         <w:pStyle w:val="NoSpacing"/>
       </w:pPr>
-      <w:proofErr w:type="spellStart"/>
-      <w:r>
-        <w:t>Reyham</w:t>
-      </w:r>
-      <w:proofErr w:type="spellEnd"/>
-      <w:r>
-        <w:t xml:space="preserve"> </w:t>
-      </w:r>
-      <w:proofErr w:type="spellStart"/>
-      <w:r>
-        <w:t>Soenasto</w:t>
-      </w:r>
-      <w:proofErr w:type="spellEnd"/>
-      <w:r>
-        <w:t xml:space="preserve"> </w:t>
+      <w:r>
+        <w:t xml:space="preserve">Reyham Soenasto </w:t>
       </w:r>
       <w:r>
         <w:tab/>
@@ -99,21 +86,8 @@
       <w:pPr>
         <w:pStyle w:val="NoSpacing"/>
       </w:pPr>
-      <w:proofErr w:type="spellStart"/>
-      <w:r>
-        <w:t>Yohanes</w:t>
-      </w:r>
-      <w:proofErr w:type="spellEnd"/>
-      <w:r>
-        <w:t xml:space="preserve"> </w:t>
-      </w:r>
-      <w:proofErr w:type="spellStart"/>
-      <w:r>
-        <w:t>Keanoe</w:t>
-      </w:r>
-      <w:proofErr w:type="spellEnd"/>
-      <w:r>
-        <w:t xml:space="preserve"> </w:t>
+      <w:r>
+        <w:t xml:space="preserve">Yohanes Keanoe </w:t>
       </w:r>
       <w:r>
         <w:tab/>
@@ -711,13 +685,14 @@
         <w:tblLook w:val="04A0" w:firstRow="1" w:lastRow="0" w:firstColumn="1" w:lastColumn="0" w:noHBand="0" w:noVBand="1"/>
       </w:tblPr>
       <w:tblGrid>
-        <w:gridCol w:w="4508"/>
-        <w:gridCol w:w="4508"/>
+        <w:gridCol w:w="2445"/>
+        <w:gridCol w:w="5318"/>
+        <w:gridCol w:w="1479"/>
       </w:tblGrid>
       <w:tr>
         <w:tc>
           <w:tcPr>
-            <w:tcW w:w="4508" w:type="dxa"/>
+            <w:tcW w:w="2445" w:type="dxa"/>
           </w:tcPr>
           <w:p>
             <w:r>
@@ -727,11 +702,21 @@
         </w:tc>
         <w:tc>
           <w:tcPr>
-            <w:tcW w:w="4508" w:type="dxa"/>
+            <w:tcW w:w="5318" w:type="dxa"/>
           </w:tcPr>
           <w:p>
             <w:r>
               <w:t>Description</w:t>
+            </w:r>
+          </w:p>
+        </w:tc>
+        <w:tc>
+          <w:tcPr>
+            <w:tcW w:w="1479" w:type="dxa"/>
+          </w:tcPr>
+          <w:p>
+            <w:r>
+              <w:t>Status</w:t>
             </w:r>
           </w:p>
         </w:tc>
@@ -739,29 +724,31 @@
       <w:tr>
         <w:tc>
           <w:tcPr>
-            <w:tcW w:w="4508" w:type="dxa"/>
-          </w:tcPr>
-          <w:p>
-            <w:proofErr w:type="spellStart"/>
-            <w:r>
-              <w:t>testModelInitialisation</w:t>
-            </w:r>
-            <w:proofErr w:type="spellEnd"/>
-            <w:r>
-              <w:t>()</w:t>
-            </w:r>
-          </w:p>
-        </w:tc>
-        <w:tc>
-          <w:tcPr>
-            <w:tcW w:w="4508" w:type="dxa"/>
-          </w:tcPr>
-          <w:p>
-            <w:r>
-              <w:t>T</w:t>
-            </w:r>
-            <w:r>
-              <w:t>est the model starting initialisation by counting the number of states in model</w:t>
+            <w:tcW w:w="2445" w:type="dxa"/>
+          </w:tcPr>
+          <w:p>
+            <w:r>
+              <w:t>testModelInitialisation()</w:t>
+            </w:r>
+          </w:p>
+        </w:tc>
+        <w:tc>
+          <w:tcPr>
+            <w:tcW w:w="5318" w:type="dxa"/>
+          </w:tcPr>
+          <w:p>
+            <w:r>
+              <w:t>Test the model starting initialisation by counting the number of states in model</w:t>
+            </w:r>
+          </w:p>
+        </w:tc>
+        <w:tc>
+          <w:tcPr>
+            <w:tcW w:w="1479" w:type="dxa"/>
+          </w:tcPr>
+          <w:p>
+            <w:r>
+              <w:t>Passed</w:t>
             </w:r>
           </w:p>
         </w:tc>
@@ -769,30 +756,31 @@
       <w:tr>
         <w:tc>
           <w:tcPr>
-            <w:tcW w:w="4508" w:type="dxa"/>
-          </w:tcPr>
-          <w:p>
-            <w:proofErr w:type="spellStart"/>
-            <w:r>
-              <w:t>testStationList</w:t>
-            </w:r>
-            <w:proofErr w:type="spellEnd"/>
-            <w:r>
-              <w:t>()</w:t>
-            </w:r>
-          </w:p>
-          <w:p/>
-        </w:tc>
-        <w:tc>
-          <w:tcPr>
-            <w:tcW w:w="4508" w:type="dxa"/>
-          </w:tcPr>
-          <w:p>
-            <w:r>
-              <w:t>T</w:t>
-            </w:r>
-            <w:r>
-              <w:t>est the state starting initialisation by counting the number of stations in state</w:t>
+            <w:tcW w:w="2445" w:type="dxa"/>
+          </w:tcPr>
+          <w:p>
+            <w:r>
+              <w:t>testStationList()</w:t>
+            </w:r>
+          </w:p>
+        </w:tc>
+        <w:tc>
+          <w:tcPr>
+            <w:tcW w:w="5318" w:type="dxa"/>
+          </w:tcPr>
+          <w:p>
+            <w:r>
+              <w:t>Test the state starting initialisation by counting the number of stations in state</w:t>
+            </w:r>
+          </w:p>
+        </w:tc>
+        <w:tc>
+          <w:tcPr>
+            <w:tcW w:w="1479" w:type="dxa"/>
+          </w:tcPr>
+          <w:p>
+            <w:r>
+              <w:t>Passed</w:t>
             </w:r>
           </w:p>
         </w:tc>
@@ -800,30 +788,31 @@
       <w:tr>
         <w:tc>
           <w:tcPr>
-            <w:tcW w:w="4508" w:type="dxa"/>
-          </w:tcPr>
-          <w:p>
-            <w:proofErr w:type="spellStart"/>
-            <w:r>
-              <w:t>testGetStationData</w:t>
-            </w:r>
-            <w:proofErr w:type="spellEnd"/>
-            <w:r>
-              <w:t>()</w:t>
-            </w:r>
-          </w:p>
-          <w:p/>
-        </w:tc>
-        <w:tc>
-          <w:tcPr>
-            <w:tcW w:w="4508" w:type="dxa"/>
-          </w:tcPr>
-          <w:p>
-            <w:r>
-              <w:t>T</w:t>
-            </w:r>
-            <w:r>
-              <w:t>est the station get data feature by checking if the data is null</w:t>
+            <w:tcW w:w="2445" w:type="dxa"/>
+          </w:tcPr>
+          <w:p>
+            <w:r>
+              <w:t>testGetStationData()</w:t>
+            </w:r>
+          </w:p>
+        </w:tc>
+        <w:tc>
+          <w:tcPr>
+            <w:tcW w:w="5318" w:type="dxa"/>
+          </w:tcPr>
+          <w:p>
+            <w:r>
+              <w:t>Test the station get data feature by checking if the data is null</w:t>
+            </w:r>
+          </w:p>
+        </w:tc>
+        <w:tc>
+          <w:tcPr>
+            <w:tcW w:w="1479" w:type="dxa"/>
+          </w:tcPr>
+          <w:p>
+            <w:r>
+              <w:t>Passed</w:t>
             </w:r>
           </w:p>
         </w:tc>
@@ -831,30 +820,31 @@
       <w:tr>
         <w:tc>
           <w:tcPr>
-            <w:tcW w:w="4508" w:type="dxa"/>
-          </w:tcPr>
-          <w:p>
-            <w:proofErr w:type="spellStart"/>
-            <w:r>
-              <w:t>testStationButton</w:t>
-            </w:r>
-            <w:proofErr w:type="spellEnd"/>
-            <w:r>
-              <w:t>()</w:t>
-            </w:r>
-          </w:p>
-          <w:p/>
-        </w:tc>
-        <w:tc>
-          <w:tcPr>
-            <w:tcW w:w="4508" w:type="dxa"/>
-          </w:tcPr>
-          <w:p>
-            <w:r>
-              <w:t>T</w:t>
-            </w:r>
-            <w:r>
-              <w:t>est the station button from GUI by checking that the data is filled by clicking the button</w:t>
+            <w:tcW w:w="2445" w:type="dxa"/>
+          </w:tcPr>
+          <w:p>
+            <w:r>
+              <w:t>testStationButton()</w:t>
+            </w:r>
+          </w:p>
+        </w:tc>
+        <w:tc>
+          <w:tcPr>
+            <w:tcW w:w="5318" w:type="dxa"/>
+          </w:tcPr>
+          <w:p>
+            <w:r>
+              <w:t>Test the station button from GUI by checking that the data is filled by clicking the button</w:t>
+            </w:r>
+          </w:p>
+        </w:tc>
+        <w:tc>
+          <w:tcPr>
+            <w:tcW w:w="1479" w:type="dxa"/>
+          </w:tcPr>
+          <w:p>
+            <w:r>
+              <w:t>Passed</w:t>
             </w:r>
           </w:p>
         </w:tc>
@@ -862,38 +852,32 @@
       <w:tr>
         <w:tc>
           <w:tcPr>
-            <w:tcW w:w="4508" w:type="dxa"/>
-          </w:tcPr>
-          <w:p>
-            <w:proofErr w:type="spellStart"/>
-            <w:r>
-              <w:t>testNowPanelFillsData</w:t>
-            </w:r>
-            <w:proofErr w:type="spellEnd"/>
-            <w:r>
-              <w:t>()</w:t>
+            <w:tcW w:w="2445" w:type="dxa"/>
+          </w:tcPr>
+          <w:p>
+            <w:r>
+              <w:t>testNowPanelFillsData()</w:t>
             </w:r>
           </w:p>
           <w:p/>
         </w:tc>
         <w:tc>
           <w:tcPr>
-            <w:tcW w:w="4508" w:type="dxa"/>
-          </w:tcPr>
-          <w:p>
-            <w:r>
-              <w:t>T</w:t>
-            </w:r>
-            <w:r>
-              <w:t xml:space="preserve">ests that the </w:t>
-            </w:r>
-            <w:proofErr w:type="spellStart"/>
-            <w:r>
-              <w:t>NowPanel</w:t>
-            </w:r>
-            <w:proofErr w:type="spellEnd"/>
-            <w:r>
-              <w:t xml:space="preserve"> displays data</w:t>
+            <w:tcW w:w="5318" w:type="dxa"/>
+          </w:tcPr>
+          <w:p>
+            <w:r>
+              <w:t>Tests that the NowPanel displays data</w:t>
+            </w:r>
+          </w:p>
+        </w:tc>
+        <w:tc>
+          <w:tcPr>
+            <w:tcW w:w="1479" w:type="dxa"/>
+          </w:tcPr>
+          <w:p>
+            <w:r>
+              <w:t>Passed</w:t>
             </w:r>
           </w:p>
         </w:tc>
@@ -901,38 +885,32 @@
       <w:tr>
         <w:tc>
           <w:tcPr>
-            <w:tcW w:w="4508" w:type="dxa"/>
-          </w:tcPr>
-          <w:p>
-            <w:proofErr w:type="spellStart"/>
-            <w:r>
-              <w:t>testDayDataFormatting</w:t>
-            </w:r>
-            <w:proofErr w:type="spellEnd"/>
-            <w:r>
-              <w:t>()</w:t>
+            <w:tcW w:w="2445" w:type="dxa"/>
+          </w:tcPr>
+          <w:p>
+            <w:r>
+              <w:t>testDayDataFormatting()</w:t>
             </w:r>
           </w:p>
           <w:p/>
         </w:tc>
         <w:tc>
           <w:tcPr>
-            <w:tcW w:w="4508" w:type="dxa"/>
-          </w:tcPr>
-          <w:p>
-            <w:r>
-              <w:t>T</w:t>
-            </w:r>
-            <w:r>
-              <w:t xml:space="preserve">ests the </w:t>
-            </w:r>
-            <w:proofErr w:type="spellStart"/>
-            <w:r>
-              <w:t>DayData</w:t>
-            </w:r>
-            <w:proofErr w:type="spellEnd"/>
-            <w:r>
-              <w:t xml:space="preserve"> class formatting functions</w:t>
+            <w:tcW w:w="5318" w:type="dxa"/>
+          </w:tcPr>
+          <w:p>
+            <w:r>
+              <w:t>Tests the DayData class formatting functions</w:t>
+            </w:r>
+          </w:p>
+        </w:tc>
+        <w:tc>
+          <w:tcPr>
+            <w:tcW w:w="1479" w:type="dxa"/>
+          </w:tcPr>
+          <w:p>
+            <w:r>
+              <w:t>Passed</w:t>
             </w:r>
           </w:p>
         </w:tc>
@@ -940,27 +918,34 @@
       <w:tr>
         <w:tc>
           <w:tcPr>
-            <w:tcW w:w="4508" w:type="dxa"/>
-          </w:tcPr>
-          <w:p>
-            <w:proofErr w:type="spellStart"/>
-            <w:r>
-              <w:t>testFavesIO</w:t>
-            </w:r>
-            <w:proofErr w:type="spellEnd"/>
-            <w:r>
-              <w:t>()</w:t>
-            </w:r>
-          </w:p>
-        </w:tc>
-        <w:tc>
-          <w:tcPr>
-            <w:tcW w:w="4508" w:type="dxa"/>
+            <w:tcW w:w="2445" w:type="dxa"/>
+          </w:tcPr>
+          <w:p>
+            <w:r>
+              <w:t>testFavesIO()</w:t>
+            </w:r>
+          </w:p>
+        </w:tc>
+        <w:tc>
+          <w:tcPr>
+            <w:tcW w:w="5318" w:type="dxa"/>
           </w:tcPr>
           <w:p>
             <w:r>
               <w:t>Tests the functionality of the favourites list’s persistence</w:t>
             </w:r>
+          </w:p>
+        </w:tc>
+        <w:tc>
+          <w:tcPr>
+            <w:tcW w:w="1479" w:type="dxa"/>
+          </w:tcPr>
+          <w:p>
+            <w:r>
+              <w:t>Passed</w:t>
+            </w:r>
+            <w:bookmarkStart w:id="3" w:name="_GoBack"/>
+            <w:bookmarkEnd w:id="3"/>
           </w:p>
         </w:tc>
       </w:tr>
@@ -969,11 +954,11 @@
       <w:pPr>
         <w:pStyle w:val="Heading1"/>
       </w:pPr>
-      <w:bookmarkStart w:id="3" w:name="_Toc448694175"/>
+      <w:bookmarkStart w:id="4" w:name="_Toc448694175"/>
       <w:r>
         <w:t>User Guide</w:t>
       </w:r>
-      <w:bookmarkEnd w:id="3"/>
+      <w:bookmarkEnd w:id="4"/>
     </w:p>
     <w:tbl>
       <w:tblPr>
@@ -1016,8 +1001,6 @@
             <w:r>
               <w:t xml:space="preserve">1. </w:t>
             </w:r>
-            <w:bookmarkStart w:id="4" w:name="_GoBack"/>
-            <w:bookmarkEnd w:id="4"/>
             <w:r>
               <w:t>Monitor weather of station</w:t>
             </w:r>
@@ -1244,7 +1227,7 @@
       <w:r>
         <w:rPr>
           <w:noProof/>
-          <w:lang w:val="en-US"/>
+          <w:lang w:eastAsia="en-AU"/>
         </w:rPr>
         <w:drawing>
           <wp:anchor distT="0" distB="0" distL="114300" distR="114300" simplePos="0" relativeHeight="251658240" behindDoc="0" locked="0" layoutInCell="1" allowOverlap="1" wp14:anchorId="0FEA9828" wp14:editId="35DC0309">
@@ -1272,7 +1255,7 @@
                     </pic:cNvPicPr>
                   </pic:nvPicPr>
                   <pic:blipFill rotWithShape="1">
-                    <a:blip r:embed="rId8">
+                    <a:blip r:embed="rId7">
                       <a:extLst>
                         <a:ext uri="{28A0092B-C50C-407E-A947-70E740481C1C}">
                           <a14:useLocalDpi xmlns:a14="http://schemas.microsoft.com/office/drawing/2010/main" val="0"/>
@@ -1314,7 +1297,7 @@
       </w:r>
     </w:p>
     <w:sectPr>
-      <w:footerReference w:type="default" r:id="rId9"/>
+      <w:footerReference w:type="default" r:id="rId8"/>
       <w:pgSz w:w="11906" w:h="16838"/>
       <w:pgMar w:top="1440" w:right="1440" w:bottom="1440" w:left="1440" w:header="708" w:footer="708" w:gutter="0"/>
       <w:cols w:space="708"/>
@@ -1325,7 +1308,7 @@
 </file>
 
 <file path=word/endnotes.xml><?xml version="1.0" encoding="utf-8"?>
-<w:endnotes xmlns:wpc="http://schemas.microsoft.com/office/word/2010/wordprocessingCanvas" xmlns:mc="http://schemas.openxmlformats.org/markup-compatibility/2006" xmlns:o="urn:schemas-microsoft-com:office:office" xmlns:r="http://schemas.openxmlformats.org/officeDocument/2006/relationships" xmlns:m="http://schemas.openxmlformats.org/officeDocument/2006/math" xmlns:v="urn:schemas-microsoft-com:vml" xmlns:wp14="http://schemas.microsoft.com/office/word/2010/wordprocessingDrawing" xmlns:wp="http://schemas.openxmlformats.org/drawingml/2006/wordprocessingDrawing" xmlns:w10="urn:schemas-microsoft-com:office:word" xmlns:w="http://schemas.openxmlformats.org/wordprocessingml/2006/main" xmlns:w14="http://schemas.microsoft.com/office/word/2010/wordml" xmlns:wpg="http://schemas.microsoft.com/office/word/2010/wordprocessingGroup" xmlns:wpi="http://schemas.microsoft.com/office/word/2010/wordprocessingInk" xmlns:wne="http://schemas.microsoft.com/office/word/2006/wordml" xmlns:wps="http://schemas.microsoft.com/office/word/2010/wordprocessingShape" mc:Ignorable="w14 wp14">
+<w:endnotes xmlns:wpc="http://schemas.microsoft.com/office/word/2010/wordprocessingCanvas" xmlns:cx="http://schemas.microsoft.com/office/drawing/2014/chartex" xmlns:cx1="http://schemas.microsoft.com/office/drawing/2015/9/8/chartex" xmlns:cx2="http://schemas.microsoft.com/office/drawing/2015/10/21/chartex" xmlns:mc="http://schemas.openxmlformats.org/markup-compatibility/2006" xmlns:o="urn:schemas-microsoft-com:office:office" xmlns:r="http://schemas.openxmlformats.org/officeDocument/2006/relationships" xmlns:m="http://schemas.openxmlformats.org/officeDocument/2006/math" xmlns:v="urn:schemas-microsoft-com:vml" xmlns:wp14="http://schemas.microsoft.com/office/word/2010/wordprocessingDrawing" xmlns:wp="http://schemas.openxmlformats.org/drawingml/2006/wordprocessingDrawing" xmlns:w10="urn:schemas-microsoft-com:office:word" xmlns:w="http://schemas.openxmlformats.org/wordprocessingml/2006/main" xmlns:w14="http://schemas.microsoft.com/office/word/2010/wordml" xmlns:w15="http://schemas.microsoft.com/office/word/2012/wordml" xmlns:w16se="http://schemas.microsoft.com/office/word/2015/wordml/symex" xmlns:wpg="http://schemas.microsoft.com/office/word/2010/wordprocessingGroup" xmlns:wpi="http://schemas.microsoft.com/office/word/2010/wordprocessingInk" xmlns:wne="http://schemas.microsoft.com/office/word/2006/wordml" xmlns:wps="http://schemas.microsoft.com/office/word/2010/wordprocessingShape" mc:Ignorable="w14 w15 w16se wp14">
   <w:endnote w:type="separator" w:id="-1">
     <w:p>
       <w:pPr>
@@ -1350,7 +1333,7 @@
 </file>
 
 <file path=word/footer1.xml><?xml version="1.0" encoding="utf-8"?>
-<w:ftr xmlns:wpc="http://schemas.microsoft.com/office/word/2010/wordprocessingCanvas" xmlns:mc="http://schemas.openxmlformats.org/markup-compatibility/2006" xmlns:o="urn:schemas-microsoft-com:office:office" xmlns:r="http://schemas.openxmlformats.org/officeDocument/2006/relationships" xmlns:m="http://schemas.openxmlformats.org/officeDocument/2006/math" xmlns:v="urn:schemas-microsoft-com:vml" xmlns:wp14="http://schemas.microsoft.com/office/word/2010/wordprocessingDrawing" xmlns:wp="http://schemas.openxmlformats.org/drawingml/2006/wordprocessingDrawing" xmlns:w10="urn:schemas-microsoft-com:office:word" xmlns:w="http://schemas.openxmlformats.org/wordprocessingml/2006/main" xmlns:w14="http://schemas.microsoft.com/office/word/2010/wordml" xmlns:wpg="http://schemas.microsoft.com/office/word/2010/wordprocessingGroup" xmlns:wpi="http://schemas.microsoft.com/office/word/2010/wordprocessingInk" xmlns:wne="http://schemas.microsoft.com/office/word/2006/wordml" xmlns:wps="http://schemas.microsoft.com/office/word/2010/wordprocessingShape" mc:Ignorable="w14 wp14">
+<w:ftr xmlns:wpc="http://schemas.microsoft.com/office/word/2010/wordprocessingCanvas" xmlns:cx="http://schemas.microsoft.com/office/drawing/2014/chartex" xmlns:cx1="http://schemas.microsoft.com/office/drawing/2015/9/8/chartex" xmlns:cx2="http://schemas.microsoft.com/office/drawing/2015/10/21/chartex" xmlns:mc="http://schemas.openxmlformats.org/markup-compatibility/2006" xmlns:o="urn:schemas-microsoft-com:office:office" xmlns:r="http://schemas.openxmlformats.org/officeDocument/2006/relationships" xmlns:m="http://schemas.openxmlformats.org/officeDocument/2006/math" xmlns:v="urn:schemas-microsoft-com:vml" xmlns:wp14="http://schemas.microsoft.com/office/word/2010/wordprocessingDrawing" xmlns:wp="http://schemas.openxmlformats.org/drawingml/2006/wordprocessingDrawing" xmlns:w10="urn:schemas-microsoft-com:office:word" xmlns:w="http://schemas.openxmlformats.org/wordprocessingml/2006/main" xmlns:w14="http://schemas.microsoft.com/office/word/2010/wordml" xmlns:w15="http://schemas.microsoft.com/office/word/2012/wordml" xmlns:w16se="http://schemas.microsoft.com/office/word/2015/wordml/symex" xmlns:wpg="http://schemas.microsoft.com/office/word/2010/wordprocessingGroup" xmlns:wpi="http://schemas.microsoft.com/office/word/2010/wordprocessingInk" xmlns:wne="http://schemas.microsoft.com/office/word/2006/wordml" xmlns:wps="http://schemas.microsoft.com/office/word/2010/wordprocessingShape" mc:Ignorable="w14 w15 w16se wp14">
   <w:sdt>
     <w:sdtPr>
       <w:id w:val="579566071"/>
@@ -1428,7 +1411,7 @@
 </file>
 
 <file path=word/footnotes.xml><?xml version="1.0" encoding="utf-8"?>
-<w:footnotes xmlns:wpc="http://schemas.microsoft.com/office/word/2010/wordprocessingCanvas" xmlns:mc="http://schemas.openxmlformats.org/markup-compatibility/2006" xmlns:o="urn:schemas-microsoft-com:office:office" xmlns:r="http://schemas.openxmlformats.org/officeDocument/2006/relationships" xmlns:m="http://schemas.openxmlformats.org/officeDocument/2006/math" xmlns:v="urn:schemas-microsoft-com:vml" xmlns:wp14="http://schemas.microsoft.com/office/word/2010/wordprocessingDrawing" xmlns:wp="http://schemas.openxmlformats.org/drawingml/2006/wordprocessingDrawing" xmlns:w10="urn:schemas-microsoft-com:office:word" xmlns:w="http://schemas.openxmlformats.org/wordprocessingml/2006/main" xmlns:w14="http://schemas.microsoft.com/office/word/2010/wordml" xmlns:wpg="http://schemas.microsoft.com/office/word/2010/wordprocessingGroup" xmlns:wpi="http://schemas.microsoft.com/office/word/2010/wordprocessingInk" xmlns:wne="http://schemas.microsoft.com/office/word/2006/wordml" xmlns:wps="http://schemas.microsoft.com/office/word/2010/wordprocessingShape" mc:Ignorable="w14 wp14">
+<w:footnotes xmlns:wpc="http://schemas.microsoft.com/office/word/2010/wordprocessingCanvas" xmlns:cx="http://schemas.microsoft.com/office/drawing/2014/chartex" xmlns:cx1="http://schemas.microsoft.com/office/drawing/2015/9/8/chartex" xmlns:cx2="http://schemas.microsoft.com/office/drawing/2015/10/21/chartex" xmlns:mc="http://schemas.openxmlformats.org/markup-compatibility/2006" xmlns:o="urn:schemas-microsoft-com:office:office" xmlns:r="http://schemas.openxmlformats.org/officeDocument/2006/relationships" xmlns:m="http://schemas.openxmlformats.org/officeDocument/2006/math" xmlns:v="urn:schemas-microsoft-com:vml" xmlns:wp14="http://schemas.microsoft.com/office/word/2010/wordprocessingDrawing" xmlns:wp="http://schemas.openxmlformats.org/drawingml/2006/wordprocessingDrawing" xmlns:w10="urn:schemas-microsoft-com:office:word" xmlns:w="http://schemas.openxmlformats.org/wordprocessingml/2006/main" xmlns:w14="http://schemas.microsoft.com/office/word/2010/wordml" xmlns:w15="http://schemas.microsoft.com/office/word/2012/wordml" xmlns:w16se="http://schemas.microsoft.com/office/word/2015/wordml/symex" xmlns:wpg="http://schemas.microsoft.com/office/word/2010/wordprocessingGroup" xmlns:wpi="http://schemas.microsoft.com/office/word/2010/wordprocessingInk" xmlns:wne="http://schemas.microsoft.com/office/word/2006/wordml" xmlns:wps="http://schemas.microsoft.com/office/word/2010/wordprocessingShape" mc:Ignorable="w14 w15 w16se wp14">
   <w:footnote w:type="separator" w:id="-1">
     <w:p>
       <w:pPr>
@@ -1453,7 +1436,7 @@
 </file>
 
 <file path=word/styles.xml><?xml version="1.0" encoding="utf-8"?>
-<w:styles xmlns:mc="http://schemas.openxmlformats.org/markup-compatibility/2006" xmlns:r="http://schemas.openxmlformats.org/officeDocument/2006/relationships" xmlns:w="http://schemas.openxmlformats.org/wordprocessingml/2006/main" xmlns:w14="http://schemas.microsoft.com/office/word/2010/wordml" mc:Ignorable="w14">
+<w:styles xmlns:mc="http://schemas.openxmlformats.org/markup-compatibility/2006" xmlns:r="http://schemas.openxmlformats.org/officeDocument/2006/relationships" xmlns:w="http://schemas.openxmlformats.org/wordprocessingml/2006/main" xmlns:w14="http://schemas.microsoft.com/office/word/2010/wordml" xmlns:w15="http://schemas.microsoft.com/office/word/2012/wordml" xmlns:w16se="http://schemas.microsoft.com/office/word/2015/wordml/symex" mc:Ignorable="w14 w15 w16se">
   <w:docDefaults>
     <w:rPrDefault>
       <w:rPr>
@@ -1469,623 +1452,379 @@
       </w:pPr>
     </w:pPrDefault>
   </w:docDefaults>
-  <w:latentStyles w:defLockedState="0" w:defUIPriority="99" w:defSemiHidden="1" w:defUnhideWhenUsed="1" w:defQFormat="0" w:count="267">
-    <w:lsdException w:name="Normal" w:semiHidden="0" w:uiPriority="0" w:unhideWhenUsed="0" w:qFormat="1"/>
-    <w:lsdException w:name="heading 1" w:semiHidden="0" w:uiPriority="9" w:unhideWhenUsed="0" w:qFormat="1"/>
-    <w:lsdException w:name="heading 2" w:uiPriority="9" w:qFormat="1"/>
-    <w:lsdException w:name="heading 3" w:uiPriority="9" w:qFormat="1"/>
-    <w:lsdException w:name="heading 4" w:uiPriority="9" w:qFormat="1"/>
-    <w:lsdException w:name="heading 5" w:uiPriority="9" w:qFormat="1"/>
-    <w:lsdException w:name="heading 6" w:uiPriority="9" w:qFormat="1"/>
-    <w:lsdException w:name="heading 7" w:uiPriority="9" w:qFormat="1"/>
-    <w:lsdException w:name="heading 8" w:uiPriority="9" w:qFormat="1"/>
-    <w:lsdException w:name="heading 9" w:uiPriority="9" w:qFormat="1"/>
-    <w:lsdException w:name="toc 1" w:uiPriority="39"/>
-    <w:lsdException w:name="toc 2" w:uiPriority="39"/>
-    <w:lsdException w:name="toc 3" w:uiPriority="39"/>
-    <w:lsdException w:name="toc 4" w:uiPriority="39"/>
-    <w:lsdException w:name="toc 5" w:uiPriority="39"/>
-    <w:lsdException w:name="toc 6" w:uiPriority="39"/>
-    <w:lsdException w:name="toc 7" w:uiPriority="39"/>
-    <w:lsdException w:name="toc 8" w:uiPriority="39"/>
-    <w:lsdException w:name="toc 9" w:uiPriority="39"/>
-    <w:lsdException w:name="caption" w:uiPriority="35" w:qFormat="1"/>
-    <w:lsdException w:name="Title" w:semiHidden="0" w:uiPriority="10" w:unhideWhenUsed="0" w:qFormat="1"/>
-    <w:lsdException w:name="Default Paragraph Font" w:uiPriority="1"/>
-    <w:lsdException w:name="Subtitle" w:semiHidden="0" w:uiPriority="11" w:unhideWhenUsed="0" w:qFormat="1"/>
-    <w:lsdException w:name="Strong" w:semiHidden="0" w:uiPriority="22" w:unhideWhenUsed="0" w:qFormat="1"/>
-    <w:lsdException w:name="Emphasis" w:semiHidden="0" w:uiPriority="20" w:unhideWhenUsed="0" w:qFormat="1"/>
-    <w:lsdException w:name="Table Grid" w:semiHidden="0" w:uiPriority="59" w:unhideWhenUsed="0"/>
-    <w:lsdException w:name="Placeholder Text" w:unhideWhenUsed="0"/>
-    <w:lsdException w:name="No Spacing" w:semiHidden="0" w:uiPriority="1" w:unhideWhenUsed="0" w:qFormat="1"/>
-    <w:lsdException w:name="Light Shading" w:semiHidden="0" w:uiPriority="60" w:unhideWhenUsed="0"/>
-    <w:lsdException w:name="Light List" w:semiHidden="0" w:uiPriority="61" w:unhideWhenUsed="0"/>
-    <w:lsdException w:name="Light Grid" w:semiHidden="0" w:uiPriority="62" w:unhideWhenUsed="0"/>
-    <w:lsdException w:name="Medium Shading 1" w:semiHidden="0" w:uiPriority="63" w:unhideWhenUsed="0"/>
-    <w:lsdException w:name="Medium Shading 2" w:semiHidden="0" w:uiPriority="64" w:unhideWhenUsed="0"/>
-    <w:lsdException w:name="Medium List 1" w:semiHidden="0" w:uiPriority="65" w:unhideWhenUsed="0"/>
-    <w:lsdException w:name="Medium List 2" w:semiHidden="0" w:uiPriority="66" w:unhideWhenUsed="0"/>
-    <w:lsdException w:name="Medium Grid 1" w:semiHidden="0" w:uiPriority="67" w:unhideWhenUsed="0"/>
-    <w:lsdException w:name="Medium Grid 2" w:semiHidden="0" w:uiPriority="68" w:unhideWhenUsed="0"/>
-    <w:lsdException w:name="Medium Grid 3" w:semiHidden="0" w:uiPriority="69" w:unhideWhenUsed="0"/>
-    <w:lsdException w:name="Dark List" w:semiHidden="0" w:uiPriority="70" w:unhideWhenUsed="0"/>
-    <w:lsdException w:name="Colorful Shading" w:semiHidden="0" w:uiPriority="71" w:unhideWhenUsed="0"/>
-    <w:lsdException w:name="Colorful List" w:semiHidden="0" w:uiPriority="72" w:unhideWhenUsed="0"/>
-    <w:lsdException w:name="Colorful Grid" w:semiHidden="0" w:uiPriority="73" w:unhideWhenUsed="0"/>
-    <w:lsdException w:name="Light Shading Accent 1" w:semiHidden="0" w:uiPriority="60" w:unhideWhenUsed="0"/>
-    <w:lsdException w:name="Light List Accent 1" w:semiHidden="0" w:uiPriority="61" w:unhideWhenUsed="0"/>
-    <w:lsdException w:name="Light Grid Accent 1" w:semiHidden="0" w:uiPriority="62" w:unhideWhenUsed="0"/>
-    <w:lsdException w:name="Medium Shading 1 Accent 1" w:semiHidden="0" w:uiPriority="63" w:unhideWhenUsed="0"/>
-    <w:lsdException w:name="Medium Shading 2 Accent 1" w:semiHidden="0" w:uiPriority="64" w:unhideWhenUsed="0"/>
-    <w:lsdException w:name="Medium List 1 Accent 1" w:semiHidden="0" w:uiPriority="65" w:unhideWhenUsed="0"/>
-    <w:lsdException w:name="Revision" w:unhideWhenUsed="0"/>
-    <w:lsdException w:name="List Paragraph" w:semiHidden="0" w:uiPriority="34" w:unhideWhenUsed="0" w:qFormat="1"/>
-    <w:lsdException w:name="Quote" w:semiHidden="0" w:uiPriority="29" w:unhideWhenUsed="0" w:qFormat="1"/>
-    <w:lsdException w:name="Intense Quote" w:semiHidden="0" w:uiPriority="30" w:unhideWhenUsed="0" w:qFormat="1"/>
-    <w:lsdException w:name="Medium List 2 Accent 1" w:semiHidden="0" w:uiPriority="66" w:unhideWhenUsed="0"/>
-    <w:lsdException w:name="Medium Grid 1 Accent 1" w:semiHidden="0" w:uiPriority="67" w:unhideWhenUsed="0"/>
-    <w:lsdException w:name="Medium Grid 2 Accent 1" w:semiHidden="0" w:uiPriority="68" w:unhideWhenUsed="0"/>
-    <w:lsdException w:name="Medium Grid 3 Accent 1" w:semiHidden="0" w:uiPriority="69" w:unhideWhenUsed="0"/>
-    <w:lsdException w:name="Dark List Accent 1" w:semiHidden="0" w:uiPriority="70" w:unhideWhenUsed="0"/>
-    <w:lsdException w:name="Colorful Shading Accent 1" w:semiHidden="0" w:uiPriority="71" w:unhideWhenUsed="0"/>
-    <w:lsdException w:name="Colorful List Accent 1" w:semiHidden="0" w:uiPriority="72" w:unhideWhenUsed="0"/>
-    <w:lsdException w:name="Colorful Grid Accent 1" w:semiHidden="0" w:uiPriority="73" w:unhideWhenUsed="0"/>
-    <w:lsdException w:name="Light Shading Accent 2" w:semiHidden="0" w:uiPriority="60" w:unhideWhenUsed="0"/>
-    <w:lsdException w:name="Light List Accent 2" w:semiHidden="0" w:uiPriority="61" w:unhideWhenUsed="0"/>
-    <w:lsdException w:name="Light Grid Accent 2" w:semiHidden="0" w:uiPriority="62" w:unhideWhenUsed="0"/>
-    <w:lsdException w:name="Medium Shading 1 Accent 2" w:semiHidden="0" w:uiPriority="63" w:unhideWhenUsed="0"/>
-    <w:lsdException w:name="Medium Shading 2 Accent 2" w:semiHidden="0" w:uiPriority="64" w:unhideWhenUsed="0"/>
-    <w:lsdException w:name="Medium List 1 Accent 2" w:semiHidden="0" w:uiPriority="65" w:unhideWhenUsed="0"/>
-    <w:lsdException w:name="Medium List 2 Accent 2" w:semiHidden="0" w:uiPriority="66" w:unhideWhenUsed="0"/>
-    <w:lsdException w:name="Medium Grid 1 Accent 2" w:semiHidden="0" w:uiPriority="67" w:unhideWhenUsed="0"/>
-    <w:lsdException w:name="Medium Grid 2 Accent 2" w:semiHidden="0" w:uiPriority="68" w:unhideWhenUsed="0"/>
-    <w:lsdException w:name="Medium Grid 3 Accent 2" w:semiHidden="0" w:uiPriority="69" w:unhideWhenUsed="0"/>
-    <w:lsdException w:name="Dark List Accent 2" w:semiHidden="0" w:uiPriority="70" w:unhideWhenUsed="0"/>
-    <w:lsdException w:name="Colorful Shading Accent 2" w:semiHidden="0" w:uiPriority="71" w:unhideWhenUsed="0"/>
-    <w:lsdException w:name="Colorful List Accent 2" w:semiHidden="0" w:uiPriority="72" w:unhideWhenUsed="0"/>
-    <w:lsdException w:name="Colorful Grid Accent 2" w:semiHidden="0" w:uiPriority="73" w:unhideWhenUsed="0"/>
-    <w:lsdException w:name="Light Shading Accent 3" w:semiHidden="0" w:uiPriority="60" w:unhideWhenUsed="0"/>
-    <w:lsdException w:name="Light List Accent 3" w:semiHidden="0" w:uiPriority="61" w:unhideWhenUsed="0"/>
-    <w:lsdException w:name="Light Grid Accent 3" w:semiHidden="0" w:uiPriority="62" w:unhideWhenUsed="0"/>
-    <w:lsdException w:name="Medium Shading 1 Accent 3" w:semiHidden="0" w:uiPriority="63" w:unhideWhenUsed="0"/>
-    <w:lsdException w:name="Medium Shading 2 Accent 3" w:semiHidden="0" w:uiPriority="64" w:unhideWhenUsed="0"/>
-    <w:lsdException w:name="Medium List 1 Accent 3" w:semiHidden="0" w:uiPriority="65" w:unhideWhenUsed="0"/>
-    <w:lsdException w:name="Medium List 2 Accent 3" w:semiHidden="0" w:uiPriority="66" w:unhideWhenUsed="0"/>
-    <w:lsdException w:name="Medium Grid 1 Accent 3" w:semiHidden="0" w:uiPriority="67" w:unhideWhenUsed="0"/>
-    <w:lsdException w:name="Medium Grid 2 Accent 3" w:semiHidden="0" w:uiPriority="68" w:unhideWhenUsed="0"/>
-    <w:lsdException w:name="Medium Grid 3 Accent 3" w:semiHidden="0" w:uiPriority="69" w:unhideWhenUsed="0"/>
-    <w:lsdException w:name="Dark List Accent 3" w:semiHidden="0" w:uiPriority="70" w:unhideWhenUsed="0"/>
-    <w:lsdException w:name="Colorful Shading Accent 3" w:semiHidden="0" w:uiPriority="71" w:unhideWhenUsed="0"/>
-    <w:lsdException w:name="Colorful List Accent 3" w:semiHidden="0" w:uiPriority="72" w:unhideWhenUsed="0"/>
-    <w:lsdException w:name="Colorful Grid Accent 3" w:semiHidden="0" w:uiPriority="73" w:unhideWhenUsed="0"/>
-    <w:lsdException w:name="Light Shading Accent 4" w:semiHidden="0" w:uiPriority="60" w:unhideWhenUsed="0"/>
-    <w:lsdException w:name="Light List Accent 4" w:semiHidden="0" w:uiPriority="61" w:unhideWhenUsed="0"/>
-    <w:lsdException w:name="Light Grid Accent 4" w:semiHidden="0" w:uiPriority="62" w:unhideWhenUsed="0"/>
-    <w:lsdException w:name="Medium Shading 1 Accent 4" w:semiHidden="0" w:uiPriority="63" w:unhideWhenUsed="0"/>
-    <w:lsdException w:name="Medium Shading 2 Accent 4" w:semiHidden="0" w:uiPriority="64" w:unhideWhenUsed="0"/>
-    <w:lsdException w:name="Medium List 1 Accent 4" w:semiHidden="0" w:uiPriority="65" w:unhideWhenUsed="0"/>
-    <w:lsdException w:name="Medium List 2 Accent 4" w:semiHidden="0" w:uiPriority="66" w:unhideWhenUsed="0"/>
-    <w:lsdException w:name="Medium Grid 1 Accent 4" w:semiHidden="0" w:uiPriority="67" w:unhideWhenUsed="0"/>
-    <w:lsdException w:name="Medium Grid 2 Accent 4" w:semiHidden="0" w:uiPriority="68" w:unhideWhenUsed="0"/>
-    <w:lsdException w:name="Medium Grid 3 Accent 4" w:semiHidden="0" w:uiPriority="69" w:unhideWhenUsed="0"/>
-    <w:lsdException w:name="Dark List Accent 4" w:semiHidden="0" w:uiPriority="70" w:unhideWhenUsed="0"/>
-    <w:lsdException w:name="Colorful Shading Accent 4" w:semiHidden="0" w:uiPriority="71" w:unhideWhenUsed="0"/>
-    <w:lsdException w:name="Colorful List Accent 4" w:semiHidden="0" w:uiPriority="72" w:unhideWhenUsed="0"/>
-    <w:lsdException w:name="Colorful Grid Accent 4" w:semiHidden="0" w:uiPriority="73" w:unhideWhenUsed="0"/>
-    <w:lsdException w:name="Light Shading Accent 5" w:semiHidden="0" w:uiPriority="60" w:unhideWhenUsed="0"/>
-    <w:lsdException w:name="Light List Accent 5" w:semiHidden="0" w:uiPriority="61" w:unhideWhenUsed="0"/>
-    <w:lsdException w:name="Light Grid Accent 5" w:semiHidden="0" w:uiPriority="62" w:unhideWhenUsed="0"/>
-    <w:lsdException w:name="Medium Shading 1 Accent 5" w:semiHidden="0" w:uiPriority="63" w:unhideWhenUsed="0"/>
-    <w:lsdException w:name="Medium Shading 2 Accent 5" w:semiHidden="0" w:uiPriority="64" w:unhideWhenUsed="0"/>
-    <w:lsdException w:name="Medium List 1 Accent 5" w:semiHidden="0" w:uiPriority="65" w:unhideWhenUsed="0"/>
-    <w:lsdException w:name="Medium List 2 Accent 5" w:semiHidden="0" w:uiPriority="66" w:unhideWhenUsed="0"/>
-    <w:lsdException w:name="Medium Grid 1 Accent 5" w:semiHidden="0" w:uiPriority="67" w:unhideWhenUsed="0"/>
-    <w:lsdException w:name="Medium Grid 2 Accent 5" w:semiHidden="0" w:uiPriority="68" w:unhideWhenUsed="0"/>
-    <w:lsdException w:name="Medium Grid 3 Accent 5" w:semiHidden="0" w:uiPriority="69" w:unhideWhenUsed="0"/>
-    <w:lsdException w:name="Dark List Accent 5" w:semiHidden="0" w:uiPriority="70" w:unhideWhenUsed="0"/>
-    <w:lsdException w:name="Colorful Shading Accent 5" w:semiHidden="0" w:uiPriority="71" w:unhideWhenUsed="0"/>
-    <w:lsdException w:name="Colorful List Accent 5" w:semiHidden="0" w:uiPriority="72" w:unhideWhenUsed="0"/>
-    <w:lsdException w:name="Colorful Grid Accent 5" w:semiHidden="0" w:uiPriority="73" w:unhideWhenUsed="0"/>
-    <w:lsdException w:name="Light Shading Accent 6" w:semiHidden="0" w:uiPriority="60" w:unhideWhenUsed="0"/>
-    <w:lsdException w:name="Light List Accent 6" w:semiHidden="0" w:uiPriority="61" w:unhideWhenUsed="0"/>
-    <w:lsdException w:name="Light Grid Accent 6" w:semiHidden="0" w:uiPriority="62" w:unhideWhenUsed="0"/>
-    <w:lsdException w:name="Medium Shading 1 Accent 6" w:semiHidden="0" w:uiPriority="63" w:unhideWhenUsed="0"/>
-    <w:lsdException w:name="Medium Shading 2 Accent 6" w:semiHidden="0" w:uiPriority="64" w:unhideWhenUsed="0"/>
-    <w:lsdException w:name="Medium List 1 Accent 6" w:semiHidden="0" w:uiPriority="65" w:unhideWhenUsed="0"/>
-    <w:lsdException w:name="Medium List 2 Accent 6" w:semiHidden="0" w:uiPriority="66" w:unhideWhenUsed="0"/>
-    <w:lsdException w:name="Medium Grid 1 Accent 6" w:semiHidden="0" w:uiPriority="67" w:unhideWhenUsed="0"/>
-    <w:lsdException w:name="Medium Grid 2 Accent 6" w:semiHidden="0" w:uiPriority="68" w:unhideWhenUsed="0"/>
-    <w:lsdException w:name="Medium Grid 3 Accent 6" w:semiHidden="0" w:uiPriority="69" w:unhideWhenUsed="0"/>
-    <w:lsdException w:name="Dark List Accent 6" w:semiHidden="0" w:uiPriority="70" w:unhideWhenUsed="0"/>
-    <w:lsdException w:name="Colorful Shading Accent 6" w:semiHidden="0" w:uiPriority="71" w:unhideWhenUsed="0"/>
-    <w:lsdException w:name="Colorful List Accent 6" w:semiHidden="0" w:uiPriority="72" w:unhideWhenUsed="0"/>
-    <w:lsdException w:name="Colorful Grid Accent 6" w:semiHidden="0" w:uiPriority="73" w:unhideWhenUsed="0"/>
-    <w:lsdException w:name="Subtle Emphasis" w:semiHidden="0" w:uiPriority="19" w:unhideWhenUsed="0" w:qFormat="1"/>
-    <w:lsdException w:name="Intense Emphasis" w:semiHidden="0" w:uiPriority="21" w:unhideWhenUsed="0" w:qFormat="1"/>
-    <w:lsdException w:name="Subtle Reference" w:semiHidden="0" w:uiPriority="31" w:unhideWhenUsed="0" w:qFormat="1"/>
-    <w:lsdException w:name="Intense Reference" w:semiHidden="0" w:uiPriority="32" w:unhideWhenUsed="0" w:qFormat="1"/>
-    <w:lsdException w:name="Book Title" w:semiHidden="0" w:uiPriority="33" w:unhideWhenUsed="0" w:qFormat="1"/>
-    <w:lsdException w:name="Bibliography" w:uiPriority="37"/>
-    <w:lsdException w:name="TOC Heading" w:uiPriority="39" w:qFormat="1"/>
-  </w:latentStyles>
-  <w:style w:type="paragraph" w:default="1" w:styleId="Normal">
-    <w:name w:val="Normal"/>
-    <w:qFormat/>
-  </w:style>
-  <w:style w:type="paragraph" w:styleId="Heading1">
-    <w:name w:val="heading 1"/>
-    <w:basedOn w:val="Normal"/>
-    <w:next w:val="Normal"/>
-    <w:link w:val="Heading1Char"/>
-    <w:uiPriority w:val="9"/>
-    <w:qFormat/>
-    <w:rsid w:val="00FD2E92"/>
-    <w:pPr>
-      <w:keepNext/>
-      <w:keepLines/>
-      <w:spacing w:before="240" w:after="0"/>
-      <w:outlineLvl w:val="0"/>
-    </w:pPr>
-    <w:rPr>
-      <w:rFonts w:asciiTheme="majorHAnsi" w:eastAsiaTheme="majorEastAsia" w:hAnsiTheme="majorHAnsi" w:cstheme="majorBidi"/>
-      <w:color w:val="365F91" w:themeColor="accent1" w:themeShade="BF"/>
-      <w:sz w:val="32"/>
-      <w:szCs w:val="32"/>
-    </w:rPr>
-  </w:style>
-  <w:style w:type="paragraph" w:styleId="Heading2">
-    <w:name w:val="heading 2"/>
-    <w:basedOn w:val="Normal"/>
-    <w:next w:val="Normal"/>
-    <w:link w:val="Heading2Char"/>
-    <w:uiPriority w:val="9"/>
-    <w:unhideWhenUsed/>
-    <w:qFormat/>
-    <w:rsid w:val="00FD2E92"/>
-    <w:pPr>
-      <w:keepNext/>
-      <w:keepLines/>
-      <w:spacing w:before="40" w:after="0"/>
-      <w:outlineLvl w:val="1"/>
-    </w:pPr>
-    <w:rPr>
-      <w:rFonts w:asciiTheme="majorHAnsi" w:eastAsiaTheme="majorEastAsia" w:hAnsiTheme="majorHAnsi" w:cstheme="majorBidi"/>
-      <w:color w:val="365F91" w:themeColor="accent1" w:themeShade="BF"/>
-      <w:sz w:val="26"/>
-      <w:szCs w:val="26"/>
-    </w:rPr>
-  </w:style>
-  <w:style w:type="character" w:default="1" w:styleId="DefaultParagraphFont">
-    <w:name w:val="Default Paragraph Font"/>
-    <w:uiPriority w:val="1"/>
-    <w:semiHidden/>
-    <w:unhideWhenUsed/>
-  </w:style>
-  <w:style w:type="table" w:default="1" w:styleId="TableNormal">
-    <w:name w:val="Normal Table"/>
-    <w:uiPriority w:val="99"/>
-    <w:semiHidden/>
-    <w:unhideWhenUsed/>
-    <w:tblPr>
-      <w:tblInd w:w="0" w:type="dxa"/>
-      <w:tblCellMar>
-        <w:top w:w="0" w:type="dxa"/>
-        <w:left w:w="108" w:type="dxa"/>
-        <w:bottom w:w="0" w:type="dxa"/>
-        <w:right w:w="108" w:type="dxa"/>
-      </w:tblCellMar>
-    </w:tblPr>
-  </w:style>
-  <w:style w:type="numbering" w:default="1" w:styleId="NoList">
-    <w:name w:val="No List"/>
-    <w:uiPriority w:val="99"/>
-    <w:semiHidden/>
-    <w:unhideWhenUsed/>
-  </w:style>
-  <w:style w:type="table" w:styleId="TableGrid">
-    <w:name w:val="Table Grid"/>
-    <w:basedOn w:val="TableNormal"/>
-    <w:uiPriority w:val="59"/>
-    <w:rsid w:val="00C92483"/>
-    <w:pPr>
-      <w:spacing w:after="0" w:line="240" w:lineRule="auto"/>
-    </w:pPr>
-    <w:tblPr>
-      <w:tblBorders>
-        <w:top w:val="single" w:sz="4" w:space="0" w:color="auto"/>
-        <w:left w:val="single" w:sz="4" w:space="0" w:color="auto"/>
-        <w:bottom w:val="single" w:sz="4" w:space="0" w:color="auto"/>
-        <w:right w:val="single" w:sz="4" w:space="0" w:color="auto"/>
-        <w:insideH w:val="single" w:sz="4" w:space="0" w:color="auto"/>
-        <w:insideV w:val="single" w:sz="4" w:space="0" w:color="auto"/>
-      </w:tblBorders>
-    </w:tblPr>
-  </w:style>
-  <w:style w:type="paragraph" w:styleId="Title">
-    <w:name w:val="Title"/>
-    <w:basedOn w:val="Normal"/>
-    <w:next w:val="Normal"/>
-    <w:link w:val="TitleChar"/>
-    <w:uiPriority w:val="10"/>
-    <w:qFormat/>
-    <w:rsid w:val="00FD2E92"/>
-    <w:pPr>
-      <w:spacing w:after="0" w:line="240" w:lineRule="auto"/>
-      <w:contextualSpacing/>
-    </w:pPr>
-    <w:rPr>
-      <w:rFonts w:asciiTheme="majorHAnsi" w:eastAsiaTheme="majorEastAsia" w:hAnsiTheme="majorHAnsi" w:cstheme="majorBidi"/>
-      <w:spacing w:val="-10"/>
-      <w:kern w:val="28"/>
-      <w:sz w:val="56"/>
-      <w:szCs w:val="56"/>
-    </w:rPr>
-  </w:style>
-  <w:style w:type="character" w:customStyle="1" w:styleId="TitleChar">
-    <w:name w:val="Title Char"/>
-    <w:basedOn w:val="DefaultParagraphFont"/>
-    <w:link w:val="Title"/>
-    <w:uiPriority w:val="10"/>
-    <w:rsid w:val="00FD2E92"/>
-    <w:rPr>
-      <w:rFonts w:asciiTheme="majorHAnsi" w:eastAsiaTheme="majorEastAsia" w:hAnsiTheme="majorHAnsi" w:cstheme="majorBidi"/>
-      <w:spacing w:val="-10"/>
-      <w:kern w:val="28"/>
-      <w:sz w:val="56"/>
-      <w:szCs w:val="56"/>
-    </w:rPr>
-  </w:style>
-  <w:style w:type="character" w:customStyle="1" w:styleId="Heading1Char">
-    <w:name w:val="Heading 1 Char"/>
-    <w:basedOn w:val="DefaultParagraphFont"/>
-    <w:link w:val="Heading1"/>
-    <w:uiPriority w:val="9"/>
-    <w:rsid w:val="00FD2E92"/>
-    <w:rPr>
-      <w:rFonts w:asciiTheme="majorHAnsi" w:eastAsiaTheme="majorEastAsia" w:hAnsiTheme="majorHAnsi" w:cstheme="majorBidi"/>
-      <w:color w:val="365F91" w:themeColor="accent1" w:themeShade="BF"/>
-      <w:sz w:val="32"/>
-      <w:szCs w:val="32"/>
-    </w:rPr>
-  </w:style>
-  <w:style w:type="paragraph" w:styleId="Subtitle">
-    <w:name w:val="Subtitle"/>
-    <w:basedOn w:val="Normal"/>
-    <w:next w:val="Normal"/>
-    <w:link w:val="SubtitleChar"/>
-    <w:uiPriority w:val="11"/>
-    <w:qFormat/>
-    <w:rsid w:val="00FD2E92"/>
-    <w:pPr>
-      <w:numPr>
-        <w:ilvl w:val="1"/>
-      </w:numPr>
-      <w:spacing w:after="160"/>
-    </w:pPr>
-    <w:rPr>
-      <w:rFonts w:eastAsiaTheme="minorEastAsia"/>
-      <w:color w:val="5A5A5A" w:themeColor="text1" w:themeTint="A5"/>
-      <w:spacing w:val="15"/>
-    </w:rPr>
-  </w:style>
-  <w:style w:type="character" w:customStyle="1" w:styleId="SubtitleChar">
-    <w:name w:val="Subtitle Char"/>
-    <w:basedOn w:val="DefaultParagraphFont"/>
-    <w:link w:val="Subtitle"/>
-    <w:uiPriority w:val="11"/>
-    <w:rsid w:val="00FD2E92"/>
-    <w:rPr>
-      <w:rFonts w:eastAsiaTheme="minorEastAsia"/>
-      <w:color w:val="5A5A5A" w:themeColor="text1" w:themeTint="A5"/>
-      <w:spacing w:val="15"/>
-    </w:rPr>
-  </w:style>
-  <w:style w:type="paragraph" w:styleId="NoSpacing">
-    <w:name w:val="No Spacing"/>
-    <w:uiPriority w:val="1"/>
-    <w:qFormat/>
-    <w:rsid w:val="00FD2E92"/>
-    <w:pPr>
-      <w:spacing w:after="0" w:line="240" w:lineRule="auto"/>
-    </w:pPr>
-  </w:style>
-  <w:style w:type="character" w:customStyle="1" w:styleId="Heading2Char">
-    <w:name w:val="Heading 2 Char"/>
-    <w:basedOn w:val="DefaultParagraphFont"/>
-    <w:link w:val="Heading2"/>
-    <w:uiPriority w:val="9"/>
-    <w:rsid w:val="00FD2E92"/>
-    <w:rPr>
-      <w:rFonts w:asciiTheme="majorHAnsi" w:eastAsiaTheme="majorEastAsia" w:hAnsiTheme="majorHAnsi" w:cstheme="majorBidi"/>
-      <w:color w:val="365F91" w:themeColor="accent1" w:themeShade="BF"/>
-      <w:sz w:val="26"/>
-      <w:szCs w:val="26"/>
-    </w:rPr>
-  </w:style>
-  <w:style w:type="paragraph" w:styleId="Header">
-    <w:name w:val="header"/>
-    <w:basedOn w:val="Normal"/>
-    <w:link w:val="HeaderChar"/>
-    <w:uiPriority w:val="99"/>
-    <w:unhideWhenUsed/>
-    <w:rsid w:val="00832CA5"/>
-    <w:pPr>
-      <w:tabs>
-        <w:tab w:val="center" w:pos="4513"/>
-        <w:tab w:val="right" w:pos="9026"/>
-      </w:tabs>
-      <w:spacing w:after="0" w:line="240" w:lineRule="auto"/>
-    </w:pPr>
-  </w:style>
-  <w:style w:type="character" w:customStyle="1" w:styleId="HeaderChar">
-    <w:name w:val="Header Char"/>
-    <w:basedOn w:val="DefaultParagraphFont"/>
-    <w:link w:val="Header"/>
-    <w:uiPriority w:val="99"/>
-    <w:rsid w:val="00832CA5"/>
-  </w:style>
-  <w:style w:type="paragraph" w:styleId="Footer">
-    <w:name w:val="footer"/>
-    <w:basedOn w:val="Normal"/>
-    <w:link w:val="FooterChar"/>
-    <w:uiPriority w:val="99"/>
-    <w:unhideWhenUsed/>
-    <w:rsid w:val="00832CA5"/>
-    <w:pPr>
-      <w:tabs>
-        <w:tab w:val="center" w:pos="4513"/>
-        <w:tab w:val="right" w:pos="9026"/>
-      </w:tabs>
-      <w:spacing w:after="0" w:line="240" w:lineRule="auto"/>
-    </w:pPr>
-  </w:style>
-  <w:style w:type="character" w:customStyle="1" w:styleId="FooterChar">
-    <w:name w:val="Footer Char"/>
-    <w:basedOn w:val="DefaultParagraphFont"/>
-    <w:link w:val="Footer"/>
-    <w:uiPriority w:val="99"/>
-    <w:rsid w:val="00832CA5"/>
-  </w:style>
-  <w:style w:type="paragraph" w:styleId="TOCHeading">
-    <w:name w:val="TOC Heading"/>
-    <w:basedOn w:val="Heading1"/>
-    <w:next w:val="Normal"/>
-    <w:uiPriority w:val="39"/>
-    <w:unhideWhenUsed/>
-    <w:qFormat/>
-    <w:rsid w:val="00832CA5"/>
-    <w:pPr>
-      <w:spacing w:line="259" w:lineRule="auto"/>
-      <w:outlineLvl w:val="9"/>
-    </w:pPr>
-    <w:rPr>
-      <w:lang w:val="en-US"/>
-    </w:rPr>
-  </w:style>
-  <w:style w:type="paragraph" w:styleId="TOC2">
-    <w:name w:val="toc 2"/>
-    <w:basedOn w:val="Normal"/>
-    <w:next w:val="Normal"/>
-    <w:autoRedefine/>
-    <w:uiPriority w:val="39"/>
-    <w:unhideWhenUsed/>
-    <w:rsid w:val="00832CA5"/>
-    <w:pPr>
-      <w:spacing w:after="100"/>
-      <w:ind w:left="220"/>
-    </w:pPr>
-  </w:style>
-  <w:style w:type="paragraph" w:styleId="TOC1">
-    <w:name w:val="toc 1"/>
-    <w:basedOn w:val="Normal"/>
-    <w:next w:val="Normal"/>
-    <w:autoRedefine/>
-    <w:uiPriority w:val="39"/>
-    <w:unhideWhenUsed/>
-    <w:rsid w:val="00832CA5"/>
-    <w:pPr>
-      <w:spacing w:after="100"/>
-    </w:pPr>
-  </w:style>
-  <w:style w:type="character" w:styleId="Hyperlink">
-    <w:name w:val="Hyperlink"/>
-    <w:basedOn w:val="DefaultParagraphFont"/>
-    <w:uiPriority w:val="99"/>
-    <w:unhideWhenUsed/>
-    <w:rsid w:val="00832CA5"/>
-    <w:rPr>
-      <w:color w:val="0000FF" w:themeColor="hyperlink"/>
-      <w:u w:val="single"/>
-    </w:rPr>
-  </w:style>
-  <w:style w:type="paragraph" w:styleId="BalloonText">
-    <w:name w:val="Balloon Text"/>
-    <w:basedOn w:val="Normal"/>
-    <w:link w:val="BalloonTextChar"/>
-    <w:uiPriority w:val="99"/>
-    <w:semiHidden/>
-    <w:unhideWhenUsed/>
-    <w:rsid w:val="00AC1113"/>
-    <w:pPr>
-      <w:spacing w:after="0" w:line="240" w:lineRule="auto"/>
-    </w:pPr>
-    <w:rPr>
-      <w:rFonts w:ascii="Tahoma" w:hAnsi="Tahoma" w:cs="Tahoma"/>
-      <w:sz w:val="16"/>
-      <w:szCs w:val="16"/>
-    </w:rPr>
-  </w:style>
-  <w:style w:type="character" w:customStyle="1" w:styleId="BalloonTextChar">
-    <w:name w:val="Balloon Text Char"/>
-    <w:basedOn w:val="DefaultParagraphFont"/>
-    <w:link w:val="BalloonText"/>
-    <w:uiPriority w:val="99"/>
-    <w:semiHidden/>
-    <w:rsid w:val="00AC1113"/>
-    <w:rPr>
-      <w:rFonts w:ascii="Tahoma" w:hAnsi="Tahoma" w:cs="Tahoma"/>
-      <w:sz w:val="16"/>
-      <w:szCs w:val="16"/>
-    </w:rPr>
-  </w:style>
-</w:styles>
-</file>
-
-<file path=word/stylesWithEffects.xml><?xml version="1.0" encoding="utf-8"?>
-<w:styles xmlns:wpc="http://schemas.microsoft.com/office/word/2010/wordprocessingCanvas" xmlns:mc="http://schemas.openxmlformats.org/markup-compatibility/2006" xmlns:o="urn:schemas-microsoft-com:office:office" xmlns:r="http://schemas.openxmlformats.org/officeDocument/2006/relationships" xmlns:m="http://schemas.openxmlformats.org/officeDocument/2006/math" xmlns:v="urn:schemas-microsoft-com:vml" xmlns:wp14="http://schemas.microsoft.com/office/word/2010/wordprocessingDrawing" xmlns:wp="http://schemas.openxmlformats.org/drawingml/2006/wordprocessingDrawing" xmlns:w10="urn:schemas-microsoft-com:office:word" xmlns:w="http://schemas.openxmlformats.org/wordprocessingml/2006/main" xmlns:w14="http://schemas.microsoft.com/office/word/2010/wordml" xmlns:wpg="http://schemas.microsoft.com/office/word/2010/wordprocessingGroup" xmlns:wpi="http://schemas.microsoft.com/office/word/2010/wordprocessingInk" xmlns:wne="http://schemas.microsoft.com/office/word/2006/wordml" xmlns:wps="http://schemas.microsoft.com/office/word/2010/wordprocessingShape" mc:Ignorable="w14 wp14">
-  <w:docDefaults>
-    <w:rPrDefault>
-      <w:rPr>
-        <w:rFonts w:asciiTheme="minorHAnsi" w:eastAsiaTheme="minorHAnsi" w:hAnsiTheme="minorHAnsi" w:cstheme="minorBidi"/>
-        <w:sz w:val="22"/>
-        <w:szCs w:val="22"/>
-        <w:lang w:val="en-AU" w:eastAsia="en-US" w:bidi="ar-SA"/>
-      </w:rPr>
-    </w:rPrDefault>
-    <w:pPrDefault>
-      <w:pPr>
-        <w:spacing w:after="200" w:line="276" w:lineRule="auto"/>
-      </w:pPr>
-    </w:pPrDefault>
-  </w:docDefaults>
-  <w:latentStyles w:defLockedState="0" w:defUIPriority="99" w:defSemiHidden="1" w:defUnhideWhenUsed="1" w:defQFormat="0" w:count="267">
-    <w:lsdException w:name="Normal" w:semiHidden="0" w:uiPriority="0" w:unhideWhenUsed="0" w:qFormat="1"/>
-    <w:lsdException w:name="heading 1" w:semiHidden="0" w:uiPriority="9" w:unhideWhenUsed="0" w:qFormat="1"/>
-    <w:lsdException w:name="heading 2" w:uiPriority="9" w:qFormat="1"/>
-    <w:lsdException w:name="heading 3" w:uiPriority="9" w:qFormat="1"/>
-    <w:lsdException w:name="heading 4" w:uiPriority="9" w:qFormat="1"/>
-    <w:lsdException w:name="heading 5" w:uiPriority="9" w:qFormat="1"/>
-    <w:lsdException w:name="heading 6" w:uiPriority="9" w:qFormat="1"/>
-    <w:lsdException w:name="heading 7" w:uiPriority="9" w:qFormat="1"/>
-    <w:lsdException w:name="heading 8" w:uiPriority="9" w:qFormat="1"/>
-    <w:lsdException w:name="heading 9" w:uiPriority="9" w:qFormat="1"/>
-    <w:lsdException w:name="toc 1" w:uiPriority="39"/>
-    <w:lsdException w:name="toc 2" w:uiPriority="39"/>
-    <w:lsdException w:name="toc 3" w:uiPriority="39"/>
-    <w:lsdException w:name="toc 4" w:uiPriority="39"/>
-    <w:lsdException w:name="toc 5" w:uiPriority="39"/>
-    <w:lsdException w:name="toc 6" w:uiPriority="39"/>
-    <w:lsdException w:name="toc 7" w:uiPriority="39"/>
-    <w:lsdException w:name="toc 8" w:uiPriority="39"/>
-    <w:lsdException w:name="toc 9" w:uiPriority="39"/>
-    <w:lsdException w:name="caption" w:uiPriority="35" w:qFormat="1"/>
-    <w:lsdException w:name="Title" w:semiHidden="0" w:uiPriority="10" w:unhideWhenUsed="0" w:qFormat="1"/>
-    <w:lsdException w:name="Default Paragraph Font" w:uiPriority="1"/>
-    <w:lsdException w:name="Subtitle" w:semiHidden="0" w:uiPriority="11" w:unhideWhenUsed="0" w:qFormat="1"/>
-    <w:lsdException w:name="Strong" w:semiHidden="0" w:uiPriority="22" w:unhideWhenUsed="0" w:qFormat="1"/>
-    <w:lsdException w:name="Emphasis" w:semiHidden="0" w:uiPriority="20" w:unhideWhenUsed="0" w:qFormat="1"/>
-    <w:lsdException w:name="Table Grid" w:semiHidden="0" w:uiPriority="59" w:unhideWhenUsed="0"/>
-    <w:lsdException w:name="Placeholder Text" w:unhideWhenUsed="0"/>
-    <w:lsdException w:name="No Spacing" w:semiHidden="0" w:uiPriority="1" w:unhideWhenUsed="0" w:qFormat="1"/>
-    <w:lsdException w:name="Light Shading" w:semiHidden="0" w:uiPriority="60" w:unhideWhenUsed="0"/>
-    <w:lsdException w:name="Light List" w:semiHidden="0" w:uiPriority="61" w:unhideWhenUsed="0"/>
-    <w:lsdException w:name="Light Grid" w:semiHidden="0" w:uiPriority="62" w:unhideWhenUsed="0"/>
-    <w:lsdException w:name="Medium Shading 1" w:semiHidden="0" w:uiPriority="63" w:unhideWhenUsed="0"/>
-    <w:lsdException w:name="Medium Shading 2" w:semiHidden="0" w:uiPriority="64" w:unhideWhenUsed="0"/>
-    <w:lsdException w:name="Medium List 1" w:semiHidden="0" w:uiPriority="65" w:unhideWhenUsed="0"/>
-    <w:lsdException w:name="Medium List 2" w:semiHidden="0" w:uiPriority="66" w:unhideWhenUsed="0"/>
-    <w:lsdException w:name="Medium Grid 1" w:semiHidden="0" w:uiPriority="67" w:unhideWhenUsed="0"/>
-    <w:lsdException w:name="Medium Grid 2" w:semiHidden="0" w:uiPriority="68" w:unhideWhenUsed="0"/>
-    <w:lsdException w:name="Medium Grid 3" w:semiHidden="0" w:uiPriority="69" w:unhideWhenUsed="0"/>
-    <w:lsdException w:name="Dark List" w:semiHidden="0" w:uiPriority="70" w:unhideWhenUsed="0"/>
-    <w:lsdException w:name="Colorful Shading" w:semiHidden="0" w:uiPriority="71" w:unhideWhenUsed="0"/>
-    <w:lsdException w:name="Colorful List" w:semiHidden="0" w:uiPriority="72" w:unhideWhenUsed="0"/>
-    <w:lsdException w:name="Colorful Grid" w:semiHidden="0" w:uiPriority="73" w:unhideWhenUsed="0"/>
-    <w:lsdException w:name="Light Shading Accent 1" w:semiHidden="0" w:uiPriority="60" w:unhideWhenUsed="0"/>
-    <w:lsdException w:name="Light List Accent 1" w:semiHidden="0" w:uiPriority="61" w:unhideWhenUsed="0"/>
-    <w:lsdException w:name="Light Grid Accent 1" w:semiHidden="0" w:uiPriority="62" w:unhideWhenUsed="0"/>
-    <w:lsdException w:name="Medium Shading 1 Accent 1" w:semiHidden="0" w:uiPriority="63" w:unhideWhenUsed="0"/>
-    <w:lsdException w:name="Medium Shading 2 Accent 1" w:semiHidden="0" w:uiPriority="64" w:unhideWhenUsed="0"/>
-    <w:lsdException w:name="Medium List 1 Accent 1" w:semiHidden="0" w:uiPriority="65" w:unhideWhenUsed="0"/>
-    <w:lsdException w:name="Revision" w:unhideWhenUsed="0"/>
-    <w:lsdException w:name="List Paragraph" w:semiHidden="0" w:uiPriority="34" w:unhideWhenUsed="0" w:qFormat="1"/>
-    <w:lsdException w:name="Quote" w:semiHidden="0" w:uiPriority="29" w:unhideWhenUsed="0" w:qFormat="1"/>
-    <w:lsdException w:name="Intense Quote" w:semiHidden="0" w:uiPriority="30" w:unhideWhenUsed="0" w:qFormat="1"/>
-    <w:lsdException w:name="Medium List 2 Accent 1" w:semiHidden="0" w:uiPriority="66" w:unhideWhenUsed="0"/>
-    <w:lsdException w:name="Medium Grid 1 Accent 1" w:semiHidden="0" w:uiPriority="67" w:unhideWhenUsed="0"/>
-    <w:lsdException w:name="Medium Grid 2 Accent 1" w:semiHidden="0" w:uiPriority="68" w:unhideWhenUsed="0"/>
-    <w:lsdException w:name="Medium Grid 3 Accent 1" w:semiHidden="0" w:uiPriority="69" w:unhideWhenUsed="0"/>
-    <w:lsdException w:name="Dark List Accent 1" w:semiHidden="0" w:uiPriority="70" w:unhideWhenUsed="0"/>
-    <w:lsdException w:name="Colorful Shading Accent 1" w:semiHidden="0" w:uiPriority="71" w:unhideWhenUsed="0"/>
-    <w:lsdException w:name="Colorful List Accent 1" w:semiHidden="0" w:uiPriority="72" w:unhideWhenUsed="0"/>
-    <w:lsdException w:name="Colorful Grid Accent 1" w:semiHidden="0" w:uiPriority="73" w:unhideWhenUsed="0"/>
-    <w:lsdException w:name="Light Shading Accent 2" w:semiHidden="0" w:uiPriority="60" w:unhideWhenUsed="0"/>
-    <w:lsdException w:name="Light List Accent 2" w:semiHidden="0" w:uiPriority="61" w:unhideWhenUsed="0"/>
-    <w:lsdException w:name="Light Grid Accent 2" w:semiHidden="0" w:uiPriority="62" w:unhideWhenUsed="0"/>
-    <w:lsdException w:name="Medium Shading 1 Accent 2" w:semiHidden="0" w:uiPriority="63" w:unhideWhenUsed="0"/>
-    <w:lsdException w:name="Medium Shading 2 Accent 2" w:semiHidden="0" w:uiPriority="64" w:unhideWhenUsed="0"/>
-    <w:lsdException w:name="Medium List 1 Accent 2" w:semiHidden="0" w:uiPriority="65" w:unhideWhenUsed="0"/>
-    <w:lsdException w:name="Medium List 2 Accent 2" w:semiHidden="0" w:uiPriority="66" w:unhideWhenUsed="0"/>
-    <w:lsdException w:name="Medium Grid 1 Accent 2" w:semiHidden="0" w:uiPriority="67" w:unhideWhenUsed="0"/>
-    <w:lsdException w:name="Medium Grid 2 Accent 2" w:semiHidden="0" w:uiPriority="68" w:unhideWhenUsed="0"/>
-    <w:lsdException w:name="Medium Grid 3 Accent 2" w:semiHidden="0" w:uiPriority="69" w:unhideWhenUsed="0"/>
-    <w:lsdException w:name="Dark List Accent 2" w:semiHidden="0" w:uiPriority="70" w:unhideWhenUsed="0"/>
-    <w:lsdException w:name="Colorful Shading Accent 2" w:semiHidden="0" w:uiPriority="71" w:unhideWhenUsed="0"/>
-    <w:lsdException w:name="Colorful List Accent 2" w:semiHidden="0" w:uiPriority="72" w:unhideWhenUsed="0"/>
-    <w:lsdException w:name="Colorful Grid Accent 2" w:semiHidden="0" w:uiPriority="73" w:unhideWhenUsed="0"/>
-    <w:lsdException w:name="Light Shading Accent 3" w:semiHidden="0" w:uiPriority="60" w:unhideWhenUsed="0"/>
-    <w:lsdException w:name="Light List Accent 3" w:semiHidden="0" w:uiPriority="61" w:unhideWhenUsed="0"/>
-    <w:lsdException w:name="Light Grid Accent 3" w:semiHidden="0" w:uiPriority="62" w:unhideWhenUsed="0"/>
-    <w:lsdException w:name="Medium Shading 1 Accent 3" w:semiHidden="0" w:uiPriority="63" w:unhideWhenUsed="0"/>
-    <w:lsdException w:name="Medium Shading 2 Accent 3" w:semiHidden="0" w:uiPriority="64" w:unhideWhenUsed="0"/>
-    <w:lsdException w:name="Medium List 1 Accent 3" w:semiHidden="0" w:uiPriority="65" w:unhideWhenUsed="0"/>
-    <w:lsdException w:name="Medium List 2 Accent 3" w:semiHidden="0" w:uiPriority="66" w:unhideWhenUsed="0"/>
-    <w:lsdException w:name="Medium Grid 1 Accent 3" w:semiHidden="0" w:uiPriority="67" w:unhideWhenUsed="0"/>
-    <w:lsdException w:name="Medium Grid 2 Accent 3" w:semiHidden="0" w:uiPriority="68" w:unhideWhenUsed="0"/>
-    <w:lsdException w:name="Medium Grid 3 Accent 3" w:semiHidden="0" w:uiPriority="69" w:unhideWhenUsed="0"/>
-    <w:lsdException w:name="Dark List Accent 3" w:semiHidden="0" w:uiPriority="70" w:unhideWhenUsed="0"/>
-    <w:lsdException w:name="Colorful Shading Accent 3" w:semiHidden="0" w:uiPriority="71" w:unhideWhenUsed="0"/>
-    <w:lsdException w:name="Colorful List Accent 3" w:semiHidden="0" w:uiPriority="72" w:unhideWhenUsed="0"/>
-    <w:lsdException w:name="Colorful Grid Accent 3" w:semiHidden="0" w:uiPriority="73" w:unhideWhenUsed="0"/>
-    <w:lsdException w:name="Light Shading Accent 4" w:semiHidden="0" w:uiPriority="60" w:unhideWhenUsed="0"/>
-    <w:lsdException w:name="Light List Accent 4" w:semiHidden="0" w:uiPriority="61" w:unhideWhenUsed="0"/>
-    <w:lsdException w:name="Light Grid Accent 4" w:semiHidden="0" w:uiPriority="62" w:unhideWhenUsed="0"/>
-    <w:lsdException w:name="Medium Shading 1 Accent 4" w:semiHidden="0" w:uiPriority="63" w:unhideWhenUsed="0"/>
-    <w:lsdException w:name="Medium Shading 2 Accent 4" w:semiHidden="0" w:uiPriority="64" w:unhideWhenUsed="0"/>
-    <w:lsdException w:name="Medium List 1 Accent 4" w:semiHidden="0" w:uiPriority="65" w:unhideWhenUsed="0"/>
-    <w:lsdException w:name="Medium List 2 Accent 4" w:semiHidden="0" w:uiPriority="66" w:unhideWhenUsed="0"/>
-    <w:lsdException w:name="Medium Grid 1 Accent 4" w:semiHidden="0" w:uiPriority="67" w:unhideWhenUsed="0"/>
-    <w:lsdException w:name="Medium Grid 2 Accent 4" w:semiHidden="0" w:uiPriority="68" w:unhideWhenUsed="0"/>
-    <w:lsdException w:name="Medium Grid 3 Accent 4" w:semiHidden="0" w:uiPriority="69" w:unhideWhenUsed="0"/>
-    <w:lsdException w:name="Dark List Accent 4" w:semiHidden="0" w:uiPriority="70" w:unhideWhenUsed="0"/>
-    <w:lsdException w:name="Colorful Shading Accent 4" w:semiHidden="0" w:uiPriority="71" w:unhideWhenUsed="0"/>
-    <w:lsdException w:name="Colorful List Accent 4" w:semiHidden="0" w:uiPriority="72" w:unhideWhenUsed="0"/>
-    <w:lsdException w:name="Colorful Grid Accent 4" w:semiHidden="0" w:uiPriority="73" w:unhideWhenUsed="0"/>
-    <w:lsdException w:name="Light Shading Accent 5" w:semiHidden="0" w:uiPriority="60" w:unhideWhenUsed="0"/>
-    <w:lsdException w:name="Light List Accent 5" w:semiHidden="0" w:uiPriority="61" w:unhideWhenUsed="0"/>
-    <w:lsdException w:name="Light Grid Accent 5" w:semiHidden="0" w:uiPriority="62" w:unhideWhenUsed="0"/>
-    <w:lsdException w:name="Medium Shading 1 Accent 5" w:semiHidden="0" w:uiPriority="63" w:unhideWhenUsed="0"/>
-    <w:lsdException w:name="Medium Shading 2 Accent 5" w:semiHidden="0" w:uiPriority="64" w:unhideWhenUsed="0"/>
-    <w:lsdException w:name="Medium List 1 Accent 5" w:semiHidden="0" w:uiPriority="65" w:unhideWhenUsed="0"/>
-    <w:lsdException w:name="Medium List 2 Accent 5" w:semiHidden="0" w:uiPriority="66" w:unhideWhenUsed="0"/>
-    <w:lsdException w:name="Medium Grid 1 Accent 5" w:semiHidden="0" w:uiPriority="67" w:unhideWhenUsed="0"/>
-    <w:lsdException w:name="Medium Grid 2 Accent 5" w:semiHidden="0" w:uiPriority="68" w:unhideWhenUsed="0"/>
-    <w:lsdException w:name="Medium Grid 3 Accent 5" w:semiHidden="0" w:uiPriority="69" w:unhideWhenUsed="0"/>
-    <w:lsdException w:name="Dark List Accent 5" w:semiHidden="0" w:uiPriority="70" w:unhideWhenUsed="0"/>
-    <w:lsdException w:name="Colorful Shading Accent 5" w:semiHidden="0" w:uiPriority="71" w:unhideWhenUsed="0"/>
-    <w:lsdException w:name="Colorful List Accent 5" w:semiHidden="0" w:uiPriority="72" w:unhideWhenUsed="0"/>
-    <w:lsdException w:name="Colorful Grid Accent 5" w:semiHidden="0" w:uiPriority="73" w:unhideWhenUsed="0"/>
-    <w:lsdException w:name="Light Shading Accent 6" w:semiHidden="0" w:uiPriority="60" w:unhideWhenUsed="0"/>
-    <w:lsdException w:name="Light List Accent 6" w:semiHidden="0" w:uiPriority="61" w:unhideWhenUsed="0"/>
-    <w:lsdException w:name="Light Grid Accent 6" w:semiHidden="0" w:uiPriority="62" w:unhideWhenUsed="0"/>
-    <w:lsdException w:name="Medium Shading 1 Accent 6" w:semiHidden="0" w:uiPriority="63" w:unhideWhenUsed="0"/>
-    <w:lsdException w:name="Medium Shading 2 Accent 6" w:semiHidden="0" w:uiPriority="64" w:unhideWhenUsed="0"/>
-    <w:lsdException w:name="Medium List 1 Accent 6" w:semiHidden="0" w:uiPriority="65" w:unhideWhenUsed="0"/>
-    <w:lsdException w:name="Medium List 2 Accent 6" w:semiHidden="0" w:uiPriority="66" w:unhideWhenUsed="0"/>
-    <w:lsdException w:name="Medium Grid 1 Accent 6" w:semiHidden="0" w:uiPriority="67" w:unhideWhenUsed="0"/>
-    <w:lsdException w:name="Medium Grid 2 Accent 6" w:semiHidden="0" w:uiPriority="68" w:unhideWhenUsed="0"/>
-    <w:lsdException w:name="Medium Grid 3 Accent 6" w:semiHidden="0" w:uiPriority="69" w:unhideWhenUsed="0"/>
-    <w:lsdException w:name="Dark List Accent 6" w:semiHidden="0" w:uiPriority="70" w:unhideWhenUsed="0"/>
-    <w:lsdException w:name="Colorful Shading Accent 6" w:semiHidden="0" w:uiPriority="71" w:unhideWhenUsed="0"/>
-    <w:lsdException w:name="Colorful List Accent 6" w:semiHidden="0" w:uiPriority="72" w:unhideWhenUsed="0"/>
-    <w:lsdException w:name="Colorful Grid Accent 6" w:semiHidden="0" w:uiPriority="73" w:unhideWhenUsed="0"/>
-    <w:lsdException w:name="Subtle Emphasis" w:semiHidden="0" w:uiPriority="19" w:unhideWhenUsed="0" w:qFormat="1"/>
-    <w:lsdException w:name="Intense Emphasis" w:semiHidden="0" w:uiPriority="21" w:unhideWhenUsed="0" w:qFormat="1"/>
-    <w:lsdException w:name="Subtle Reference" w:semiHidden="0" w:uiPriority="31" w:unhideWhenUsed="0" w:qFormat="1"/>
-    <w:lsdException w:name="Intense Reference" w:semiHidden="0" w:uiPriority="32" w:unhideWhenUsed="0" w:qFormat="1"/>
-    <w:lsdException w:name="Book Title" w:semiHidden="0" w:uiPriority="33" w:unhideWhenUsed="0" w:qFormat="1"/>
-    <w:lsdException w:name="Bibliography" w:uiPriority="37"/>
-    <w:lsdException w:name="TOC Heading" w:uiPriority="39" w:qFormat="1"/>
+  <w:latentStyles w:defLockedState="0" w:defUIPriority="99" w:defSemiHidden="0" w:defUnhideWhenUsed="0" w:defQFormat="0" w:count="372">
+    <w:lsdException w:name="Normal" w:uiPriority="0" w:qFormat="1"/>
+    <w:lsdException w:name="heading 1" w:uiPriority="9" w:qFormat="1"/>
+    <w:lsdException w:name="heading 2" w:semiHidden="1" w:uiPriority="9" w:unhideWhenUsed="1" w:qFormat="1"/>
+    <w:lsdException w:name="heading 3" w:semiHidden="1" w:uiPriority="9" w:unhideWhenUsed="1" w:qFormat="1"/>
+    <w:lsdException w:name="heading 4" w:semiHidden="1" w:uiPriority="9" w:unhideWhenUsed="1" w:qFormat="1"/>
+    <w:lsdException w:name="heading 5" w:semiHidden="1" w:uiPriority="9" w:unhideWhenUsed="1" w:qFormat="1"/>
+    <w:lsdException w:name="heading 6" w:semiHidden="1" w:uiPriority="9" w:unhideWhenUsed="1" w:qFormat="1"/>
+    <w:lsdException w:name="heading 7" w:semiHidden="1" w:uiPriority="9" w:unhideWhenUsed="1" w:qFormat="1"/>
+    <w:lsdException w:name="heading 8" w:semiHidden="1" w:uiPriority="9" w:unhideWhenUsed="1" w:qFormat="1"/>
+    <w:lsdException w:name="heading 9" w:semiHidden="1" w:uiPriority="9" w:unhideWhenUsed="1" w:qFormat="1"/>
+    <w:lsdException w:name="index 1" w:semiHidden="1" w:unhideWhenUsed="1"/>
+    <w:lsdException w:name="index 2" w:semiHidden="1" w:unhideWhenUsed="1"/>
+    <w:lsdException w:name="index 3" w:semiHidden="1" w:unhideWhenUsed="1"/>
+    <w:lsdException w:name="index 4" w:semiHidden="1" w:unhideWhenUsed="1"/>
+    <w:lsdException w:name="index 5" w:semiHidden="1" w:unhideWhenUsed="1"/>
+    <w:lsdException w:name="index 6" w:semiHidden="1" w:unhideWhenUsed="1"/>
+    <w:lsdException w:name="index 7" w:semiHidden="1" w:unhideWhenUsed="1"/>
+    <w:lsdException w:name="index 8" w:semiHidden="1" w:unhideWhenUsed="1"/>
+    <w:lsdException w:name="index 9" w:semiHidden="1" w:unhideWhenUsed="1"/>
+    <w:lsdException w:name="toc 1" w:semiHidden="1" w:uiPriority="39" w:unhideWhenUsed="1"/>
+    <w:lsdException w:name="toc 2" w:semiHidden="1" w:uiPriority="39" w:unhideWhenUsed="1"/>
+    <w:lsdException w:name="toc 3" w:semiHidden="1" w:uiPriority="39" w:unhideWhenUsed="1"/>
+    <w:lsdException w:name="toc 4" w:semiHidden="1" w:uiPriority="39" w:unhideWhenUsed="1"/>
+    <w:lsdException w:name="toc 5" w:semiHidden="1" w:uiPriority="39" w:unhideWhenUsed="1"/>
+    <w:lsdException w:name="toc 6" w:semiHidden="1" w:uiPriority="39" w:unhideWhenUsed="1"/>
+    <w:lsdException w:name="toc 7" w:semiHidden="1" w:uiPriority="39" w:unhideWhenUsed="1"/>
+    <w:lsdException w:name="toc 8" w:semiHidden="1" w:uiPriority="39" w:unhideWhenUsed="1"/>
+    <w:lsdException w:name="toc 9" w:semiHidden="1" w:uiPriority="39" w:unhideWhenUsed="1"/>
+    <w:lsdException w:name="Normal Indent" w:semiHidden="1" w:unhideWhenUsed="1"/>
+    <w:lsdException w:name="footnote text" w:semiHidden="1" w:unhideWhenUsed="1"/>
+    <w:lsdException w:name="annotation text" w:semiHidden="1" w:unhideWhenUsed="1"/>
+    <w:lsdException w:name="header" w:semiHidden="1" w:unhideWhenUsed="1"/>
+    <w:lsdException w:name="footer" w:semiHidden="1" w:unhideWhenUsed="1"/>
+    <w:lsdException w:name="index heading" w:semiHidden="1" w:unhideWhenUsed="1"/>
+    <w:lsdException w:name="caption" w:semiHidden="1" w:uiPriority="35" w:unhideWhenUsed="1" w:qFormat="1"/>
+    <w:lsdException w:name="table of figures" w:semiHidden="1" w:unhideWhenUsed="1"/>
+    <w:lsdException w:name="envelope address" w:semiHidden="1" w:unhideWhenUsed="1"/>
+    <w:lsdException w:name="envelope return" w:semiHidden="1" w:unhideWhenUsed="1"/>
+    <w:lsdException w:name="footnote reference" w:semiHidden="1" w:unhideWhenUsed="1"/>
+    <w:lsdException w:name="annotation reference" w:semiHidden="1" w:unhideWhenUsed="1"/>
+    <w:lsdException w:name="line number" w:semiHidden="1" w:unhideWhenUsed="1"/>
+    <w:lsdException w:name="page number" w:semiHidden="1" w:unhideWhenUsed="1"/>
+    <w:lsdException w:name="endnote reference" w:semiHidden="1" w:unhideWhenUsed="1"/>
+    <w:lsdException w:name="endnote text" w:semiHidden="1" w:unhideWhenUsed="1"/>
+    <w:lsdException w:name="table of authorities" w:semiHidden="1" w:unhideWhenUsed="1"/>
+    <w:lsdException w:name="macro" w:semiHidden="1" w:unhideWhenUsed="1"/>
+    <w:lsdException w:name="toa heading" w:semiHidden="1" w:unhideWhenUsed="1"/>
+    <w:lsdException w:name="List" w:semiHidden="1" w:unhideWhenUsed="1"/>
+    <w:lsdException w:name="List Bullet" w:semiHidden="1" w:unhideWhenUsed="1"/>
+    <w:lsdException w:name="List Number" w:semiHidden="1" w:unhideWhenUsed="1"/>
+    <w:lsdException w:name="List 2" w:semiHidden="1" w:unhideWhenUsed="1"/>
+    <w:lsdException w:name="List 3" w:semiHidden="1" w:unhideWhenUsed="1"/>
+    <w:lsdException w:name="List 4" w:semiHidden="1" w:unhideWhenUsed="1"/>
+    <w:lsdException w:name="List 5" w:semiHidden="1" w:unhideWhenUsed="1"/>
+    <w:lsdException w:name="List Bullet 2" w:semiHidden="1" w:unhideWhenUsed="1"/>
+    <w:lsdException w:name="List Bullet 3" w:semiHidden="1" w:unhideWhenUsed="1"/>
+    <w:lsdException w:name="List Bullet 4" w:semiHidden="1" w:unhideWhenUsed="1"/>
+    <w:lsdException w:name="List Bullet 5" w:semiHidden="1" w:unhideWhenUsed="1"/>
+    <w:lsdException w:name="List Number 2" w:semiHidden="1" w:unhideWhenUsed="1"/>
+    <w:lsdException w:name="List Number 3" w:semiHidden="1" w:unhideWhenUsed="1"/>
+    <w:lsdException w:name="List Number 4" w:semiHidden="1" w:unhideWhenUsed="1"/>
+    <w:lsdException w:name="List Number 5" w:semiHidden="1" w:unhideWhenUsed="1"/>
+    <w:lsdException w:name="Title" w:uiPriority="10" w:qFormat="1"/>
+    <w:lsdException w:name="Closing" w:semiHidden="1" w:unhideWhenUsed="1"/>
+    <w:lsdException w:name="Signature" w:semiHidden="1" w:unhideWhenUsed="1"/>
+    <w:lsdException w:name="Default Paragraph Font" w:semiHidden="1" w:uiPriority="1" w:unhideWhenUsed="1"/>
+    <w:lsdException w:name="Body Text" w:semiHidden="1" w:unhideWhenUsed="1"/>
+    <w:lsdException w:name="Body Text Indent" w:semiHidden="1" w:unhideWhenUsed="1"/>
+    <w:lsdException w:name="List Continue" w:semiHidden="1" w:unhideWhenUsed="1"/>
+    <w:lsdException w:name="List Continue 2" w:semiHidden="1" w:unhideWhenUsed="1"/>
+    <w:lsdException w:name="List Continue 3" w:semiHidden="1" w:unhideWhenUsed="1"/>
+    <w:lsdException w:name="List Continue 4" w:semiHidden="1" w:unhideWhenUsed="1"/>
+    <w:lsdException w:name="List Continue 5" w:semiHidden="1" w:unhideWhenUsed="1"/>
+    <w:lsdException w:name="Message Header" w:semiHidden="1" w:unhideWhenUsed="1"/>
+    <w:lsdException w:name="Subtitle" w:uiPriority="11" w:qFormat="1"/>
+    <w:lsdException w:name="Salutation" w:semiHidden="1" w:unhideWhenUsed="1"/>
+    <w:lsdException w:name="Date" w:semiHidden="1" w:unhideWhenUsed="1"/>
+    <w:lsdException w:name="Body Text First Indent" w:semiHidden="1" w:unhideWhenUsed="1"/>
+    <w:lsdException w:name="Body Text First Indent 2" w:semiHidden="1" w:unhideWhenUsed="1"/>
+    <w:lsdException w:name="Note Heading" w:semiHidden="1" w:unhideWhenUsed="1"/>
+    <w:lsdException w:name="Body Text 2" w:semiHidden="1" w:unhideWhenUsed="1"/>
+    <w:lsdException w:name="Body Text 3" w:semiHidden="1" w:unhideWhenUsed="1"/>
+    <w:lsdException w:name="Body Text Indent 2" w:semiHidden="1" w:unhideWhenUsed="1"/>
+    <w:lsdException w:name="Body Text Indent 3" w:semiHidden="1" w:unhideWhenUsed="1"/>
+    <w:lsdException w:name="Block Text" w:semiHidden="1" w:unhideWhenUsed="1"/>
+    <w:lsdException w:name="Hyperlink" w:semiHidden="1" w:unhideWhenUsed="1"/>
+    <w:lsdException w:name="FollowedHyperlink" w:semiHidden="1" w:unhideWhenUsed="1"/>
+    <w:lsdException w:name="Strong" w:uiPriority="22" w:qFormat="1"/>
+    <w:lsdException w:name="Emphasis" w:uiPriority="20" w:qFormat="1"/>
+    <w:lsdException w:name="Document Map" w:semiHidden="1" w:unhideWhenUsed="1"/>
+    <w:lsdException w:name="Plain Text" w:semiHidden="1" w:unhideWhenUsed="1"/>
+    <w:lsdException w:name="E-mail Signature" w:semiHidden="1" w:unhideWhenUsed="1"/>
+    <w:lsdException w:name="HTML Top of Form" w:semiHidden="1" w:unhideWhenUsed="1"/>
+    <w:lsdException w:name="HTML Bottom of Form" w:semiHidden="1" w:unhideWhenUsed="1"/>
+    <w:lsdException w:name="Normal (Web)" w:semiHidden="1" w:unhideWhenUsed="1"/>
+    <w:lsdException w:name="HTML Acronym" w:semiHidden="1" w:unhideWhenUsed="1"/>
+    <w:lsdException w:name="HTML Address" w:semiHidden="1" w:unhideWhenUsed="1"/>
+    <w:lsdException w:name="HTML Cite" w:semiHidden="1" w:unhideWhenUsed="1"/>
+    <w:lsdException w:name="HTML Code" w:semiHidden="1" w:unhideWhenUsed="1"/>
+    <w:lsdException w:name="HTML Definition" w:semiHidden="1" w:unhideWhenUsed="1"/>
+    <w:lsdException w:name="HTML Keyboard" w:semiHidden="1" w:unhideWhenUsed="1"/>
+    <w:lsdException w:name="HTML Preformatted" w:semiHidden="1" w:unhideWhenUsed="1"/>
+    <w:lsdException w:name="HTML Sample" w:semiHidden="1" w:unhideWhenUsed="1"/>
+    <w:lsdException w:name="HTML Typewriter" w:semiHidden="1" w:unhideWhenUsed="1"/>
+    <w:lsdException w:name="HTML Variable" w:semiHidden="1" w:unhideWhenUsed="1"/>
+    <w:lsdException w:name="Normal Table" w:semiHidden="1" w:unhideWhenUsed="1"/>
+    <w:lsdException w:name="annotation subject" w:semiHidden="1" w:unhideWhenUsed="1"/>
+    <w:lsdException w:name="No List" w:semiHidden="1" w:unhideWhenUsed="1"/>
+    <w:lsdException w:name="Outline List 1" w:semiHidden="1" w:unhideWhenUsed="1"/>
+    <w:lsdException w:name="Outline List 2" w:semiHidden="1" w:unhideWhenUsed="1"/>
+    <w:lsdException w:name="Outline List 3" w:semiHidden="1" w:unhideWhenUsed="1"/>
+    <w:lsdException w:name="Table Simple 1" w:semiHidden="1" w:unhideWhenUsed="1"/>
+    <w:lsdException w:name="Table Simple 2" w:semiHidden="1" w:unhideWhenUsed="1"/>
+    <w:lsdException w:name="Table Simple 3" w:semiHidden="1" w:unhideWhenUsed="1"/>
+    <w:lsdException w:name="Table Classic 1" w:semiHidden="1" w:unhideWhenUsed="1"/>
+    <w:lsdException w:name="Table Classic 2" w:semiHidden="1" w:unhideWhenUsed="1"/>
+    <w:lsdException w:name="Table Classic 3" w:semiHidden="1" w:unhideWhenUsed="1"/>
+    <w:lsdException w:name="Table Classic 4" w:semiHidden="1" w:unhideWhenUsed="1"/>
+    <w:lsdException w:name="Table Colorful 1" w:semiHidden="1" w:unhideWhenUsed="1"/>
+    <w:lsdException w:name="Table Colorful 2" w:semiHidden="1" w:unhideWhenUsed="1"/>
+    <w:lsdException w:name="Table Colorful 3" w:semiHidden="1" w:unhideWhenUsed="1"/>
+    <w:lsdException w:name="Table Columns 1" w:semiHidden="1" w:unhideWhenUsed="1"/>
+    <w:lsdException w:name="Table Columns 2" w:semiHidden="1" w:unhideWhenUsed="1"/>
+    <w:lsdException w:name="Table Columns 3" w:semiHidden="1" w:unhideWhenUsed="1"/>
+    <w:lsdException w:name="Table Columns 4" w:semiHidden="1" w:unhideWhenUsed="1"/>
+    <w:lsdException w:name="Table Columns 5" w:semiHidden="1" w:unhideWhenUsed="1"/>
+    <w:lsdException w:name="Table Grid 1" w:semiHidden="1" w:unhideWhenUsed="1"/>
+    <w:lsdException w:name="Table Grid 2" w:semiHidden="1" w:unhideWhenUsed="1"/>
+    <w:lsdException w:name="Table Grid 3" w:semiHidden="1" w:unhideWhenUsed="1"/>
+    <w:lsdException w:name="Table Grid 4" w:semiHidden="1" w:unhideWhenUsed="1"/>
+    <w:lsdException w:name="Table Grid 5" w:semiHidden="1" w:unhideWhenUsed="1"/>
+    <w:lsdException w:name="Table Grid 6" w:semiHidden="1" w:unhideWhenUsed="1"/>
+    <w:lsdException w:name="Table Grid 7" w:semiHidden="1" w:unhideWhenUsed="1"/>
+    <w:lsdException w:name="Table Grid 8" w:semiHidden="1" w:unhideWhenUsed="1"/>
+    <w:lsdException w:name="Table List 1" w:semiHidden="1" w:unhideWhenUsed="1"/>
+    <w:lsdException w:name="Table List 2" w:semiHidden="1" w:unhideWhenUsed="1"/>
+    <w:lsdException w:name="Table List 3" w:semiHidden="1" w:unhideWhenUsed="1"/>
+    <w:lsdException w:name="Table List 4" w:semiHidden="1" w:unhideWhenUsed="1"/>
+    <w:lsdException w:name="Table List 5" w:semiHidden="1" w:unhideWhenUsed="1"/>
+    <w:lsdException w:name="Table List 6" w:semiHidden="1" w:unhideWhenUsed="1"/>
+    <w:lsdException w:name="Table List 7" w:semiHidden="1" w:unhideWhenUsed="1"/>
+    <w:lsdException w:name="Table List 8" w:semiHidden="1" w:unhideWhenUsed="1"/>
+    <w:lsdException w:name="Table 3D effects 1" w:semiHidden="1" w:unhideWhenUsed="1"/>
+    <w:lsdException w:name="Table 3D effects 2" w:semiHidden="1" w:unhideWhenUsed="1"/>
+    <w:lsdException w:name="Table 3D effects 3" w:semiHidden="1" w:unhideWhenUsed="1"/>
+    <w:lsdException w:name="Table Contemporary" w:semiHidden="1" w:unhideWhenUsed="1"/>
+    <w:lsdException w:name="Table Elegant" w:semiHidden="1" w:unhideWhenUsed="1"/>
+    <w:lsdException w:name="Table Professional" w:semiHidden="1" w:unhideWhenUsed="1"/>
+    <w:lsdException w:name="Table Subtle 1" w:semiHidden="1" w:unhideWhenUsed="1"/>
+    <w:lsdException w:name="Table Subtle 2" w:semiHidden="1" w:unhideWhenUsed="1"/>
+    <w:lsdException w:name="Table Web 1" w:semiHidden="1" w:unhideWhenUsed="1"/>
+    <w:lsdException w:name="Table Web 2" w:semiHidden="1" w:unhideWhenUsed="1"/>
+    <w:lsdException w:name="Table Web 3" w:semiHidden="1" w:unhideWhenUsed="1"/>
+    <w:lsdException w:name="Balloon Text" w:semiHidden="1" w:unhideWhenUsed="1"/>
+    <w:lsdException w:name="Table Grid" w:uiPriority="59"/>
+    <w:lsdException w:name="Table Theme" w:semiHidden="1" w:unhideWhenUsed="1"/>
+    <w:lsdException w:name="Placeholder Text" w:semiHidden="1"/>
+    <w:lsdException w:name="No Spacing" w:uiPriority="1" w:qFormat="1"/>
+    <w:lsdException w:name="Light Shading" w:uiPriority="60"/>
+    <w:lsdException w:name="Light List" w:uiPriority="61"/>
+    <w:lsdException w:name="Light Grid" w:uiPriority="62"/>
+    <w:lsdException w:name="Medium Shading 1" w:uiPriority="63"/>
+    <w:lsdException w:name="Medium Shading 2" w:uiPriority="64"/>
+    <w:lsdException w:name="Medium List 1" w:uiPriority="65"/>
+    <w:lsdException w:name="Medium List 2" w:uiPriority="66"/>
+    <w:lsdException w:name="Medium Grid 1" w:uiPriority="67"/>
+    <w:lsdException w:name="Medium Grid 2" w:uiPriority="68"/>
+    <w:lsdException w:name="Medium Grid 3" w:uiPriority="69"/>
+    <w:lsdException w:name="Dark List" w:uiPriority="70"/>
+    <w:lsdException w:name="Colorful Shading" w:uiPriority="71"/>
+    <w:lsdException w:name="Colorful List" w:uiPriority="72"/>
+    <w:lsdException w:name="Colorful Grid" w:uiPriority="73"/>
+    <w:lsdException w:name="Light Shading Accent 1" w:uiPriority="60"/>
+    <w:lsdException w:name="Light List Accent 1" w:uiPriority="61"/>
+    <w:lsdException w:name="Light Grid Accent 1" w:uiPriority="62"/>
+    <w:lsdException w:name="Medium Shading 1 Accent 1" w:uiPriority="63"/>
+    <w:lsdException w:name="Medium Shading 2 Accent 1" w:uiPriority="64"/>
+    <w:lsdException w:name="Medium List 1 Accent 1" w:uiPriority="65"/>
+    <w:lsdException w:name="Revision" w:semiHidden="1"/>
+    <w:lsdException w:name="List Paragraph" w:uiPriority="34" w:qFormat="1"/>
+    <w:lsdException w:name="Quote" w:uiPriority="29" w:qFormat="1"/>
+    <w:lsdException w:name="Intense Quote" w:uiPriority="30" w:qFormat="1"/>
+    <w:lsdException w:name="Medium List 2 Accent 1" w:uiPriority="66"/>
+    <w:lsdException w:name="Medium Grid 1 Accent 1" w:uiPriority="67"/>
+    <w:lsdException w:name="Medium Grid 2 Accent 1" w:uiPriority="68"/>
+    <w:lsdException w:name="Medium Grid 3 Accent 1" w:uiPriority="69"/>
+    <w:lsdException w:name="Dark List Accent 1" w:uiPriority="70"/>
+    <w:lsdException w:name="Colorful Shading Accent 1" w:uiPriority="71"/>
+    <w:lsdException w:name="Colorful List Accent 1" w:uiPriority="72"/>
+    <w:lsdException w:name="Colorful Grid Accent 1" w:uiPriority="73"/>
+    <w:lsdException w:name="Light Shading Accent 2" w:uiPriority="60"/>
+    <w:lsdException w:name="Light List Accent 2" w:uiPriority="61"/>
+    <w:lsdException w:name="Light Grid Accent 2" w:uiPriority="62"/>
+    <w:lsdException w:name="Medium Shading 1 Accent 2" w:uiPriority="63"/>
+    <w:lsdException w:name="Medium Shading 2 Accent 2" w:uiPriority="64"/>
+    <w:lsdException w:name="Medium List 1 Accent 2" w:uiPriority="65"/>
+    <w:lsdException w:name="Medium List 2 Accent 2" w:uiPriority="66"/>
+    <w:lsdException w:name="Medium Grid 1 Accent 2" w:uiPriority="67"/>
+    <w:lsdException w:name="Medium Grid 2 Accent 2" w:uiPriority="68"/>
+    <w:lsdException w:name="Medium Grid 3 Accent 2" w:uiPriority="69"/>
+    <w:lsdException w:name="Dark List Accent 2" w:uiPriority="70"/>
+    <w:lsdException w:name="Colorful Shading Accent 2" w:uiPriority="71"/>
+    <w:lsdException w:name="Colorful List Accent 2" w:uiPriority="72"/>
+    <w:lsdException w:name="Colorful Grid Accent 2" w:uiPriority="73"/>
+    <w:lsdException w:name="Light Shading Accent 3" w:uiPriority="60"/>
+    <w:lsdException w:name="Light List Accent 3" w:uiPriority="61"/>
+    <w:lsdException w:name="Light Grid Accent 3" w:uiPriority="62"/>
+    <w:lsdException w:name="Medium Shading 1 Accent 3" w:uiPriority="63"/>
+    <w:lsdException w:name="Medium Shading 2 Accent 3" w:uiPriority="64"/>
+    <w:lsdException w:name="Medium List 1 Accent 3" w:uiPriority="65"/>
+    <w:lsdException w:name="Medium List 2 Accent 3" w:uiPriority="66"/>
+    <w:lsdException w:name="Medium Grid 1 Accent 3" w:uiPriority="67"/>
+    <w:lsdException w:name="Medium Grid 2 Accent 3" w:uiPriority="68"/>
+    <w:lsdException w:name="Medium Grid 3 Accent 3" w:uiPriority="69"/>
+    <w:lsdException w:name="Dark List Accent 3" w:uiPriority="70"/>
+    <w:lsdException w:name="Colorful Shading Accent 3" w:uiPriority="71"/>
+    <w:lsdException w:name="Colorful List Accent 3" w:uiPriority="72"/>
+    <w:lsdException w:name="Colorful Grid Accent 3" w:uiPriority="73"/>
+    <w:lsdException w:name="Light Shading Accent 4" w:uiPriority="60"/>
+    <w:lsdException w:name="Light List Accent 4" w:uiPriority="61"/>
+    <w:lsdException w:name="Light Grid Accent 4" w:uiPriority="62"/>
+    <w:lsdException w:name="Medium Shading 1 Accent 4" w:uiPriority="63"/>
+    <w:lsdException w:name="Medium Shading 2 Accent 4" w:uiPriority="64"/>
+    <w:lsdException w:name="Medium List 1 Accent 4" w:uiPriority="65"/>
+    <w:lsdException w:name="Medium List 2 Accent 4" w:uiPriority="66"/>
+    <w:lsdException w:name="Medium Grid 1 Accent 4" w:uiPriority="67"/>
+    <w:lsdException w:name="Medium Grid 2 Accent 4" w:uiPriority="68"/>
+    <w:lsdException w:name="Medium Grid 3 Accent 4" w:uiPriority="69"/>
+    <w:lsdException w:name="Dark List Accent 4" w:uiPriority="70"/>
+    <w:lsdException w:name="Colorful Shading Accent 4" w:uiPriority="71"/>
+    <w:lsdException w:name="Colorful List Accent 4" w:uiPriority="72"/>
+    <w:lsdException w:name="Colorful Grid Accent 4" w:uiPriority="73"/>
+    <w:lsdException w:name="Light Shading Accent 5" w:uiPriority="60"/>
+    <w:lsdException w:name="Light List Accent 5" w:uiPriority="61"/>
+    <w:lsdException w:name="Light Grid Accent 5" w:uiPriority="62"/>
+    <w:lsdException w:name="Medium Shading 1 Accent 5" w:uiPriority="63"/>
+    <w:lsdException w:name="Medium Shading 2 Accent 5" w:uiPriority="64"/>
+    <w:lsdException w:name="Medium List 1 Accent 5" w:uiPriority="65"/>
+    <w:lsdException w:name="Medium List 2 Accent 5" w:uiPriority="66"/>
+    <w:lsdException w:name="Medium Grid 1 Accent 5" w:uiPriority="67"/>
+    <w:lsdException w:name="Medium Grid 2 Accent 5" w:uiPriority="68"/>
+    <w:lsdException w:name="Medium Grid 3 Accent 5" w:uiPriority="69"/>
+    <w:lsdException w:name="Dark List Accent 5" w:uiPriority="70"/>
+    <w:lsdException w:name="Colorful Shading Accent 5" w:uiPriority="71"/>
+    <w:lsdException w:name="Colorful List Accent 5" w:uiPriority="72"/>
+    <w:lsdException w:name="Colorful Grid Accent 5" w:uiPriority="73"/>
+    <w:lsdException w:name="Light Shading Accent 6" w:uiPriority="60"/>
+    <w:lsdException w:name="Light List Accent 6" w:uiPriority="61"/>
+    <w:lsdException w:name="Light Grid Accent 6" w:uiPriority="62"/>
+    <w:lsdException w:name="Medium Shading 1 Accent 6" w:uiPriority="63"/>
+    <w:lsdException w:name="Medium Shading 2 Accent 6" w:uiPriority="64"/>
+    <w:lsdException w:name="Medium List 1 Accent 6" w:uiPriority="65"/>
+    <w:lsdException w:name="Medium List 2 Accent 6" w:uiPriority="66"/>
+    <w:lsdException w:name="Medium Grid 1 Accent 6" w:uiPriority="67"/>
+    <w:lsdException w:name="Medium Grid 2 Accent 6" w:uiPriority="68"/>
+    <w:lsdException w:name="Medium Grid 3 Accent 6" w:uiPriority="69"/>
+    <w:lsdException w:name="Dark List Accent 6" w:uiPriority="70"/>
+    <w:lsdException w:name="Colorful Shading Accent 6" w:uiPriority="71"/>
+    <w:lsdException w:name="Colorful List Accent 6" w:uiPriority="72"/>
+    <w:lsdException w:name="Colorful Grid Accent 6" w:uiPriority="73"/>
+    <w:lsdException w:name="Subtle Emphasis" w:uiPriority="19" w:qFormat="1"/>
+    <w:lsdException w:name="Intense Emphasis" w:uiPriority="21" w:qFormat="1"/>
+    <w:lsdException w:name="Subtle Reference" w:uiPriority="31" w:qFormat="1"/>
+    <w:lsdException w:name="Intense Reference" w:uiPriority="32" w:qFormat="1"/>
+    <w:lsdException w:name="Book Title" w:uiPriority="33" w:qFormat="1"/>
+    <w:lsdException w:name="Bibliography" w:semiHidden="1" w:uiPriority="37" w:unhideWhenUsed="1"/>
+    <w:lsdException w:name="TOC Heading" w:semiHidden="1" w:uiPriority="39" w:unhideWhenUsed="1" w:qFormat="1"/>
+    <w:lsdException w:name="Plain Table 1" w:uiPriority="41"/>
+    <w:lsdException w:name="Plain Table 2" w:uiPriority="42"/>
+    <w:lsdException w:name="Plain Table 3" w:uiPriority="43"/>
+    <w:lsdException w:name="Plain Table 4" w:uiPriority="44"/>
+    <w:lsdException w:name="Plain Table 5" w:uiPriority="45"/>
+    <w:lsdException w:name="Grid Table Light" w:uiPriority="40"/>
+    <w:lsdException w:name="Grid Table 1 Light" w:uiPriority="46"/>
+    <w:lsdException w:name="Grid Table 2" w:uiPriority="47"/>
+    <w:lsdException w:name="Grid Table 3" w:uiPriority="48"/>
+    <w:lsdException w:name="Grid Table 4" w:uiPriority="49"/>
+    <w:lsdException w:name="Grid Table 5 Dark" w:uiPriority="50"/>
+    <w:lsdException w:name="Grid Table 6 Colorful" w:uiPriority="51"/>
+    <w:lsdException w:name="Grid Table 7 Colorful" w:uiPriority="52"/>
+    <w:lsdException w:name="Grid Table 1 Light Accent 1" w:uiPriority="46"/>
+    <w:lsdException w:name="Grid Table 2 Accent 1" w:uiPriority="47"/>
+    <w:lsdException w:name="Grid Table 3 Accent 1" w:uiPriority="48"/>
+    <w:lsdException w:name="Grid Table 4 Accent 1" w:uiPriority="49"/>
+    <w:lsdException w:name="Grid Table 5 Dark Accent 1" w:uiPriority="50"/>
+    <w:lsdException w:name="Grid Table 6 Colorful Accent 1" w:uiPriority="51"/>
+    <w:lsdException w:name="Grid Table 7 Colorful Accent 1" w:uiPriority="52"/>
+    <w:lsdException w:name="Grid Table 1 Light Accent 2" w:uiPriority="46"/>
+    <w:lsdException w:name="Grid Table 2 Accent 2" w:uiPriority="47"/>
+    <w:lsdException w:name="Grid Table 3 Accent 2" w:uiPriority="48"/>
+    <w:lsdException w:name="Grid Table 4 Accent 2" w:uiPriority="49"/>
+    <w:lsdException w:name="Grid Table 5 Dark Accent 2" w:uiPriority="50"/>
+    <w:lsdException w:name="Grid Table 6 Colorful Accent 2" w:uiPriority="51"/>
+    <w:lsdException w:name="Grid Table 7 Colorful Accent 2" w:uiPriority="52"/>
+    <w:lsdException w:name="Grid Table 1 Light Accent 3" w:uiPriority="46"/>
+    <w:lsdException w:name="Grid Table 2 Accent 3" w:uiPriority="47"/>
+    <w:lsdException w:name="Grid Table 3 Accent 3" w:uiPriority="48"/>
+    <w:lsdException w:name="Grid Table 4 Accent 3" w:uiPriority="49"/>
+    <w:lsdException w:name="Grid Table 5 Dark Accent 3" w:uiPriority="50"/>
+    <w:lsdException w:name="Grid Table 6 Colorful Accent 3" w:uiPriority="51"/>
+    <w:lsdException w:name="Grid Table 7 Colorful Accent 3" w:uiPriority="52"/>
+    <w:lsdException w:name="Grid Table 1 Light Accent 4" w:uiPriority="46"/>
+    <w:lsdException w:name="Grid Table 2 Accent 4" w:uiPriority="47"/>
+    <w:lsdException w:name="Grid Table 3 Accent 4" w:uiPriority="48"/>
+    <w:lsdException w:name="Grid Table 4 Accent 4" w:uiPriority="49"/>
+    <w:lsdException w:name="Grid Table 5 Dark Accent 4" w:uiPriority="50"/>
+    <w:lsdException w:name="Grid Table 6 Colorful Accent 4" w:uiPriority="51"/>
+    <w:lsdException w:name="Grid Table 7 Colorful Accent 4" w:uiPriority="52"/>
+    <w:lsdException w:name="Grid Table 1 Light Accent 5" w:uiPriority="46"/>
+    <w:lsdException w:name="Grid Table 2 Accent 5" w:uiPriority="47"/>
+    <w:lsdException w:name="Grid Table 3 Accent 5" w:uiPriority="48"/>
+    <w:lsdException w:name="Grid Table 4 Accent 5" w:uiPriority="49"/>
+    <w:lsdException w:name="Grid Table 5 Dark Accent 5" w:uiPriority="50"/>
+    <w:lsdException w:name="Grid Table 6 Colorful Accent 5" w:uiPriority="51"/>
+    <w:lsdException w:name="Grid Table 7 Colorful Accent 5" w:uiPriority="52"/>
+    <w:lsdException w:name="Grid Table 1 Light Accent 6" w:uiPriority="46"/>
+    <w:lsdException w:name="Grid Table 2 Accent 6" w:uiPriority="47"/>
+    <w:lsdException w:name="Grid Table 3 Accent 6" w:uiPriority="48"/>
+    <w:lsdException w:name="Grid Table 4 Accent 6" w:uiPriority="49"/>
+    <w:lsdException w:name="Grid Table 5 Dark Accent 6" w:uiPriority="50"/>
+    <w:lsdException w:name="Grid Table 6 Colorful Accent 6" w:uiPriority="51"/>
+    <w:lsdException w:name="Grid Table 7 Colorful Accent 6" w:uiPriority="52"/>
+    <w:lsdException w:name="List Table 1 Light" w:uiPriority="46"/>
+    <w:lsdException w:name="List Table 2" w:uiPriority="47"/>
+    <w:lsdException w:name="List Table 3" w:uiPriority="48"/>
+    <w:lsdException w:name="List Table 4" w:uiPriority="49"/>
+    <w:lsdException w:name="List Table 5 Dark" w:uiPriority="50"/>
+    <w:lsdException w:name="List Table 6 Colorful" w:uiPriority="51"/>
+    <w:lsdException w:name="List Table 7 Colorful" w:uiPriority="52"/>
+    <w:lsdException w:name="List Table 1 Light Accent 1" w:uiPriority="46"/>
+    <w:lsdException w:name="List Table 2 Accent 1" w:uiPriority="47"/>
+    <w:lsdException w:name="List Table 3 Accent 1" w:uiPriority="48"/>
+    <w:lsdException w:name="List Table 4 Accent 1" w:uiPriority="49"/>
+    <w:lsdException w:name="List Table 5 Dark Accent 1" w:uiPriority="50"/>
+    <w:lsdException w:name="List Table 6 Colorful Accent 1" w:uiPriority="51"/>
+    <w:lsdException w:name="List Table 7 Colorful Accent 1" w:uiPriority="52"/>
+    <w:lsdException w:name="List Table 1 Light Accent 2" w:uiPriority="46"/>
+    <w:lsdException w:name="List Table 2 Accent 2" w:uiPriority="47"/>
+    <w:lsdException w:name="List Table 3 Accent 2" w:uiPriority="48"/>
+    <w:lsdException w:name="List Table 4 Accent 2" w:uiPriority="49"/>
+    <w:lsdException w:name="List Table 5 Dark Accent 2" w:uiPriority="50"/>
+    <w:lsdException w:name="List Table 6 Colorful Accent 2" w:uiPriority="51"/>
+    <w:lsdException w:name="List Table 7 Colorful Accent 2" w:uiPriority="52"/>
+    <w:lsdException w:name="List Table 1 Light Accent 3" w:uiPriority="46"/>
+    <w:lsdException w:name="List Table 2 Accent 3" w:uiPriority="47"/>
+    <w:lsdException w:name="List Table 3 Accent 3" w:uiPriority="48"/>
+    <w:lsdException w:name="List Table 4 Accent 3" w:uiPriority="49"/>
+    <w:lsdException w:name="List Table 5 Dark Accent 3" w:uiPriority="50"/>
+    <w:lsdException w:name="List Table 6 Colorful Accent 3" w:uiPriority="51"/>
+    <w:lsdException w:name="List Table 7 Colorful Accent 3" w:uiPriority="52"/>
+    <w:lsdException w:name="List Table 1 Light Accent 4" w:uiPriority="46"/>
+    <w:lsdException w:name="List Table 2 Accent 4" w:uiPriority="47"/>
+    <w:lsdException w:name="List Table 3 Accent 4" w:uiPriority="48"/>
+    <w:lsdException w:name="List Table 4 Accent 4" w:uiPriority="49"/>
+    <w:lsdException w:name="List Table 5 Dark Accent 4" w:uiPriority="50"/>
+    <w:lsdException w:name="List Table 6 Colorful Accent 4" w:uiPriority="51"/>
+    <w:lsdException w:name="List Table 7 Colorful Accent 4" w:uiPriority="52"/>
+    <w:lsdException w:name="List Table 1 Light Accent 5" w:uiPriority="46"/>
+    <w:lsdException w:name="List Table 2 Accent 5" w:uiPriority="47"/>
+    <w:lsdException w:name="List Table 3 Accent 5" w:uiPriority="48"/>
+    <w:lsdException w:name="List Table 4 Accent 5" w:uiPriority="49"/>
+    <w:lsdException w:name="List Table 5 Dark Accent 5" w:uiPriority="50"/>
+    <w:lsdException w:name="List Table 6 Colorful Accent 5" w:uiPriority="51"/>
+    <w:lsdException w:name="List Table 7 Colorful Accent 5" w:uiPriority="52"/>
+    <w:lsdException w:name="List Table 1 Light Accent 6" w:uiPriority="46"/>
+    <w:lsdException w:name="List Table 2 Accent 6" w:uiPriority="47"/>
+    <w:lsdException w:name="List Table 3 Accent 6" w:uiPriority="48"/>
+    <w:lsdException w:name="List Table 4 Accent 6" w:uiPriority="49"/>
+    <w:lsdException w:name="List Table 5 Dark Accent 6" w:uiPriority="50"/>
+    <w:lsdException w:name="List Table 6 Colorful Accent 6" w:uiPriority="51"/>
+    <w:lsdException w:name="List Table 7 Colorful Accent 6" w:uiPriority="52"/>
+    <w:lsdException w:name="Mention" w:semiHidden="1" w:unhideWhenUsed="1"/>
   </w:latentStyles>
   <w:style w:type="paragraph" w:default="1" w:styleId="Normal">
     <w:name w:val="Normal"/>
@@ -2700,7 +2439,7 @@
 </file>
 
 <file path=customXml/itemProps1.xml><?xml version="1.0" encoding="utf-8"?>
-<ds:datastoreItem xmlns:ds="http://schemas.openxmlformats.org/officeDocument/2006/customXml" ds:itemID="{10F60517-5E4D-4A3E-9F66-885DC9A9DCD7}">
+<ds:datastoreItem xmlns:ds="http://schemas.openxmlformats.org/officeDocument/2006/customXml" ds:itemID="{AF59D59E-945C-44FD-9659-7DAAE9D96CC2}">
   <ds:schemaRefs>
     <ds:schemaRef ds:uri="http://schemas.openxmlformats.org/officeDocument/2006/bibliography"/>
   </ds:schemaRefs>

</xml_diff>

<commit_message>
Added remove fave IO on test case
</commit_message>
<xml_diff>
--- a/SEPT report.docx
+++ b/SEPT report.docx
@@ -1,6 +1,6 @@
 
 <file path=word/document.xml><?xml version="1.0" encoding="utf-8"?>
-<w:document xmlns:wpc="http://schemas.microsoft.com/office/word/2010/wordprocessingCanvas" xmlns:cx="http://schemas.microsoft.com/office/drawing/2014/chartex" xmlns:cx1="http://schemas.microsoft.com/office/drawing/2015/9/8/chartex" xmlns:cx2="http://schemas.microsoft.com/office/drawing/2015/10/21/chartex" xmlns:mc="http://schemas.openxmlformats.org/markup-compatibility/2006" xmlns:o="urn:schemas-microsoft-com:office:office" xmlns:r="http://schemas.openxmlformats.org/officeDocument/2006/relationships" xmlns:m="http://schemas.openxmlformats.org/officeDocument/2006/math" xmlns:v="urn:schemas-microsoft-com:vml" xmlns:wp14="http://schemas.microsoft.com/office/word/2010/wordprocessingDrawing" xmlns:wp="http://schemas.openxmlformats.org/drawingml/2006/wordprocessingDrawing" xmlns:w10="urn:schemas-microsoft-com:office:word" xmlns:w="http://schemas.openxmlformats.org/wordprocessingml/2006/main" xmlns:w14="http://schemas.microsoft.com/office/word/2010/wordml" xmlns:w15="http://schemas.microsoft.com/office/word/2012/wordml" xmlns:w16se="http://schemas.microsoft.com/office/word/2015/wordml/symex" xmlns:wpg="http://schemas.microsoft.com/office/word/2010/wordprocessingGroup" xmlns:wpi="http://schemas.microsoft.com/office/word/2010/wordprocessingInk" xmlns:wne="http://schemas.microsoft.com/office/word/2006/wordml" xmlns:wps="http://schemas.microsoft.com/office/word/2010/wordprocessingShape" mc:Ignorable="w14 w15 w16se wp14">
+<w:document xmlns:wpc="http://schemas.microsoft.com/office/word/2010/wordprocessingCanvas" xmlns:mc="http://schemas.openxmlformats.org/markup-compatibility/2006" xmlns:o="urn:schemas-microsoft-com:office:office" xmlns:r="http://schemas.openxmlformats.org/officeDocument/2006/relationships" xmlns:m="http://schemas.openxmlformats.org/officeDocument/2006/math" xmlns:v="urn:schemas-microsoft-com:vml" xmlns:wp14="http://schemas.microsoft.com/office/word/2010/wordprocessingDrawing" xmlns:wp="http://schemas.openxmlformats.org/drawingml/2006/wordprocessingDrawing" xmlns:w10="urn:schemas-microsoft-com:office:word" xmlns:w="http://schemas.openxmlformats.org/wordprocessingml/2006/main" xmlns:w14="http://schemas.microsoft.com/office/word/2010/wordml" xmlns:wpg="http://schemas.microsoft.com/office/word/2010/wordprocessingGroup" xmlns:wpi="http://schemas.microsoft.com/office/word/2010/wordprocessingInk" xmlns:wne="http://schemas.microsoft.com/office/word/2006/wordml" xmlns:wps="http://schemas.microsoft.com/office/word/2010/wordprocessingShape" mc:Ignorable="w14 wp14">
   <w:body>
     <w:p>
       <w:pPr>
@@ -72,8 +72,21 @@
       <w:pPr>
         <w:pStyle w:val="NoSpacing"/>
       </w:pPr>
-      <w:r>
-        <w:t xml:space="preserve">Reyham Soenasto </w:t>
+      <w:proofErr w:type="spellStart"/>
+      <w:r>
+        <w:t>Reyham</w:t>
+      </w:r>
+      <w:proofErr w:type="spellEnd"/>
+      <w:r>
+        <w:t xml:space="preserve"> </w:t>
+      </w:r>
+      <w:proofErr w:type="spellStart"/>
+      <w:r>
+        <w:t>Soenasto</w:t>
+      </w:r>
+      <w:proofErr w:type="spellEnd"/>
+      <w:r>
+        <w:t xml:space="preserve"> </w:t>
       </w:r>
       <w:r>
         <w:tab/>
@@ -86,8 +99,21 @@
       <w:pPr>
         <w:pStyle w:val="NoSpacing"/>
       </w:pPr>
-      <w:r>
-        <w:t xml:space="preserve">Yohanes Keanoe </w:t>
+      <w:proofErr w:type="spellStart"/>
+      <w:r>
+        <w:t>Yohanes</w:t>
+      </w:r>
+      <w:proofErr w:type="spellEnd"/>
+      <w:r>
+        <w:t xml:space="preserve"> </w:t>
+      </w:r>
+      <w:proofErr w:type="spellStart"/>
+      <w:r>
+        <w:t>Keanoe</w:t>
+      </w:r>
+      <w:proofErr w:type="spellEnd"/>
+      <w:r>
+        <w:t xml:space="preserve"> </w:t>
       </w:r>
       <w:r>
         <w:tab/>
@@ -727,8 +753,13 @@
             <w:tcW w:w="2445" w:type="dxa"/>
           </w:tcPr>
           <w:p>
-            <w:r>
-              <w:t>testModelInitialisation()</w:t>
+            <w:proofErr w:type="spellStart"/>
+            <w:r>
+              <w:t>testModelInitialisation</w:t>
+            </w:r>
+            <w:proofErr w:type="spellEnd"/>
+            <w:r>
+              <w:t>()</w:t>
             </w:r>
           </w:p>
         </w:tc>
@@ -759,8 +790,13 @@
             <w:tcW w:w="2445" w:type="dxa"/>
           </w:tcPr>
           <w:p>
-            <w:r>
-              <w:t>testStationList()</w:t>
+            <w:proofErr w:type="spellStart"/>
+            <w:r>
+              <w:t>testStationList</w:t>
+            </w:r>
+            <w:proofErr w:type="spellEnd"/>
+            <w:r>
+              <w:t>()</w:t>
             </w:r>
           </w:p>
         </w:tc>
@@ -791,8 +827,13 @@
             <w:tcW w:w="2445" w:type="dxa"/>
           </w:tcPr>
           <w:p>
-            <w:r>
-              <w:t>testGetStationData()</w:t>
+            <w:proofErr w:type="spellStart"/>
+            <w:r>
+              <w:t>testGetStationData</w:t>
+            </w:r>
+            <w:proofErr w:type="spellEnd"/>
+            <w:r>
+              <w:t>()</w:t>
             </w:r>
           </w:p>
         </w:tc>
@@ -823,8 +864,13 @@
             <w:tcW w:w="2445" w:type="dxa"/>
           </w:tcPr>
           <w:p>
-            <w:r>
-              <w:t>testStationButton()</w:t>
+            <w:proofErr w:type="spellStart"/>
+            <w:r>
+              <w:t>testStationButton</w:t>
+            </w:r>
+            <w:proofErr w:type="spellEnd"/>
+            <w:r>
+              <w:t>()</w:t>
             </w:r>
           </w:p>
         </w:tc>
@@ -855,8 +901,13 @@
             <w:tcW w:w="2445" w:type="dxa"/>
           </w:tcPr>
           <w:p>
-            <w:r>
-              <w:t>testNowPanelFillsData()</w:t>
+            <w:proofErr w:type="spellStart"/>
+            <w:r>
+              <w:t>testNowPanelFillsData</w:t>
+            </w:r>
+            <w:proofErr w:type="spellEnd"/>
+            <w:r>
+              <w:t>()</w:t>
             </w:r>
           </w:p>
           <w:p/>
@@ -867,7 +918,20 @@
           </w:tcPr>
           <w:p>
             <w:r>
-              <w:t>Tests that the NowPanel displays data</w:t>
+              <w:t>Tests t</w:t>
+            </w:r>
+            <w:bookmarkStart w:id="3" w:name="_GoBack"/>
+            <w:bookmarkEnd w:id="3"/>
+            <w:r>
+              <w:t xml:space="preserve">hat the </w:t>
+            </w:r>
+            <w:proofErr w:type="spellStart"/>
+            <w:r>
+              <w:t>NowPanel</w:t>
+            </w:r>
+            <w:proofErr w:type="spellEnd"/>
+            <w:r>
+              <w:t xml:space="preserve"> displays data</w:t>
             </w:r>
           </w:p>
         </w:tc>
@@ -888,8 +952,13 @@
             <w:tcW w:w="2445" w:type="dxa"/>
           </w:tcPr>
           <w:p>
-            <w:r>
-              <w:t>testDayDataFormatting()</w:t>
+            <w:proofErr w:type="spellStart"/>
+            <w:r>
+              <w:t>testDayDataFormatting</w:t>
+            </w:r>
+            <w:proofErr w:type="spellEnd"/>
+            <w:r>
+              <w:t>()</w:t>
             </w:r>
           </w:p>
           <w:p/>
@@ -900,7 +969,15 @@
           </w:tcPr>
           <w:p>
             <w:r>
-              <w:t>Tests the DayData class formatting functions</w:t>
+              <w:t xml:space="preserve">Tests the </w:t>
+            </w:r>
+            <w:proofErr w:type="spellStart"/>
+            <w:r>
+              <w:t>DayData</w:t>
+            </w:r>
+            <w:proofErr w:type="spellEnd"/>
+            <w:r>
+              <w:t xml:space="preserve"> class formatting functions</w:t>
             </w:r>
           </w:p>
         </w:tc>
@@ -921,8 +998,13 @@
             <w:tcW w:w="2445" w:type="dxa"/>
           </w:tcPr>
           <w:p>
-            <w:r>
-              <w:t>testFavesIO()</w:t>
+            <w:proofErr w:type="spellStart"/>
+            <w:r>
+              <w:t>testFavesIO</w:t>
+            </w:r>
+            <w:proofErr w:type="spellEnd"/>
+            <w:r>
+              <w:t>()</w:t>
             </w:r>
           </w:p>
         </w:tc>
@@ -944,8 +1026,43 @@
             <w:r>
               <w:t>Passed</w:t>
             </w:r>
-            <w:bookmarkStart w:id="3" w:name="_GoBack"/>
-            <w:bookmarkEnd w:id="3"/>
+          </w:p>
+        </w:tc>
+      </w:tr>
+      <w:tr>
+        <w:tc>
+          <w:tcPr>
+            <w:tcW w:w="2445" w:type="dxa"/>
+          </w:tcPr>
+          <w:p>
+            <w:proofErr w:type="spellStart"/>
+            <w:r>
+              <w:t>testRemoveIO</w:t>
+            </w:r>
+            <w:proofErr w:type="spellEnd"/>
+            <w:r>
+              <w:t>()</w:t>
+            </w:r>
+          </w:p>
+        </w:tc>
+        <w:tc>
+          <w:tcPr>
+            <w:tcW w:w="5318" w:type="dxa"/>
+          </w:tcPr>
+          <w:p>
+            <w:r>
+              <w:t>Tests the functionality of the favourites list’s persistence</w:t>
+            </w:r>
+          </w:p>
+        </w:tc>
+        <w:tc>
+          <w:tcPr>
+            <w:tcW w:w="1479" w:type="dxa"/>
+          </w:tcPr>
+          <w:p>
+            <w:r>
+              <w:t>Passed</w:t>
+            </w:r>
           </w:p>
         </w:tc>
       </w:tr>
@@ -1227,7 +1344,7 @@
       <w:r>
         <w:rPr>
           <w:noProof/>
-          <w:lang w:eastAsia="en-AU"/>
+          <w:lang w:val="en-US"/>
         </w:rPr>
         <w:drawing>
           <wp:anchor distT="0" distB="0" distL="114300" distR="114300" simplePos="0" relativeHeight="251658240" behindDoc="0" locked="0" layoutInCell="1" allowOverlap="1" wp14:anchorId="0FEA9828" wp14:editId="35DC0309">
@@ -1255,7 +1372,7 @@
                     </pic:cNvPicPr>
                   </pic:nvPicPr>
                   <pic:blipFill rotWithShape="1">
-                    <a:blip r:embed="rId7">
+                    <a:blip r:embed="rId8">
                       <a:extLst>
                         <a:ext uri="{28A0092B-C50C-407E-A947-70E740481C1C}">
                           <a14:useLocalDpi xmlns:a14="http://schemas.microsoft.com/office/drawing/2010/main" val="0"/>
@@ -1297,7 +1414,7 @@
       </w:r>
     </w:p>
     <w:sectPr>
-      <w:footerReference w:type="default" r:id="rId8"/>
+      <w:footerReference w:type="default" r:id="rId9"/>
       <w:pgSz w:w="11906" w:h="16838"/>
       <w:pgMar w:top="1440" w:right="1440" w:bottom="1440" w:left="1440" w:header="708" w:footer="708" w:gutter="0"/>
       <w:cols w:space="708"/>
@@ -1308,7 +1425,7 @@
 </file>
 
 <file path=word/endnotes.xml><?xml version="1.0" encoding="utf-8"?>
-<w:endnotes xmlns:wpc="http://schemas.microsoft.com/office/word/2010/wordprocessingCanvas" xmlns:cx="http://schemas.microsoft.com/office/drawing/2014/chartex" xmlns:cx1="http://schemas.microsoft.com/office/drawing/2015/9/8/chartex" xmlns:cx2="http://schemas.microsoft.com/office/drawing/2015/10/21/chartex" xmlns:mc="http://schemas.openxmlformats.org/markup-compatibility/2006" xmlns:o="urn:schemas-microsoft-com:office:office" xmlns:r="http://schemas.openxmlformats.org/officeDocument/2006/relationships" xmlns:m="http://schemas.openxmlformats.org/officeDocument/2006/math" xmlns:v="urn:schemas-microsoft-com:vml" xmlns:wp14="http://schemas.microsoft.com/office/word/2010/wordprocessingDrawing" xmlns:wp="http://schemas.openxmlformats.org/drawingml/2006/wordprocessingDrawing" xmlns:w10="urn:schemas-microsoft-com:office:word" xmlns:w="http://schemas.openxmlformats.org/wordprocessingml/2006/main" xmlns:w14="http://schemas.microsoft.com/office/word/2010/wordml" xmlns:w15="http://schemas.microsoft.com/office/word/2012/wordml" xmlns:w16se="http://schemas.microsoft.com/office/word/2015/wordml/symex" xmlns:wpg="http://schemas.microsoft.com/office/word/2010/wordprocessingGroup" xmlns:wpi="http://schemas.microsoft.com/office/word/2010/wordprocessingInk" xmlns:wne="http://schemas.microsoft.com/office/word/2006/wordml" xmlns:wps="http://schemas.microsoft.com/office/word/2010/wordprocessingShape" mc:Ignorable="w14 w15 w16se wp14">
+<w:endnotes xmlns:wpc="http://schemas.microsoft.com/office/word/2010/wordprocessingCanvas" xmlns:mc="http://schemas.openxmlformats.org/markup-compatibility/2006" xmlns:o="urn:schemas-microsoft-com:office:office" xmlns:r="http://schemas.openxmlformats.org/officeDocument/2006/relationships" xmlns:m="http://schemas.openxmlformats.org/officeDocument/2006/math" xmlns:v="urn:schemas-microsoft-com:vml" xmlns:wp14="http://schemas.microsoft.com/office/word/2010/wordprocessingDrawing" xmlns:wp="http://schemas.openxmlformats.org/drawingml/2006/wordprocessingDrawing" xmlns:w10="urn:schemas-microsoft-com:office:word" xmlns:w="http://schemas.openxmlformats.org/wordprocessingml/2006/main" xmlns:w14="http://schemas.microsoft.com/office/word/2010/wordml" xmlns:wpg="http://schemas.microsoft.com/office/word/2010/wordprocessingGroup" xmlns:wpi="http://schemas.microsoft.com/office/word/2010/wordprocessingInk" xmlns:wne="http://schemas.microsoft.com/office/word/2006/wordml" xmlns:wps="http://schemas.microsoft.com/office/word/2010/wordprocessingShape" mc:Ignorable="w14 wp14">
   <w:endnote w:type="separator" w:id="-1">
     <w:p>
       <w:pPr>
@@ -1333,7 +1450,7 @@
 </file>
 
 <file path=word/footer1.xml><?xml version="1.0" encoding="utf-8"?>
-<w:ftr xmlns:wpc="http://schemas.microsoft.com/office/word/2010/wordprocessingCanvas" xmlns:cx="http://schemas.microsoft.com/office/drawing/2014/chartex" xmlns:cx1="http://schemas.microsoft.com/office/drawing/2015/9/8/chartex" xmlns:cx2="http://schemas.microsoft.com/office/drawing/2015/10/21/chartex" xmlns:mc="http://schemas.openxmlformats.org/markup-compatibility/2006" xmlns:o="urn:schemas-microsoft-com:office:office" xmlns:r="http://schemas.openxmlformats.org/officeDocument/2006/relationships" xmlns:m="http://schemas.openxmlformats.org/officeDocument/2006/math" xmlns:v="urn:schemas-microsoft-com:vml" xmlns:wp14="http://schemas.microsoft.com/office/word/2010/wordprocessingDrawing" xmlns:wp="http://schemas.openxmlformats.org/drawingml/2006/wordprocessingDrawing" xmlns:w10="urn:schemas-microsoft-com:office:word" xmlns:w="http://schemas.openxmlformats.org/wordprocessingml/2006/main" xmlns:w14="http://schemas.microsoft.com/office/word/2010/wordml" xmlns:w15="http://schemas.microsoft.com/office/word/2012/wordml" xmlns:w16se="http://schemas.microsoft.com/office/word/2015/wordml/symex" xmlns:wpg="http://schemas.microsoft.com/office/word/2010/wordprocessingGroup" xmlns:wpi="http://schemas.microsoft.com/office/word/2010/wordprocessingInk" xmlns:wne="http://schemas.microsoft.com/office/word/2006/wordml" xmlns:wps="http://schemas.microsoft.com/office/word/2010/wordprocessingShape" mc:Ignorable="w14 w15 w16se wp14">
+<w:ftr xmlns:wpc="http://schemas.microsoft.com/office/word/2010/wordprocessingCanvas" xmlns:mc="http://schemas.openxmlformats.org/markup-compatibility/2006" xmlns:o="urn:schemas-microsoft-com:office:office" xmlns:r="http://schemas.openxmlformats.org/officeDocument/2006/relationships" xmlns:m="http://schemas.openxmlformats.org/officeDocument/2006/math" xmlns:v="urn:schemas-microsoft-com:vml" xmlns:wp14="http://schemas.microsoft.com/office/word/2010/wordprocessingDrawing" xmlns:wp="http://schemas.openxmlformats.org/drawingml/2006/wordprocessingDrawing" xmlns:w10="urn:schemas-microsoft-com:office:word" xmlns:w="http://schemas.openxmlformats.org/wordprocessingml/2006/main" xmlns:w14="http://schemas.microsoft.com/office/word/2010/wordml" xmlns:wpg="http://schemas.microsoft.com/office/word/2010/wordprocessingGroup" xmlns:wpi="http://schemas.microsoft.com/office/word/2010/wordprocessingInk" xmlns:wne="http://schemas.microsoft.com/office/word/2006/wordml" xmlns:wps="http://schemas.microsoft.com/office/word/2010/wordprocessingShape" mc:Ignorable="w14 wp14">
   <w:sdt>
     <w:sdtPr>
       <w:id w:val="579566071"/>
@@ -1411,7 +1528,7 @@
 </file>
 
 <file path=word/footnotes.xml><?xml version="1.0" encoding="utf-8"?>
-<w:footnotes xmlns:wpc="http://schemas.microsoft.com/office/word/2010/wordprocessingCanvas" xmlns:cx="http://schemas.microsoft.com/office/drawing/2014/chartex" xmlns:cx1="http://schemas.microsoft.com/office/drawing/2015/9/8/chartex" xmlns:cx2="http://schemas.microsoft.com/office/drawing/2015/10/21/chartex" xmlns:mc="http://schemas.openxmlformats.org/markup-compatibility/2006" xmlns:o="urn:schemas-microsoft-com:office:office" xmlns:r="http://schemas.openxmlformats.org/officeDocument/2006/relationships" xmlns:m="http://schemas.openxmlformats.org/officeDocument/2006/math" xmlns:v="urn:schemas-microsoft-com:vml" xmlns:wp14="http://schemas.microsoft.com/office/word/2010/wordprocessingDrawing" xmlns:wp="http://schemas.openxmlformats.org/drawingml/2006/wordprocessingDrawing" xmlns:w10="urn:schemas-microsoft-com:office:word" xmlns:w="http://schemas.openxmlformats.org/wordprocessingml/2006/main" xmlns:w14="http://schemas.microsoft.com/office/word/2010/wordml" xmlns:w15="http://schemas.microsoft.com/office/word/2012/wordml" xmlns:w16se="http://schemas.microsoft.com/office/word/2015/wordml/symex" xmlns:wpg="http://schemas.microsoft.com/office/word/2010/wordprocessingGroup" xmlns:wpi="http://schemas.microsoft.com/office/word/2010/wordprocessingInk" xmlns:wne="http://schemas.microsoft.com/office/word/2006/wordml" xmlns:wps="http://schemas.microsoft.com/office/word/2010/wordprocessingShape" mc:Ignorable="w14 w15 w16se wp14">
+<w:footnotes xmlns:wpc="http://schemas.microsoft.com/office/word/2010/wordprocessingCanvas" xmlns:mc="http://schemas.openxmlformats.org/markup-compatibility/2006" xmlns:o="urn:schemas-microsoft-com:office:office" xmlns:r="http://schemas.openxmlformats.org/officeDocument/2006/relationships" xmlns:m="http://schemas.openxmlformats.org/officeDocument/2006/math" xmlns:v="urn:schemas-microsoft-com:vml" xmlns:wp14="http://schemas.microsoft.com/office/word/2010/wordprocessingDrawing" xmlns:wp="http://schemas.openxmlformats.org/drawingml/2006/wordprocessingDrawing" xmlns:w10="urn:schemas-microsoft-com:office:word" xmlns:w="http://schemas.openxmlformats.org/wordprocessingml/2006/main" xmlns:w14="http://schemas.microsoft.com/office/word/2010/wordml" xmlns:wpg="http://schemas.microsoft.com/office/word/2010/wordprocessingGroup" xmlns:wpi="http://schemas.microsoft.com/office/word/2010/wordprocessingInk" xmlns:wne="http://schemas.microsoft.com/office/word/2006/wordml" xmlns:wps="http://schemas.microsoft.com/office/word/2010/wordprocessingShape" mc:Ignorable="w14 wp14">
   <w:footnote w:type="separator" w:id="-1">
     <w:p>
       <w:pPr>
@@ -1436,7 +1553,7 @@
 </file>
 
 <file path=word/styles.xml><?xml version="1.0" encoding="utf-8"?>
-<w:styles xmlns:mc="http://schemas.openxmlformats.org/markup-compatibility/2006" xmlns:r="http://schemas.openxmlformats.org/officeDocument/2006/relationships" xmlns:w="http://schemas.openxmlformats.org/wordprocessingml/2006/main" xmlns:w14="http://schemas.microsoft.com/office/word/2010/wordml" xmlns:w15="http://schemas.microsoft.com/office/word/2012/wordml" xmlns:w16se="http://schemas.microsoft.com/office/word/2015/wordml/symex" mc:Ignorable="w14 w15 w16se">
+<w:styles xmlns:mc="http://schemas.openxmlformats.org/markup-compatibility/2006" xmlns:r="http://schemas.openxmlformats.org/officeDocument/2006/relationships" xmlns:w="http://schemas.openxmlformats.org/wordprocessingml/2006/main" xmlns:w14="http://schemas.microsoft.com/office/word/2010/wordml" mc:Ignorable="w14">
   <w:docDefaults>
     <w:rPrDefault>
       <w:rPr>
@@ -1452,379 +1569,144 @@
       </w:pPr>
     </w:pPrDefault>
   </w:docDefaults>
-  <w:latentStyles w:defLockedState="0" w:defUIPriority="99" w:defSemiHidden="0" w:defUnhideWhenUsed="0" w:defQFormat="0" w:count="372">
-    <w:lsdException w:name="Normal" w:uiPriority="0" w:qFormat="1"/>
-    <w:lsdException w:name="heading 1" w:uiPriority="9" w:qFormat="1"/>
-    <w:lsdException w:name="heading 2" w:semiHidden="1" w:uiPriority="9" w:unhideWhenUsed="1" w:qFormat="1"/>
-    <w:lsdException w:name="heading 3" w:semiHidden="1" w:uiPriority="9" w:unhideWhenUsed="1" w:qFormat="1"/>
-    <w:lsdException w:name="heading 4" w:semiHidden="1" w:uiPriority="9" w:unhideWhenUsed="1" w:qFormat="1"/>
-    <w:lsdException w:name="heading 5" w:semiHidden="1" w:uiPriority="9" w:unhideWhenUsed="1" w:qFormat="1"/>
-    <w:lsdException w:name="heading 6" w:semiHidden="1" w:uiPriority="9" w:unhideWhenUsed="1" w:qFormat="1"/>
-    <w:lsdException w:name="heading 7" w:semiHidden="1" w:uiPriority="9" w:unhideWhenUsed="1" w:qFormat="1"/>
-    <w:lsdException w:name="heading 8" w:semiHidden="1" w:uiPriority="9" w:unhideWhenUsed="1" w:qFormat="1"/>
-    <w:lsdException w:name="heading 9" w:semiHidden="1" w:uiPriority="9" w:unhideWhenUsed="1" w:qFormat="1"/>
-    <w:lsdException w:name="index 1" w:semiHidden="1" w:unhideWhenUsed="1"/>
-    <w:lsdException w:name="index 2" w:semiHidden="1" w:unhideWhenUsed="1"/>
-    <w:lsdException w:name="index 3" w:semiHidden="1" w:unhideWhenUsed="1"/>
-    <w:lsdException w:name="index 4" w:semiHidden="1" w:unhideWhenUsed="1"/>
-    <w:lsdException w:name="index 5" w:semiHidden="1" w:unhideWhenUsed="1"/>
-    <w:lsdException w:name="index 6" w:semiHidden="1" w:unhideWhenUsed="1"/>
-    <w:lsdException w:name="index 7" w:semiHidden="1" w:unhideWhenUsed="1"/>
-    <w:lsdException w:name="index 8" w:semiHidden="1" w:unhideWhenUsed="1"/>
-    <w:lsdException w:name="index 9" w:semiHidden="1" w:unhideWhenUsed="1"/>
-    <w:lsdException w:name="toc 1" w:semiHidden="1" w:uiPriority="39" w:unhideWhenUsed="1"/>
-    <w:lsdException w:name="toc 2" w:semiHidden="1" w:uiPriority="39" w:unhideWhenUsed="1"/>
-    <w:lsdException w:name="toc 3" w:semiHidden="1" w:uiPriority="39" w:unhideWhenUsed="1"/>
-    <w:lsdException w:name="toc 4" w:semiHidden="1" w:uiPriority="39" w:unhideWhenUsed="1"/>
-    <w:lsdException w:name="toc 5" w:semiHidden="1" w:uiPriority="39" w:unhideWhenUsed="1"/>
-    <w:lsdException w:name="toc 6" w:semiHidden="1" w:uiPriority="39" w:unhideWhenUsed="1"/>
-    <w:lsdException w:name="toc 7" w:semiHidden="1" w:uiPriority="39" w:unhideWhenUsed="1"/>
-    <w:lsdException w:name="toc 8" w:semiHidden="1" w:uiPriority="39" w:unhideWhenUsed="1"/>
-    <w:lsdException w:name="toc 9" w:semiHidden="1" w:uiPriority="39" w:unhideWhenUsed="1"/>
-    <w:lsdException w:name="Normal Indent" w:semiHidden="1" w:unhideWhenUsed="1"/>
-    <w:lsdException w:name="footnote text" w:semiHidden="1" w:unhideWhenUsed="1"/>
-    <w:lsdException w:name="annotation text" w:semiHidden="1" w:unhideWhenUsed="1"/>
-    <w:lsdException w:name="header" w:semiHidden="1" w:unhideWhenUsed="1"/>
-    <w:lsdException w:name="footer" w:semiHidden="1" w:unhideWhenUsed="1"/>
-    <w:lsdException w:name="index heading" w:semiHidden="1" w:unhideWhenUsed="1"/>
-    <w:lsdException w:name="caption" w:semiHidden="1" w:uiPriority="35" w:unhideWhenUsed="1" w:qFormat="1"/>
-    <w:lsdException w:name="table of figures" w:semiHidden="1" w:unhideWhenUsed="1"/>
-    <w:lsdException w:name="envelope address" w:semiHidden="1" w:unhideWhenUsed="1"/>
-    <w:lsdException w:name="envelope return" w:semiHidden="1" w:unhideWhenUsed="1"/>
-    <w:lsdException w:name="footnote reference" w:semiHidden="1" w:unhideWhenUsed="1"/>
-    <w:lsdException w:name="annotation reference" w:semiHidden="1" w:unhideWhenUsed="1"/>
-    <w:lsdException w:name="line number" w:semiHidden="1" w:unhideWhenUsed="1"/>
-    <w:lsdException w:name="page number" w:semiHidden="1" w:unhideWhenUsed="1"/>
-    <w:lsdException w:name="endnote reference" w:semiHidden="1" w:unhideWhenUsed="1"/>
-    <w:lsdException w:name="endnote text" w:semiHidden="1" w:unhideWhenUsed="1"/>
-    <w:lsdException w:name="table of authorities" w:semiHidden="1" w:unhideWhenUsed="1"/>
-    <w:lsdException w:name="macro" w:semiHidden="1" w:unhideWhenUsed="1"/>
-    <w:lsdException w:name="toa heading" w:semiHidden="1" w:unhideWhenUsed="1"/>
-    <w:lsdException w:name="List" w:semiHidden="1" w:unhideWhenUsed="1"/>
-    <w:lsdException w:name="List Bullet" w:semiHidden="1" w:unhideWhenUsed="1"/>
-    <w:lsdException w:name="List Number" w:semiHidden="1" w:unhideWhenUsed="1"/>
-    <w:lsdException w:name="List 2" w:semiHidden="1" w:unhideWhenUsed="1"/>
-    <w:lsdException w:name="List 3" w:semiHidden="1" w:unhideWhenUsed="1"/>
-    <w:lsdException w:name="List 4" w:semiHidden="1" w:unhideWhenUsed="1"/>
-    <w:lsdException w:name="List 5" w:semiHidden="1" w:unhideWhenUsed="1"/>
-    <w:lsdException w:name="List Bullet 2" w:semiHidden="1" w:unhideWhenUsed="1"/>
-    <w:lsdException w:name="List Bullet 3" w:semiHidden="1" w:unhideWhenUsed="1"/>
-    <w:lsdException w:name="List Bullet 4" w:semiHidden="1" w:unhideWhenUsed="1"/>
-    <w:lsdException w:name="List Bullet 5" w:semiHidden="1" w:unhideWhenUsed="1"/>
-    <w:lsdException w:name="List Number 2" w:semiHidden="1" w:unhideWhenUsed="1"/>
-    <w:lsdException w:name="List Number 3" w:semiHidden="1" w:unhideWhenUsed="1"/>
-    <w:lsdException w:name="List Number 4" w:semiHidden="1" w:unhideWhenUsed="1"/>
-    <w:lsdException w:name="List Number 5" w:semiHidden="1" w:unhideWhenUsed="1"/>
-    <w:lsdException w:name="Title" w:uiPriority="10" w:qFormat="1"/>
-    <w:lsdException w:name="Closing" w:semiHidden="1" w:unhideWhenUsed="1"/>
-    <w:lsdException w:name="Signature" w:semiHidden="1" w:unhideWhenUsed="1"/>
-    <w:lsdException w:name="Default Paragraph Font" w:semiHidden="1" w:uiPriority="1" w:unhideWhenUsed="1"/>
-    <w:lsdException w:name="Body Text" w:semiHidden="1" w:unhideWhenUsed="1"/>
-    <w:lsdException w:name="Body Text Indent" w:semiHidden="1" w:unhideWhenUsed="1"/>
-    <w:lsdException w:name="List Continue" w:semiHidden="1" w:unhideWhenUsed="1"/>
-    <w:lsdException w:name="List Continue 2" w:semiHidden="1" w:unhideWhenUsed="1"/>
-    <w:lsdException w:name="List Continue 3" w:semiHidden="1" w:unhideWhenUsed="1"/>
-    <w:lsdException w:name="List Continue 4" w:semiHidden="1" w:unhideWhenUsed="1"/>
-    <w:lsdException w:name="List Continue 5" w:semiHidden="1" w:unhideWhenUsed="1"/>
-    <w:lsdException w:name="Message Header" w:semiHidden="1" w:unhideWhenUsed="1"/>
-    <w:lsdException w:name="Subtitle" w:uiPriority="11" w:qFormat="1"/>
-    <w:lsdException w:name="Salutation" w:semiHidden="1" w:unhideWhenUsed="1"/>
-    <w:lsdException w:name="Date" w:semiHidden="1" w:unhideWhenUsed="1"/>
-    <w:lsdException w:name="Body Text First Indent" w:semiHidden="1" w:unhideWhenUsed="1"/>
-    <w:lsdException w:name="Body Text First Indent 2" w:semiHidden="1" w:unhideWhenUsed="1"/>
-    <w:lsdException w:name="Note Heading" w:semiHidden="1" w:unhideWhenUsed="1"/>
-    <w:lsdException w:name="Body Text 2" w:semiHidden="1" w:unhideWhenUsed="1"/>
-    <w:lsdException w:name="Body Text 3" w:semiHidden="1" w:unhideWhenUsed="1"/>
-    <w:lsdException w:name="Body Text Indent 2" w:semiHidden="1" w:unhideWhenUsed="1"/>
-    <w:lsdException w:name="Body Text Indent 3" w:semiHidden="1" w:unhideWhenUsed="1"/>
-    <w:lsdException w:name="Block Text" w:semiHidden="1" w:unhideWhenUsed="1"/>
-    <w:lsdException w:name="Hyperlink" w:semiHidden="1" w:unhideWhenUsed="1"/>
-    <w:lsdException w:name="FollowedHyperlink" w:semiHidden="1" w:unhideWhenUsed="1"/>
-    <w:lsdException w:name="Strong" w:uiPriority="22" w:qFormat="1"/>
-    <w:lsdException w:name="Emphasis" w:uiPriority="20" w:qFormat="1"/>
-    <w:lsdException w:name="Document Map" w:semiHidden="1" w:unhideWhenUsed="1"/>
-    <w:lsdException w:name="Plain Text" w:semiHidden="1" w:unhideWhenUsed="1"/>
-    <w:lsdException w:name="E-mail Signature" w:semiHidden="1" w:unhideWhenUsed="1"/>
-    <w:lsdException w:name="HTML Top of Form" w:semiHidden="1" w:unhideWhenUsed="1"/>
-    <w:lsdException w:name="HTML Bottom of Form" w:semiHidden="1" w:unhideWhenUsed="1"/>
-    <w:lsdException w:name="Normal (Web)" w:semiHidden="1" w:unhideWhenUsed="1"/>
-    <w:lsdException w:name="HTML Acronym" w:semiHidden="1" w:unhideWhenUsed="1"/>
-    <w:lsdException w:name="HTML Address" w:semiHidden="1" w:unhideWhenUsed="1"/>
-    <w:lsdException w:name="HTML Cite" w:semiHidden="1" w:unhideWhenUsed="1"/>
-    <w:lsdException w:name="HTML Code" w:semiHidden="1" w:unhideWhenUsed="1"/>
-    <w:lsdException w:name="HTML Definition" w:semiHidden="1" w:unhideWhenUsed="1"/>
-    <w:lsdException w:name="HTML Keyboard" w:semiHidden="1" w:unhideWhenUsed="1"/>
-    <w:lsdException w:name="HTML Preformatted" w:semiHidden="1" w:unhideWhenUsed="1"/>
-    <w:lsdException w:name="HTML Sample" w:semiHidden="1" w:unhideWhenUsed="1"/>
-    <w:lsdException w:name="HTML Typewriter" w:semiHidden="1" w:unhideWhenUsed="1"/>
-    <w:lsdException w:name="HTML Variable" w:semiHidden="1" w:unhideWhenUsed="1"/>
-    <w:lsdException w:name="Normal Table" w:semiHidden="1" w:unhideWhenUsed="1"/>
-    <w:lsdException w:name="annotation subject" w:semiHidden="1" w:unhideWhenUsed="1"/>
-    <w:lsdException w:name="No List" w:semiHidden="1" w:unhideWhenUsed="1"/>
-    <w:lsdException w:name="Outline List 1" w:semiHidden="1" w:unhideWhenUsed="1"/>
-    <w:lsdException w:name="Outline List 2" w:semiHidden="1" w:unhideWhenUsed="1"/>
-    <w:lsdException w:name="Outline List 3" w:semiHidden="1" w:unhideWhenUsed="1"/>
-    <w:lsdException w:name="Table Simple 1" w:semiHidden="1" w:unhideWhenUsed="1"/>
-    <w:lsdException w:name="Table Simple 2" w:semiHidden="1" w:unhideWhenUsed="1"/>
-    <w:lsdException w:name="Table Simple 3" w:semiHidden="1" w:unhideWhenUsed="1"/>
-    <w:lsdException w:name="Table Classic 1" w:semiHidden="1" w:unhideWhenUsed="1"/>
-    <w:lsdException w:name="Table Classic 2" w:semiHidden="1" w:unhideWhenUsed="1"/>
-    <w:lsdException w:name="Table Classic 3" w:semiHidden="1" w:unhideWhenUsed="1"/>
-    <w:lsdException w:name="Table Classic 4" w:semiHidden="1" w:unhideWhenUsed="1"/>
-    <w:lsdException w:name="Table Colorful 1" w:semiHidden="1" w:unhideWhenUsed="1"/>
-    <w:lsdException w:name="Table Colorful 2" w:semiHidden="1" w:unhideWhenUsed="1"/>
-    <w:lsdException w:name="Table Colorful 3" w:semiHidden="1" w:unhideWhenUsed="1"/>
-    <w:lsdException w:name="Table Columns 1" w:semiHidden="1" w:unhideWhenUsed="1"/>
-    <w:lsdException w:name="Table Columns 2" w:semiHidden="1" w:unhideWhenUsed="1"/>
-    <w:lsdException w:name="Table Columns 3" w:semiHidden="1" w:unhideWhenUsed="1"/>
-    <w:lsdException w:name="Table Columns 4" w:semiHidden="1" w:unhideWhenUsed="1"/>
-    <w:lsdException w:name="Table Columns 5" w:semiHidden="1" w:unhideWhenUsed="1"/>
-    <w:lsdException w:name="Table Grid 1" w:semiHidden="1" w:unhideWhenUsed="1"/>
-    <w:lsdException w:name="Table Grid 2" w:semiHidden="1" w:unhideWhenUsed="1"/>
-    <w:lsdException w:name="Table Grid 3" w:semiHidden="1" w:unhideWhenUsed="1"/>
-    <w:lsdException w:name="Table Grid 4" w:semiHidden="1" w:unhideWhenUsed="1"/>
-    <w:lsdException w:name="Table Grid 5" w:semiHidden="1" w:unhideWhenUsed="1"/>
-    <w:lsdException w:name="Table Grid 6" w:semiHidden="1" w:unhideWhenUsed="1"/>
-    <w:lsdException w:name="Table Grid 7" w:semiHidden="1" w:unhideWhenUsed="1"/>
-    <w:lsdException w:name="Table Grid 8" w:semiHidden="1" w:unhideWhenUsed="1"/>
-    <w:lsdException w:name="Table List 1" w:semiHidden="1" w:unhideWhenUsed="1"/>
-    <w:lsdException w:name="Table List 2" w:semiHidden="1" w:unhideWhenUsed="1"/>
-    <w:lsdException w:name="Table List 3" w:semiHidden="1" w:unhideWhenUsed="1"/>
-    <w:lsdException w:name="Table List 4" w:semiHidden="1" w:unhideWhenUsed="1"/>
-    <w:lsdException w:name="Table List 5" w:semiHidden="1" w:unhideWhenUsed="1"/>
-    <w:lsdException w:name="Table List 6" w:semiHidden="1" w:unhideWhenUsed="1"/>
-    <w:lsdException w:name="Table List 7" w:semiHidden="1" w:unhideWhenUsed="1"/>
-    <w:lsdException w:name="Table List 8" w:semiHidden="1" w:unhideWhenUsed="1"/>
-    <w:lsdException w:name="Table 3D effects 1" w:semiHidden="1" w:unhideWhenUsed="1"/>
-    <w:lsdException w:name="Table 3D effects 2" w:semiHidden="1" w:unhideWhenUsed="1"/>
-    <w:lsdException w:name="Table 3D effects 3" w:semiHidden="1" w:unhideWhenUsed="1"/>
-    <w:lsdException w:name="Table Contemporary" w:semiHidden="1" w:unhideWhenUsed="1"/>
-    <w:lsdException w:name="Table Elegant" w:semiHidden="1" w:unhideWhenUsed="1"/>
-    <w:lsdException w:name="Table Professional" w:semiHidden="1" w:unhideWhenUsed="1"/>
-    <w:lsdException w:name="Table Subtle 1" w:semiHidden="1" w:unhideWhenUsed="1"/>
-    <w:lsdException w:name="Table Subtle 2" w:semiHidden="1" w:unhideWhenUsed="1"/>
-    <w:lsdException w:name="Table Web 1" w:semiHidden="1" w:unhideWhenUsed="1"/>
-    <w:lsdException w:name="Table Web 2" w:semiHidden="1" w:unhideWhenUsed="1"/>
-    <w:lsdException w:name="Table Web 3" w:semiHidden="1" w:unhideWhenUsed="1"/>
-    <w:lsdException w:name="Balloon Text" w:semiHidden="1" w:unhideWhenUsed="1"/>
-    <w:lsdException w:name="Table Grid" w:uiPriority="59"/>
-    <w:lsdException w:name="Table Theme" w:semiHidden="1" w:unhideWhenUsed="1"/>
-    <w:lsdException w:name="Placeholder Text" w:semiHidden="1"/>
-    <w:lsdException w:name="No Spacing" w:uiPriority="1" w:qFormat="1"/>
-    <w:lsdException w:name="Light Shading" w:uiPriority="60"/>
-    <w:lsdException w:name="Light List" w:uiPriority="61"/>
-    <w:lsdException w:name="Light Grid" w:uiPriority="62"/>
-    <w:lsdException w:name="Medium Shading 1" w:uiPriority="63"/>
-    <w:lsdException w:name="Medium Shading 2" w:uiPriority="64"/>
-    <w:lsdException w:name="Medium List 1" w:uiPriority="65"/>
-    <w:lsdException w:name="Medium List 2" w:uiPriority="66"/>
-    <w:lsdException w:name="Medium Grid 1" w:uiPriority="67"/>
-    <w:lsdException w:name="Medium Grid 2" w:uiPriority="68"/>
-    <w:lsdException w:name="Medium Grid 3" w:uiPriority="69"/>
-    <w:lsdException w:name="Dark List" w:uiPriority="70"/>
-    <w:lsdException w:name="Colorful Shading" w:uiPriority="71"/>
-    <w:lsdException w:name="Colorful List" w:uiPriority="72"/>
-    <w:lsdException w:name="Colorful Grid" w:uiPriority="73"/>
-    <w:lsdException w:name="Light Shading Accent 1" w:uiPriority="60"/>
-    <w:lsdException w:name="Light List Accent 1" w:uiPriority="61"/>
-    <w:lsdException w:name="Light Grid Accent 1" w:uiPriority="62"/>
-    <w:lsdException w:name="Medium Shading 1 Accent 1" w:uiPriority="63"/>
-    <w:lsdException w:name="Medium Shading 2 Accent 1" w:uiPriority="64"/>
-    <w:lsdException w:name="Medium List 1 Accent 1" w:uiPriority="65"/>
-    <w:lsdException w:name="Revision" w:semiHidden="1"/>
-    <w:lsdException w:name="List Paragraph" w:uiPriority="34" w:qFormat="1"/>
-    <w:lsdException w:name="Quote" w:uiPriority="29" w:qFormat="1"/>
-    <w:lsdException w:name="Intense Quote" w:uiPriority="30" w:qFormat="1"/>
-    <w:lsdException w:name="Medium List 2 Accent 1" w:uiPriority="66"/>
-    <w:lsdException w:name="Medium Grid 1 Accent 1" w:uiPriority="67"/>
-    <w:lsdException w:name="Medium Grid 2 Accent 1" w:uiPriority="68"/>
-    <w:lsdException w:name="Medium Grid 3 Accent 1" w:uiPriority="69"/>
-    <w:lsdException w:name="Dark List Accent 1" w:uiPriority="70"/>
-    <w:lsdException w:name="Colorful Shading Accent 1" w:uiPriority="71"/>
-    <w:lsdException w:name="Colorful List Accent 1" w:uiPriority="72"/>
-    <w:lsdException w:name="Colorful Grid Accent 1" w:uiPriority="73"/>
-    <w:lsdException w:name="Light Shading Accent 2" w:uiPriority="60"/>
-    <w:lsdException w:name="Light List Accent 2" w:uiPriority="61"/>
-    <w:lsdException w:name="Light Grid Accent 2" w:uiPriority="62"/>
-    <w:lsdException w:name="Medium Shading 1 Accent 2" w:uiPriority="63"/>
-    <w:lsdException w:name="Medium Shading 2 Accent 2" w:uiPriority="64"/>
-    <w:lsdException w:name="Medium List 1 Accent 2" w:uiPriority="65"/>
-    <w:lsdException w:name="Medium List 2 Accent 2" w:uiPriority="66"/>
-    <w:lsdException w:name="Medium Grid 1 Accent 2" w:uiPriority="67"/>
-    <w:lsdException w:name="Medium Grid 2 Accent 2" w:uiPriority="68"/>
-    <w:lsdException w:name="Medium Grid 3 Accent 2" w:uiPriority="69"/>
-    <w:lsdException w:name="Dark List Accent 2" w:uiPriority="70"/>
-    <w:lsdException w:name="Colorful Shading Accent 2" w:uiPriority="71"/>
-    <w:lsdException w:name="Colorful List Accent 2" w:uiPriority="72"/>
-    <w:lsdException w:name="Colorful Grid Accent 2" w:uiPriority="73"/>
-    <w:lsdException w:name="Light Shading Accent 3" w:uiPriority="60"/>
-    <w:lsdException w:name="Light List Accent 3" w:uiPriority="61"/>
-    <w:lsdException w:name="Light Grid Accent 3" w:uiPriority="62"/>
-    <w:lsdException w:name="Medium Shading 1 Accent 3" w:uiPriority="63"/>
-    <w:lsdException w:name="Medium Shading 2 Accent 3" w:uiPriority="64"/>
-    <w:lsdException w:name="Medium List 1 Accent 3" w:uiPriority="65"/>
-    <w:lsdException w:name="Medium List 2 Accent 3" w:uiPriority="66"/>
-    <w:lsdException w:name="Medium Grid 1 Accent 3" w:uiPriority="67"/>
-    <w:lsdException w:name="Medium Grid 2 Accent 3" w:uiPriority="68"/>
-    <w:lsdException w:name="Medium Grid 3 Accent 3" w:uiPriority="69"/>
-    <w:lsdException w:name="Dark List Accent 3" w:uiPriority="70"/>
-    <w:lsdException w:name="Colorful Shading Accent 3" w:uiPriority="71"/>
-    <w:lsdException w:name="Colorful List Accent 3" w:uiPriority="72"/>
-    <w:lsdException w:name="Colorful Grid Accent 3" w:uiPriority="73"/>
-    <w:lsdException w:name="Light Shading Accent 4" w:uiPriority="60"/>
-    <w:lsdException w:name="Light List Accent 4" w:uiPriority="61"/>
-    <w:lsdException w:name="Light Grid Accent 4" w:uiPriority="62"/>
-    <w:lsdException w:name="Medium Shading 1 Accent 4" w:uiPriority="63"/>
-    <w:lsdException w:name="Medium Shading 2 Accent 4" w:uiPriority="64"/>
-    <w:lsdException w:name="Medium List 1 Accent 4" w:uiPriority="65"/>
-    <w:lsdException w:name="Medium List 2 Accent 4" w:uiPriority="66"/>
-    <w:lsdException w:name="Medium Grid 1 Accent 4" w:uiPriority="67"/>
-    <w:lsdException w:name="Medium Grid 2 Accent 4" w:uiPriority="68"/>
-    <w:lsdException w:name="Medium Grid 3 Accent 4" w:uiPriority="69"/>
-    <w:lsdException w:name="Dark List Accent 4" w:uiPriority="70"/>
-    <w:lsdException w:name="Colorful Shading Accent 4" w:uiPriority="71"/>
-    <w:lsdException w:name="Colorful List Accent 4" w:uiPriority="72"/>
-    <w:lsdException w:name="Colorful Grid Accent 4" w:uiPriority="73"/>
-    <w:lsdException w:name="Light Shading Accent 5" w:uiPriority="60"/>
-    <w:lsdException w:name="Light List Accent 5" w:uiPriority="61"/>
-    <w:lsdException w:name="Light Grid Accent 5" w:uiPriority="62"/>
-    <w:lsdException w:name="Medium Shading 1 Accent 5" w:uiPriority="63"/>
-    <w:lsdException w:name="Medium Shading 2 Accent 5" w:uiPriority="64"/>
-    <w:lsdException w:name="Medium List 1 Accent 5" w:uiPriority="65"/>
-    <w:lsdException w:name="Medium List 2 Accent 5" w:uiPriority="66"/>
-    <w:lsdException w:name="Medium Grid 1 Accent 5" w:uiPriority="67"/>
-    <w:lsdException w:name="Medium Grid 2 Accent 5" w:uiPriority="68"/>
-    <w:lsdException w:name="Medium Grid 3 Accent 5" w:uiPriority="69"/>
-    <w:lsdException w:name="Dark List Accent 5" w:uiPriority="70"/>
-    <w:lsdException w:name="Colorful Shading Accent 5" w:uiPriority="71"/>
-    <w:lsdException w:name="Colorful List Accent 5" w:uiPriority="72"/>
-    <w:lsdException w:name="Colorful Grid Accent 5" w:uiPriority="73"/>
-    <w:lsdException w:name="Light Shading Accent 6" w:uiPriority="60"/>
-    <w:lsdException w:name="Light List Accent 6" w:uiPriority="61"/>
-    <w:lsdException w:name="Light Grid Accent 6" w:uiPriority="62"/>
-    <w:lsdException w:name="Medium Shading 1 Accent 6" w:uiPriority="63"/>
-    <w:lsdException w:name="Medium Shading 2 Accent 6" w:uiPriority="64"/>
-    <w:lsdException w:name="Medium List 1 Accent 6" w:uiPriority="65"/>
-    <w:lsdException w:name="Medium List 2 Accent 6" w:uiPriority="66"/>
-    <w:lsdException w:name="Medium Grid 1 Accent 6" w:uiPriority="67"/>
-    <w:lsdException w:name="Medium Grid 2 Accent 6" w:uiPriority="68"/>
-    <w:lsdException w:name="Medium Grid 3 Accent 6" w:uiPriority="69"/>
-    <w:lsdException w:name="Dark List Accent 6" w:uiPriority="70"/>
-    <w:lsdException w:name="Colorful Shading Accent 6" w:uiPriority="71"/>
-    <w:lsdException w:name="Colorful List Accent 6" w:uiPriority="72"/>
-    <w:lsdException w:name="Colorful Grid Accent 6" w:uiPriority="73"/>
-    <w:lsdException w:name="Subtle Emphasis" w:uiPriority="19" w:qFormat="1"/>
-    <w:lsdException w:name="Intense Emphasis" w:uiPriority="21" w:qFormat="1"/>
-    <w:lsdException w:name="Subtle Reference" w:uiPriority="31" w:qFormat="1"/>
-    <w:lsdException w:name="Intense Reference" w:uiPriority="32" w:qFormat="1"/>
-    <w:lsdException w:name="Book Title" w:uiPriority="33" w:qFormat="1"/>
-    <w:lsdException w:name="Bibliography" w:semiHidden="1" w:uiPriority="37" w:unhideWhenUsed="1"/>
-    <w:lsdException w:name="TOC Heading" w:semiHidden="1" w:uiPriority="39" w:unhideWhenUsed="1" w:qFormat="1"/>
-    <w:lsdException w:name="Plain Table 1" w:uiPriority="41"/>
-    <w:lsdException w:name="Plain Table 2" w:uiPriority="42"/>
-    <w:lsdException w:name="Plain Table 3" w:uiPriority="43"/>
-    <w:lsdException w:name="Plain Table 4" w:uiPriority="44"/>
-    <w:lsdException w:name="Plain Table 5" w:uiPriority="45"/>
-    <w:lsdException w:name="Grid Table Light" w:uiPriority="40"/>
-    <w:lsdException w:name="Grid Table 1 Light" w:uiPriority="46"/>
-    <w:lsdException w:name="Grid Table 2" w:uiPriority="47"/>
-    <w:lsdException w:name="Grid Table 3" w:uiPriority="48"/>
-    <w:lsdException w:name="Grid Table 4" w:uiPriority="49"/>
-    <w:lsdException w:name="Grid Table 5 Dark" w:uiPriority="50"/>
-    <w:lsdException w:name="Grid Table 6 Colorful" w:uiPriority="51"/>
-    <w:lsdException w:name="Grid Table 7 Colorful" w:uiPriority="52"/>
-    <w:lsdException w:name="Grid Table 1 Light Accent 1" w:uiPriority="46"/>
-    <w:lsdException w:name="Grid Table 2 Accent 1" w:uiPriority="47"/>
-    <w:lsdException w:name="Grid Table 3 Accent 1" w:uiPriority="48"/>
-    <w:lsdException w:name="Grid Table 4 Accent 1" w:uiPriority="49"/>
-    <w:lsdException w:name="Grid Table 5 Dark Accent 1" w:uiPriority="50"/>
-    <w:lsdException w:name="Grid Table 6 Colorful Accent 1" w:uiPriority="51"/>
-    <w:lsdException w:name="Grid Table 7 Colorful Accent 1" w:uiPriority="52"/>
-    <w:lsdException w:name="Grid Table 1 Light Accent 2" w:uiPriority="46"/>
-    <w:lsdException w:name="Grid Table 2 Accent 2" w:uiPriority="47"/>
-    <w:lsdException w:name="Grid Table 3 Accent 2" w:uiPriority="48"/>
-    <w:lsdException w:name="Grid Table 4 Accent 2" w:uiPriority="49"/>
-    <w:lsdException w:name="Grid Table 5 Dark Accent 2" w:uiPriority="50"/>
-    <w:lsdException w:name="Grid Table 6 Colorful Accent 2" w:uiPriority="51"/>
-    <w:lsdException w:name="Grid Table 7 Colorful Accent 2" w:uiPriority="52"/>
-    <w:lsdException w:name="Grid Table 1 Light Accent 3" w:uiPriority="46"/>
-    <w:lsdException w:name="Grid Table 2 Accent 3" w:uiPriority="47"/>
-    <w:lsdException w:name="Grid Table 3 Accent 3" w:uiPriority="48"/>
-    <w:lsdException w:name="Grid Table 4 Accent 3" w:uiPriority="49"/>
-    <w:lsdException w:name="Grid Table 5 Dark Accent 3" w:uiPriority="50"/>
-    <w:lsdException w:name="Grid Table 6 Colorful Accent 3" w:uiPriority="51"/>
-    <w:lsdException w:name="Grid Table 7 Colorful Accent 3" w:uiPriority="52"/>
-    <w:lsdException w:name="Grid Table 1 Light Accent 4" w:uiPriority="46"/>
-    <w:lsdException w:name="Grid Table 2 Accent 4" w:uiPriority="47"/>
-    <w:lsdException w:name="Grid Table 3 Accent 4" w:uiPriority="48"/>
-    <w:lsdException w:name="Grid Table 4 Accent 4" w:uiPriority="49"/>
-    <w:lsdException w:name="Grid Table 5 Dark Accent 4" w:uiPriority="50"/>
-    <w:lsdException w:name="Grid Table 6 Colorful Accent 4" w:uiPriority="51"/>
-    <w:lsdException w:name="Grid Table 7 Colorful Accent 4" w:uiPriority="52"/>
-    <w:lsdException w:name="Grid Table 1 Light Accent 5" w:uiPriority="46"/>
-    <w:lsdException w:name="Grid Table 2 Accent 5" w:uiPriority="47"/>
-    <w:lsdException w:name="Grid Table 3 Accent 5" w:uiPriority="48"/>
-    <w:lsdException w:name="Grid Table 4 Accent 5" w:uiPriority="49"/>
-    <w:lsdException w:name="Grid Table 5 Dark Accent 5" w:uiPriority="50"/>
-    <w:lsdException w:name="Grid Table 6 Colorful Accent 5" w:uiPriority="51"/>
-    <w:lsdException w:name="Grid Table 7 Colorful Accent 5" w:uiPriority="52"/>
-    <w:lsdException w:name="Grid Table 1 Light Accent 6" w:uiPriority="46"/>
-    <w:lsdException w:name="Grid Table 2 Accent 6" w:uiPriority="47"/>
-    <w:lsdException w:name="Grid Table 3 Accent 6" w:uiPriority="48"/>
-    <w:lsdException w:name="Grid Table 4 Accent 6" w:uiPriority="49"/>
-    <w:lsdException w:name="Grid Table 5 Dark Accent 6" w:uiPriority="50"/>
-    <w:lsdException w:name="Grid Table 6 Colorful Accent 6" w:uiPriority="51"/>
-    <w:lsdException w:name="Grid Table 7 Colorful Accent 6" w:uiPriority="52"/>
-    <w:lsdException w:name="List Table 1 Light" w:uiPriority="46"/>
-    <w:lsdException w:name="List Table 2" w:uiPriority="47"/>
-    <w:lsdException w:name="List Table 3" w:uiPriority="48"/>
-    <w:lsdException w:name="List Table 4" w:uiPriority="49"/>
-    <w:lsdException w:name="List Table 5 Dark" w:uiPriority="50"/>
-    <w:lsdException w:name="List Table 6 Colorful" w:uiPriority="51"/>
-    <w:lsdException w:name="List Table 7 Colorful" w:uiPriority="52"/>
-    <w:lsdException w:name="List Table 1 Light Accent 1" w:uiPriority="46"/>
-    <w:lsdException w:name="List Table 2 Accent 1" w:uiPriority="47"/>
-    <w:lsdException w:name="List Table 3 Accent 1" w:uiPriority="48"/>
-    <w:lsdException w:name="List Table 4 Accent 1" w:uiPriority="49"/>
-    <w:lsdException w:name="List Table 5 Dark Accent 1" w:uiPriority="50"/>
-    <w:lsdException w:name="List Table 6 Colorful Accent 1" w:uiPriority="51"/>
-    <w:lsdException w:name="List Table 7 Colorful Accent 1" w:uiPriority="52"/>
-    <w:lsdException w:name="List Table 1 Light Accent 2" w:uiPriority="46"/>
-    <w:lsdException w:name="List Table 2 Accent 2" w:uiPriority="47"/>
-    <w:lsdException w:name="List Table 3 Accent 2" w:uiPriority="48"/>
-    <w:lsdException w:name="List Table 4 Accent 2" w:uiPriority="49"/>
-    <w:lsdException w:name="List Table 5 Dark Accent 2" w:uiPriority="50"/>
-    <w:lsdException w:name="List Table 6 Colorful Accent 2" w:uiPriority="51"/>
-    <w:lsdException w:name="List Table 7 Colorful Accent 2" w:uiPriority="52"/>
-    <w:lsdException w:name="List Table 1 Light Accent 3" w:uiPriority="46"/>
-    <w:lsdException w:name="List Table 2 Accent 3" w:uiPriority="47"/>
-    <w:lsdException w:name="List Table 3 Accent 3" w:uiPriority="48"/>
-    <w:lsdException w:name="List Table 4 Accent 3" w:uiPriority="49"/>
-    <w:lsdException w:name="List Table 5 Dark Accent 3" w:uiPriority="50"/>
-    <w:lsdException w:name="List Table 6 Colorful Accent 3" w:uiPriority="51"/>
-    <w:lsdException w:name="List Table 7 Colorful Accent 3" w:uiPriority="52"/>
-    <w:lsdException w:name="List Table 1 Light Accent 4" w:uiPriority="46"/>
-    <w:lsdException w:name="List Table 2 Accent 4" w:uiPriority="47"/>
-    <w:lsdException w:name="List Table 3 Accent 4" w:uiPriority="48"/>
-    <w:lsdException w:name="List Table 4 Accent 4" w:uiPriority="49"/>
-    <w:lsdException w:name="List Table 5 Dark Accent 4" w:uiPriority="50"/>
-    <w:lsdException w:name="List Table 6 Colorful Accent 4" w:uiPriority="51"/>
-    <w:lsdException w:name="List Table 7 Colorful Accent 4" w:uiPriority="52"/>
-    <w:lsdException w:name="List Table 1 Light Accent 5" w:uiPriority="46"/>
-    <w:lsdException w:name="List Table 2 Accent 5" w:uiPriority="47"/>
-    <w:lsdException w:name="List Table 3 Accent 5" w:uiPriority="48"/>
-    <w:lsdException w:name="List Table 4 Accent 5" w:uiPriority="49"/>
-    <w:lsdException w:name="List Table 5 Dark Accent 5" w:uiPriority="50"/>
-    <w:lsdException w:name="List Table 6 Colorful Accent 5" w:uiPriority="51"/>
-    <w:lsdException w:name="List Table 7 Colorful Accent 5" w:uiPriority="52"/>
-    <w:lsdException w:name="List Table 1 Light Accent 6" w:uiPriority="46"/>
-    <w:lsdException w:name="List Table 2 Accent 6" w:uiPriority="47"/>
-    <w:lsdException w:name="List Table 3 Accent 6" w:uiPriority="48"/>
-    <w:lsdException w:name="List Table 4 Accent 6" w:uiPriority="49"/>
-    <w:lsdException w:name="List Table 5 Dark Accent 6" w:uiPriority="50"/>
-    <w:lsdException w:name="List Table 6 Colorful Accent 6" w:uiPriority="51"/>
-    <w:lsdException w:name="List Table 7 Colorful Accent 6" w:uiPriority="52"/>
-    <w:lsdException w:name="Mention" w:semiHidden="1" w:unhideWhenUsed="1"/>
+  <w:latentStyles w:defLockedState="0" w:defUIPriority="99" w:defSemiHidden="1" w:defUnhideWhenUsed="1" w:defQFormat="0" w:count="267">
+    <w:lsdException w:name="Normal" w:semiHidden="0" w:uiPriority="0" w:unhideWhenUsed="0" w:qFormat="1"/>
+    <w:lsdException w:name="heading 1" w:semiHidden="0" w:uiPriority="9" w:unhideWhenUsed="0" w:qFormat="1"/>
+    <w:lsdException w:name="heading 2" w:uiPriority="9" w:qFormat="1"/>
+    <w:lsdException w:name="heading 3" w:uiPriority="9" w:qFormat="1"/>
+    <w:lsdException w:name="heading 4" w:uiPriority="9" w:qFormat="1"/>
+    <w:lsdException w:name="heading 5" w:uiPriority="9" w:qFormat="1"/>
+    <w:lsdException w:name="heading 6" w:uiPriority="9" w:qFormat="1"/>
+    <w:lsdException w:name="heading 7" w:uiPriority="9" w:qFormat="1"/>
+    <w:lsdException w:name="heading 8" w:uiPriority="9" w:qFormat="1"/>
+    <w:lsdException w:name="heading 9" w:uiPriority="9" w:qFormat="1"/>
+    <w:lsdException w:name="toc 1" w:uiPriority="39"/>
+    <w:lsdException w:name="toc 2" w:uiPriority="39"/>
+    <w:lsdException w:name="toc 3" w:uiPriority="39"/>
+    <w:lsdException w:name="toc 4" w:uiPriority="39"/>
+    <w:lsdException w:name="toc 5" w:uiPriority="39"/>
+    <w:lsdException w:name="toc 6" w:uiPriority="39"/>
+    <w:lsdException w:name="toc 7" w:uiPriority="39"/>
+    <w:lsdException w:name="toc 8" w:uiPriority="39"/>
+    <w:lsdException w:name="toc 9" w:uiPriority="39"/>
+    <w:lsdException w:name="caption" w:uiPriority="35" w:qFormat="1"/>
+    <w:lsdException w:name="Title" w:semiHidden="0" w:uiPriority="10" w:unhideWhenUsed="0" w:qFormat="1"/>
+    <w:lsdException w:name="Default Paragraph Font" w:uiPriority="1"/>
+    <w:lsdException w:name="Subtitle" w:semiHidden="0" w:uiPriority="11" w:unhideWhenUsed="0" w:qFormat="1"/>
+    <w:lsdException w:name="Strong" w:semiHidden="0" w:uiPriority="22" w:unhideWhenUsed="0" w:qFormat="1"/>
+    <w:lsdException w:name="Emphasis" w:semiHidden="0" w:uiPriority="20" w:unhideWhenUsed="0" w:qFormat="1"/>
+    <w:lsdException w:name="Table Grid" w:semiHidden="0" w:uiPriority="59" w:unhideWhenUsed="0"/>
+    <w:lsdException w:name="Placeholder Text" w:unhideWhenUsed="0"/>
+    <w:lsdException w:name="No Spacing" w:semiHidden="0" w:uiPriority="1" w:unhideWhenUsed="0" w:qFormat="1"/>
+    <w:lsdException w:name="Light Shading" w:semiHidden="0" w:uiPriority="60" w:unhideWhenUsed="0"/>
+    <w:lsdException w:name="Light List" w:semiHidden="0" w:uiPriority="61" w:unhideWhenUsed="0"/>
+    <w:lsdException w:name="Light Grid" w:semiHidden="0" w:uiPriority="62" w:unhideWhenUsed="0"/>
+    <w:lsdException w:name="Medium Shading 1" w:semiHidden="0" w:uiPriority="63" w:unhideWhenUsed="0"/>
+    <w:lsdException w:name="Medium Shading 2" w:semiHidden="0" w:uiPriority="64" w:unhideWhenUsed="0"/>
+    <w:lsdException w:name="Medium List 1" w:semiHidden="0" w:uiPriority="65" w:unhideWhenUsed="0"/>
+    <w:lsdException w:name="Medium List 2" w:semiHidden="0" w:uiPriority="66" w:unhideWhenUsed="0"/>
+    <w:lsdException w:name="Medium Grid 1" w:semiHidden="0" w:uiPriority="67" w:unhideWhenUsed="0"/>
+    <w:lsdException w:name="Medium Grid 2" w:semiHidden="0" w:uiPriority="68" w:unhideWhenUsed="0"/>
+    <w:lsdException w:name="Medium Grid 3" w:semiHidden="0" w:uiPriority="69" w:unhideWhenUsed="0"/>
+    <w:lsdException w:name="Dark List" w:semiHidden="0" w:uiPriority="70" w:unhideWhenUsed="0"/>
+    <w:lsdException w:name="Colorful Shading" w:semiHidden="0" w:uiPriority="71" w:unhideWhenUsed="0"/>
+    <w:lsdException w:name="Colorful List" w:semiHidden="0" w:uiPriority="72" w:unhideWhenUsed="0"/>
+    <w:lsdException w:name="Colorful Grid" w:semiHidden="0" w:uiPriority="73" w:unhideWhenUsed="0"/>
+    <w:lsdException w:name="Light Shading Accent 1" w:semiHidden="0" w:uiPriority="60" w:unhideWhenUsed="0"/>
+    <w:lsdException w:name="Light List Accent 1" w:semiHidden="0" w:uiPriority="61" w:unhideWhenUsed="0"/>
+    <w:lsdException w:name="Light Grid Accent 1" w:semiHidden="0" w:uiPriority="62" w:unhideWhenUsed="0"/>
+    <w:lsdException w:name="Medium Shading 1 Accent 1" w:semiHidden="0" w:uiPriority="63" w:unhideWhenUsed="0"/>
+    <w:lsdException w:name="Medium Shading 2 Accent 1" w:semiHidden="0" w:uiPriority="64" w:unhideWhenUsed="0"/>
+    <w:lsdException w:name="Medium List 1 Accent 1" w:semiHidden="0" w:uiPriority="65" w:unhideWhenUsed="0"/>
+    <w:lsdException w:name="Revision" w:unhideWhenUsed="0"/>
+    <w:lsdException w:name="List Paragraph" w:semiHidden="0" w:uiPriority="34" w:unhideWhenUsed="0" w:qFormat="1"/>
+    <w:lsdException w:name="Quote" w:semiHidden="0" w:uiPriority="29" w:unhideWhenUsed="0" w:qFormat="1"/>
+    <w:lsdException w:name="Intense Quote" w:semiHidden="0" w:uiPriority="30" w:unhideWhenUsed="0" w:qFormat="1"/>
+    <w:lsdException w:name="Medium List 2 Accent 1" w:semiHidden="0" w:uiPriority="66" w:unhideWhenUsed="0"/>
+    <w:lsdException w:name="Medium Grid 1 Accent 1" w:semiHidden="0" w:uiPriority="67" w:unhideWhenUsed="0"/>
+    <w:lsdException w:name="Medium Grid 2 Accent 1" w:semiHidden="0" w:uiPriority="68" w:unhideWhenUsed="0"/>
+    <w:lsdException w:name="Medium Grid 3 Accent 1" w:semiHidden="0" w:uiPriority="69" w:unhideWhenUsed="0"/>
+    <w:lsdException w:name="Dark List Accent 1" w:semiHidden="0" w:uiPriority="70" w:unhideWhenUsed="0"/>
+    <w:lsdException w:name="Colorful Shading Accent 1" w:semiHidden="0" w:uiPriority="71" w:unhideWhenUsed="0"/>
+    <w:lsdException w:name="Colorful List Accent 1" w:semiHidden="0" w:uiPriority="72" w:unhideWhenUsed="0"/>
+    <w:lsdException w:name="Colorful Grid Accent 1" w:semiHidden="0" w:uiPriority="73" w:unhideWhenUsed="0"/>
+    <w:lsdException w:name="Light Shading Accent 2" w:semiHidden="0" w:uiPriority="60" w:unhideWhenUsed="0"/>
+    <w:lsdException w:name="Light List Accent 2" w:semiHidden="0" w:uiPriority="61" w:unhideWhenUsed="0"/>
+    <w:lsdException w:name="Light Grid Accent 2" w:semiHidden="0" w:uiPriority="62" w:unhideWhenUsed="0"/>
+    <w:lsdException w:name="Medium Shading 1 Accent 2" w:semiHidden="0" w:uiPriority="63" w:unhideWhenUsed="0"/>
+    <w:lsdException w:name="Medium Shading 2 Accent 2" w:semiHidden="0" w:uiPriority="64" w:unhideWhenUsed="0"/>
+    <w:lsdException w:name="Medium List 1 Accent 2" w:semiHidden="0" w:uiPriority="65" w:unhideWhenUsed="0"/>
+    <w:lsdException w:name="Medium List 2 Accent 2" w:semiHidden="0" w:uiPriority="66" w:unhideWhenUsed="0"/>
+    <w:lsdException w:name="Medium Grid 1 Accent 2" w:semiHidden="0" w:uiPriority="67" w:unhideWhenUsed="0"/>
+    <w:lsdException w:name="Medium Grid 2 Accent 2" w:semiHidden="0" w:uiPriority="68" w:unhideWhenUsed="0"/>
+    <w:lsdException w:name="Medium Grid 3 Accent 2" w:semiHidden="0" w:uiPriority="69" w:unhideWhenUsed="0"/>
+    <w:lsdException w:name="Dark List Accent 2" w:semiHidden="0" w:uiPriority="70" w:unhideWhenUsed="0"/>
+    <w:lsdException w:name="Colorful Shading Accent 2" w:semiHidden="0" w:uiPriority="71" w:unhideWhenUsed="0"/>
+    <w:lsdException w:name="Colorful List Accent 2" w:semiHidden="0" w:uiPriority="72" w:unhideWhenUsed="0"/>
+    <w:lsdException w:name="Colorful Grid Accent 2" w:semiHidden="0" w:uiPriority="73" w:unhideWhenUsed="0"/>
+    <w:lsdException w:name="Light Shading Accent 3" w:semiHidden="0" w:uiPriority="60" w:unhideWhenUsed="0"/>
+    <w:lsdException w:name="Light List Accent 3" w:semiHidden="0" w:uiPriority="61" w:unhideWhenUsed="0"/>
+    <w:lsdException w:name="Light Grid Accent 3" w:semiHidden="0" w:uiPriority="62" w:unhideWhenUsed="0"/>
+    <w:lsdException w:name="Medium Shading 1 Accent 3" w:semiHidden="0" w:uiPriority="63" w:unhideWhenUsed="0"/>
+    <w:lsdException w:name="Medium Shading 2 Accent 3" w:semiHidden="0" w:uiPriority="64" w:unhideWhenUsed="0"/>
+    <w:lsdException w:name="Medium List 1 Accent 3" w:semiHidden="0" w:uiPriority="65" w:unhideWhenUsed="0"/>
+    <w:lsdException w:name="Medium List 2 Accent 3" w:semiHidden="0" w:uiPriority="66" w:unhideWhenUsed="0"/>
+    <w:lsdException w:name="Medium Grid 1 Accent 3" w:semiHidden="0" w:uiPriority="67" w:unhideWhenUsed="0"/>
+    <w:lsdException w:name="Medium Grid 2 Accent 3" w:semiHidden="0" w:uiPriority="68" w:unhideWhenUsed="0"/>
+    <w:lsdException w:name="Medium Grid 3 Accent 3" w:semiHidden="0" w:uiPriority="69" w:unhideWhenUsed="0"/>
+    <w:lsdException w:name="Dark List Accent 3" w:semiHidden="0" w:uiPriority="70" w:unhideWhenUsed="0"/>
+    <w:lsdException w:name="Colorful Shading Accent 3" w:semiHidden="0" w:uiPriority="71" w:unhideWhenUsed="0"/>
+    <w:lsdException w:name="Colorful List Accent 3" w:semiHidden="0" w:uiPriority="72" w:unhideWhenUsed="0"/>
+    <w:lsdException w:name="Colorful Grid Accent 3" w:semiHidden="0" w:uiPriority="73" w:unhideWhenUsed="0"/>
+    <w:lsdException w:name="Light Shading Accent 4" w:semiHidden="0" w:uiPriority="60" w:unhideWhenUsed="0"/>
+    <w:lsdException w:name="Light List Accent 4" w:semiHidden="0" w:uiPriority="61" w:unhideWhenUsed="0"/>
+    <w:lsdException w:name="Light Grid Accent 4" w:semiHidden="0" w:uiPriority="62" w:unhideWhenUsed="0"/>
+    <w:lsdException w:name="Medium Shading 1 Accent 4" w:semiHidden="0" w:uiPriority="63" w:unhideWhenUsed="0"/>
+    <w:lsdException w:name="Medium Shading 2 Accent 4" w:semiHidden="0" w:uiPriority="64" w:unhideWhenUsed="0"/>
+    <w:lsdException w:name="Medium List 1 Accent 4" w:semiHidden="0" w:uiPriority="65" w:unhideWhenUsed="0"/>
+    <w:lsdException w:name="Medium List 2 Accent 4" w:semiHidden="0" w:uiPriority="66" w:unhideWhenUsed="0"/>
+    <w:lsdException w:name="Medium Grid 1 Accent 4" w:semiHidden="0" w:uiPriority="67" w:unhideWhenUsed="0"/>
+    <w:lsdException w:name="Medium Grid 2 Accent 4" w:semiHidden="0" w:uiPriority="68" w:unhideWhenUsed="0"/>
+    <w:lsdException w:name="Medium Grid 3 Accent 4" w:semiHidden="0" w:uiPriority="69" w:unhideWhenUsed="0"/>
+    <w:lsdException w:name="Dark List Accent 4" w:semiHidden="0" w:uiPriority="70" w:unhideWhenUsed="0"/>
+    <w:lsdException w:name="Colorful Shading Accent 4" w:semiHidden="0" w:uiPriority="71" w:unhideWhenUsed="0"/>
+    <w:lsdException w:name="Colorful List Accent 4" w:semiHidden="0" w:uiPriority="72" w:unhideWhenUsed="0"/>
+    <w:lsdException w:name="Colorful Grid Accent 4" w:semiHidden="0" w:uiPriority="73" w:unhideWhenUsed="0"/>
+    <w:lsdException w:name="Light Shading Accent 5" w:semiHidden="0" w:uiPriority="60" w:unhideWhenUsed="0"/>
+    <w:lsdException w:name="Light List Accent 5" w:semiHidden="0" w:uiPriority="61" w:unhideWhenUsed="0"/>
+    <w:lsdException w:name="Light Grid Accent 5" w:semiHidden="0" w:uiPriority="62" w:unhideWhenUsed="0"/>
+    <w:lsdException w:name="Medium Shading 1 Accent 5" w:semiHidden="0" w:uiPriority="63" w:unhideWhenUsed="0"/>
+    <w:lsdException w:name="Medium Shading 2 Accent 5" w:semiHidden="0" w:uiPriority="64" w:unhideWhenUsed="0"/>
+    <w:lsdException w:name="Medium List 1 Accent 5" w:semiHidden="0" w:uiPriority="65" w:unhideWhenUsed="0"/>
+    <w:lsdException w:name="Medium List 2 Accent 5" w:semiHidden="0" w:uiPriority="66" w:unhideWhenUsed="0"/>
+    <w:lsdException w:name="Medium Grid 1 Accent 5" w:semiHidden="0" w:uiPriority="67" w:unhideWhenUsed="0"/>
+    <w:lsdException w:name="Medium Grid 2 Accent 5" w:semiHidden="0" w:uiPriority="68" w:unhideWhenUsed="0"/>
+    <w:lsdException w:name="Medium Grid 3 Accent 5" w:semiHidden="0" w:uiPriority="69" w:unhideWhenUsed="0"/>
+    <w:lsdException w:name="Dark List Accent 5" w:semiHidden="0" w:uiPriority="70" w:unhideWhenUsed="0"/>
+    <w:lsdException w:name="Colorful Shading Accent 5" w:semiHidden="0" w:uiPriority="71" w:unhideWhenUsed="0"/>
+    <w:lsdException w:name="Colorful List Accent 5" w:semiHidden="0" w:uiPriority="72" w:unhideWhenUsed="0"/>
+    <w:lsdException w:name="Colorful Grid Accent 5" w:semiHidden="0" w:uiPriority="73" w:unhideWhenUsed="0"/>
+    <w:lsdException w:name="Light Shading Accent 6" w:semiHidden="0" w:uiPriority="60" w:unhideWhenUsed="0"/>
+    <w:lsdException w:name="Light List Accent 6" w:semiHidden="0" w:uiPriority="61" w:unhideWhenUsed="0"/>
+    <w:lsdException w:name="Light Grid Accent 6" w:semiHidden="0" w:uiPriority="62" w:unhideWhenUsed="0"/>
+    <w:lsdException w:name="Medium Shading 1 Accent 6" w:semiHidden="0" w:uiPriority="63" w:unhideWhenUsed="0"/>
+    <w:lsdException w:name="Medium Shading 2 Accent 6" w:semiHidden="0" w:uiPriority="64" w:unhideWhenUsed="0"/>
+    <w:lsdException w:name="Medium List 1 Accent 6" w:semiHidden="0" w:uiPriority="65" w:unhideWhenUsed="0"/>
+    <w:lsdException w:name="Medium List 2 Accent 6" w:semiHidden="0" w:uiPriority="66" w:unhideWhenUsed="0"/>
+    <w:lsdException w:name="Medium Grid 1 Accent 6" w:semiHidden="0" w:uiPriority="67" w:unhideWhenUsed="0"/>
+    <w:lsdException w:name="Medium Grid 2 Accent 6" w:semiHidden="0" w:uiPriority="68" w:unhideWhenUsed="0"/>
+    <w:lsdException w:name="Medium Grid 3 Accent 6" w:semiHidden="0" w:uiPriority="69" w:unhideWhenUsed="0"/>
+    <w:lsdException w:name="Dark List Accent 6" w:semiHidden="0" w:uiPriority="70" w:unhideWhenUsed="0"/>
+    <w:lsdException w:name="Colorful Shading Accent 6" w:semiHidden="0" w:uiPriority="71" w:unhideWhenUsed="0"/>
+    <w:lsdException w:name="Colorful List Accent 6" w:semiHidden="0" w:uiPriority="72" w:unhideWhenUsed="0"/>
+    <w:lsdException w:name="Colorful Grid Accent 6" w:semiHidden="0" w:uiPriority="73" w:unhideWhenUsed="0"/>
+    <w:lsdException w:name="Subtle Emphasis" w:semiHidden="0" w:uiPriority="19" w:unhideWhenUsed="0" w:qFormat="1"/>
+    <w:lsdException w:name="Intense Emphasis" w:semiHidden="0" w:uiPriority="21" w:unhideWhenUsed="0" w:qFormat="1"/>
+    <w:lsdException w:name="Subtle Reference" w:semiHidden="0" w:uiPriority="31" w:unhideWhenUsed="0" w:qFormat="1"/>
+    <w:lsdException w:name="Intense Reference" w:semiHidden="0" w:uiPriority="32" w:unhideWhenUsed="0" w:qFormat="1"/>
+    <w:lsdException w:name="Book Title" w:semiHidden="0" w:uiPriority="33" w:unhideWhenUsed="0" w:qFormat="1"/>
+    <w:lsdException w:name="Bibliography" w:uiPriority="37"/>
+    <w:lsdException w:name="TOC Heading" w:uiPriority="39" w:qFormat="1"/>
   </w:latentStyles>
   <w:style w:type="paragraph" w:default="1" w:styleId="Normal">
     <w:name w:val="Normal"/>
@@ -1909,6 +1791,7 @@
       <w:spacing w:after="0" w:line="240" w:lineRule="auto"/>
     </w:pPr>
     <w:tblPr>
+      <w:tblInd w:w="0" w:type="dxa"/>
       <w:tblBorders>
         <w:top w:val="single" w:sz="4" w:space="0" w:color="auto"/>
         <w:left w:val="single" w:sz="4" w:space="0" w:color="auto"/>
@@ -1917,6 +1800,498 @@
         <w:insideH w:val="single" w:sz="4" w:space="0" w:color="auto"/>
         <w:insideV w:val="single" w:sz="4" w:space="0" w:color="auto"/>
       </w:tblBorders>
+      <w:tblCellMar>
+        <w:top w:w="0" w:type="dxa"/>
+        <w:left w:w="108" w:type="dxa"/>
+        <w:bottom w:w="0" w:type="dxa"/>
+        <w:right w:w="108" w:type="dxa"/>
+      </w:tblCellMar>
+    </w:tblPr>
+  </w:style>
+  <w:style w:type="paragraph" w:styleId="Title">
+    <w:name w:val="Title"/>
+    <w:basedOn w:val="Normal"/>
+    <w:next w:val="Normal"/>
+    <w:link w:val="TitleChar"/>
+    <w:uiPriority w:val="10"/>
+    <w:qFormat/>
+    <w:rsid w:val="00FD2E92"/>
+    <w:pPr>
+      <w:spacing w:after="0" w:line="240" w:lineRule="auto"/>
+      <w:contextualSpacing/>
+    </w:pPr>
+    <w:rPr>
+      <w:rFonts w:asciiTheme="majorHAnsi" w:eastAsiaTheme="majorEastAsia" w:hAnsiTheme="majorHAnsi" w:cstheme="majorBidi"/>
+      <w:spacing w:val="-10"/>
+      <w:kern w:val="28"/>
+      <w:sz w:val="56"/>
+      <w:szCs w:val="56"/>
+    </w:rPr>
+  </w:style>
+  <w:style w:type="character" w:customStyle="1" w:styleId="TitleChar">
+    <w:name w:val="Title Char"/>
+    <w:basedOn w:val="DefaultParagraphFont"/>
+    <w:link w:val="Title"/>
+    <w:uiPriority w:val="10"/>
+    <w:rsid w:val="00FD2E92"/>
+    <w:rPr>
+      <w:rFonts w:asciiTheme="majorHAnsi" w:eastAsiaTheme="majorEastAsia" w:hAnsiTheme="majorHAnsi" w:cstheme="majorBidi"/>
+      <w:spacing w:val="-10"/>
+      <w:kern w:val="28"/>
+      <w:sz w:val="56"/>
+      <w:szCs w:val="56"/>
+    </w:rPr>
+  </w:style>
+  <w:style w:type="character" w:customStyle="1" w:styleId="Heading1Char">
+    <w:name w:val="Heading 1 Char"/>
+    <w:basedOn w:val="DefaultParagraphFont"/>
+    <w:link w:val="Heading1"/>
+    <w:uiPriority w:val="9"/>
+    <w:rsid w:val="00FD2E92"/>
+    <w:rPr>
+      <w:rFonts w:asciiTheme="majorHAnsi" w:eastAsiaTheme="majorEastAsia" w:hAnsiTheme="majorHAnsi" w:cstheme="majorBidi"/>
+      <w:color w:val="365F91" w:themeColor="accent1" w:themeShade="BF"/>
+      <w:sz w:val="32"/>
+      <w:szCs w:val="32"/>
+    </w:rPr>
+  </w:style>
+  <w:style w:type="paragraph" w:styleId="Subtitle">
+    <w:name w:val="Subtitle"/>
+    <w:basedOn w:val="Normal"/>
+    <w:next w:val="Normal"/>
+    <w:link w:val="SubtitleChar"/>
+    <w:uiPriority w:val="11"/>
+    <w:qFormat/>
+    <w:rsid w:val="00FD2E92"/>
+    <w:pPr>
+      <w:numPr>
+        <w:ilvl w:val="1"/>
+      </w:numPr>
+      <w:spacing w:after="160"/>
+    </w:pPr>
+    <w:rPr>
+      <w:rFonts w:eastAsiaTheme="minorEastAsia"/>
+      <w:color w:val="5A5A5A" w:themeColor="text1" w:themeTint="A5"/>
+      <w:spacing w:val="15"/>
+    </w:rPr>
+  </w:style>
+  <w:style w:type="character" w:customStyle="1" w:styleId="SubtitleChar">
+    <w:name w:val="Subtitle Char"/>
+    <w:basedOn w:val="DefaultParagraphFont"/>
+    <w:link w:val="Subtitle"/>
+    <w:uiPriority w:val="11"/>
+    <w:rsid w:val="00FD2E92"/>
+    <w:rPr>
+      <w:rFonts w:eastAsiaTheme="minorEastAsia"/>
+      <w:color w:val="5A5A5A" w:themeColor="text1" w:themeTint="A5"/>
+      <w:spacing w:val="15"/>
+    </w:rPr>
+  </w:style>
+  <w:style w:type="paragraph" w:styleId="NoSpacing">
+    <w:name w:val="No Spacing"/>
+    <w:uiPriority w:val="1"/>
+    <w:qFormat/>
+    <w:rsid w:val="00FD2E92"/>
+    <w:pPr>
+      <w:spacing w:after="0" w:line="240" w:lineRule="auto"/>
+    </w:pPr>
+  </w:style>
+  <w:style w:type="character" w:customStyle="1" w:styleId="Heading2Char">
+    <w:name w:val="Heading 2 Char"/>
+    <w:basedOn w:val="DefaultParagraphFont"/>
+    <w:link w:val="Heading2"/>
+    <w:uiPriority w:val="9"/>
+    <w:rsid w:val="00FD2E92"/>
+    <w:rPr>
+      <w:rFonts w:asciiTheme="majorHAnsi" w:eastAsiaTheme="majorEastAsia" w:hAnsiTheme="majorHAnsi" w:cstheme="majorBidi"/>
+      <w:color w:val="365F91" w:themeColor="accent1" w:themeShade="BF"/>
+      <w:sz w:val="26"/>
+      <w:szCs w:val="26"/>
+    </w:rPr>
+  </w:style>
+  <w:style w:type="paragraph" w:styleId="Header">
+    <w:name w:val="header"/>
+    <w:basedOn w:val="Normal"/>
+    <w:link w:val="HeaderChar"/>
+    <w:uiPriority w:val="99"/>
+    <w:unhideWhenUsed/>
+    <w:rsid w:val="00832CA5"/>
+    <w:pPr>
+      <w:tabs>
+        <w:tab w:val="center" w:pos="4513"/>
+        <w:tab w:val="right" w:pos="9026"/>
+      </w:tabs>
+      <w:spacing w:after="0" w:line="240" w:lineRule="auto"/>
+    </w:pPr>
+  </w:style>
+  <w:style w:type="character" w:customStyle="1" w:styleId="HeaderChar">
+    <w:name w:val="Header Char"/>
+    <w:basedOn w:val="DefaultParagraphFont"/>
+    <w:link w:val="Header"/>
+    <w:uiPriority w:val="99"/>
+    <w:rsid w:val="00832CA5"/>
+  </w:style>
+  <w:style w:type="paragraph" w:styleId="Footer">
+    <w:name w:val="footer"/>
+    <w:basedOn w:val="Normal"/>
+    <w:link w:val="FooterChar"/>
+    <w:uiPriority w:val="99"/>
+    <w:unhideWhenUsed/>
+    <w:rsid w:val="00832CA5"/>
+    <w:pPr>
+      <w:tabs>
+        <w:tab w:val="center" w:pos="4513"/>
+        <w:tab w:val="right" w:pos="9026"/>
+      </w:tabs>
+      <w:spacing w:after="0" w:line="240" w:lineRule="auto"/>
+    </w:pPr>
+  </w:style>
+  <w:style w:type="character" w:customStyle="1" w:styleId="FooterChar">
+    <w:name w:val="Footer Char"/>
+    <w:basedOn w:val="DefaultParagraphFont"/>
+    <w:link w:val="Footer"/>
+    <w:uiPriority w:val="99"/>
+    <w:rsid w:val="00832CA5"/>
+  </w:style>
+  <w:style w:type="paragraph" w:styleId="TOCHeading">
+    <w:name w:val="TOC Heading"/>
+    <w:basedOn w:val="Heading1"/>
+    <w:next w:val="Normal"/>
+    <w:uiPriority w:val="39"/>
+    <w:unhideWhenUsed/>
+    <w:qFormat/>
+    <w:rsid w:val="00832CA5"/>
+    <w:pPr>
+      <w:spacing w:line="259" w:lineRule="auto"/>
+      <w:outlineLvl w:val="9"/>
+    </w:pPr>
+    <w:rPr>
+      <w:lang w:val="en-US"/>
+    </w:rPr>
+  </w:style>
+  <w:style w:type="paragraph" w:styleId="TOC2">
+    <w:name w:val="toc 2"/>
+    <w:basedOn w:val="Normal"/>
+    <w:next w:val="Normal"/>
+    <w:autoRedefine/>
+    <w:uiPriority w:val="39"/>
+    <w:unhideWhenUsed/>
+    <w:rsid w:val="00832CA5"/>
+    <w:pPr>
+      <w:spacing w:after="100"/>
+      <w:ind w:left="220"/>
+    </w:pPr>
+  </w:style>
+  <w:style w:type="paragraph" w:styleId="TOC1">
+    <w:name w:val="toc 1"/>
+    <w:basedOn w:val="Normal"/>
+    <w:next w:val="Normal"/>
+    <w:autoRedefine/>
+    <w:uiPriority w:val="39"/>
+    <w:unhideWhenUsed/>
+    <w:rsid w:val="00832CA5"/>
+    <w:pPr>
+      <w:spacing w:after="100"/>
+    </w:pPr>
+  </w:style>
+  <w:style w:type="character" w:styleId="Hyperlink">
+    <w:name w:val="Hyperlink"/>
+    <w:basedOn w:val="DefaultParagraphFont"/>
+    <w:uiPriority w:val="99"/>
+    <w:unhideWhenUsed/>
+    <w:rsid w:val="00832CA5"/>
+    <w:rPr>
+      <w:color w:val="0000FF" w:themeColor="hyperlink"/>
+      <w:u w:val="single"/>
+    </w:rPr>
+  </w:style>
+  <w:style w:type="paragraph" w:styleId="BalloonText">
+    <w:name w:val="Balloon Text"/>
+    <w:basedOn w:val="Normal"/>
+    <w:link w:val="BalloonTextChar"/>
+    <w:uiPriority w:val="99"/>
+    <w:semiHidden/>
+    <w:unhideWhenUsed/>
+    <w:rsid w:val="00AC1113"/>
+    <w:pPr>
+      <w:spacing w:after="0" w:line="240" w:lineRule="auto"/>
+    </w:pPr>
+    <w:rPr>
+      <w:rFonts w:ascii="Tahoma" w:hAnsi="Tahoma" w:cs="Tahoma"/>
+      <w:sz w:val="16"/>
+      <w:szCs w:val="16"/>
+    </w:rPr>
+  </w:style>
+  <w:style w:type="character" w:customStyle="1" w:styleId="BalloonTextChar">
+    <w:name w:val="Balloon Text Char"/>
+    <w:basedOn w:val="DefaultParagraphFont"/>
+    <w:link w:val="BalloonText"/>
+    <w:uiPriority w:val="99"/>
+    <w:semiHidden/>
+    <w:rsid w:val="00AC1113"/>
+    <w:rPr>
+      <w:rFonts w:ascii="Tahoma" w:hAnsi="Tahoma" w:cs="Tahoma"/>
+      <w:sz w:val="16"/>
+      <w:szCs w:val="16"/>
+    </w:rPr>
+  </w:style>
+</w:styles>
+</file>
+
+<file path=word/stylesWithEffects.xml><?xml version="1.0" encoding="utf-8"?>
+<w:styles xmlns:wpc="http://schemas.microsoft.com/office/word/2010/wordprocessingCanvas" xmlns:mc="http://schemas.openxmlformats.org/markup-compatibility/2006" xmlns:o="urn:schemas-microsoft-com:office:office" xmlns:r="http://schemas.openxmlformats.org/officeDocument/2006/relationships" xmlns:m="http://schemas.openxmlformats.org/officeDocument/2006/math" xmlns:v="urn:schemas-microsoft-com:vml" xmlns:wp14="http://schemas.microsoft.com/office/word/2010/wordprocessingDrawing" xmlns:wp="http://schemas.openxmlformats.org/drawingml/2006/wordprocessingDrawing" xmlns:w10="urn:schemas-microsoft-com:office:word" xmlns:w="http://schemas.openxmlformats.org/wordprocessingml/2006/main" xmlns:w14="http://schemas.microsoft.com/office/word/2010/wordml" xmlns:wpg="http://schemas.microsoft.com/office/word/2010/wordprocessingGroup" xmlns:wpi="http://schemas.microsoft.com/office/word/2010/wordprocessingInk" xmlns:wne="http://schemas.microsoft.com/office/word/2006/wordml" xmlns:wps="http://schemas.microsoft.com/office/word/2010/wordprocessingShape" mc:Ignorable="w14 wp14">
+  <w:docDefaults>
+    <w:rPrDefault>
+      <w:rPr>
+        <w:rFonts w:asciiTheme="minorHAnsi" w:eastAsiaTheme="minorHAnsi" w:hAnsiTheme="minorHAnsi" w:cstheme="minorBidi"/>
+        <w:sz w:val="22"/>
+        <w:szCs w:val="22"/>
+        <w:lang w:val="en-AU" w:eastAsia="en-US" w:bidi="ar-SA"/>
+      </w:rPr>
+    </w:rPrDefault>
+    <w:pPrDefault>
+      <w:pPr>
+        <w:spacing w:after="200" w:line="276" w:lineRule="auto"/>
+      </w:pPr>
+    </w:pPrDefault>
+  </w:docDefaults>
+  <w:latentStyles w:defLockedState="0" w:defUIPriority="99" w:defSemiHidden="1" w:defUnhideWhenUsed="1" w:defQFormat="0" w:count="267">
+    <w:lsdException w:name="Normal" w:semiHidden="0" w:uiPriority="0" w:unhideWhenUsed="0" w:qFormat="1"/>
+    <w:lsdException w:name="heading 1" w:semiHidden="0" w:uiPriority="9" w:unhideWhenUsed="0" w:qFormat="1"/>
+    <w:lsdException w:name="heading 2" w:uiPriority="9" w:qFormat="1"/>
+    <w:lsdException w:name="heading 3" w:uiPriority="9" w:qFormat="1"/>
+    <w:lsdException w:name="heading 4" w:uiPriority="9" w:qFormat="1"/>
+    <w:lsdException w:name="heading 5" w:uiPriority="9" w:qFormat="1"/>
+    <w:lsdException w:name="heading 6" w:uiPriority="9" w:qFormat="1"/>
+    <w:lsdException w:name="heading 7" w:uiPriority="9" w:qFormat="1"/>
+    <w:lsdException w:name="heading 8" w:uiPriority="9" w:qFormat="1"/>
+    <w:lsdException w:name="heading 9" w:uiPriority="9" w:qFormat="1"/>
+    <w:lsdException w:name="toc 1" w:uiPriority="39"/>
+    <w:lsdException w:name="toc 2" w:uiPriority="39"/>
+    <w:lsdException w:name="toc 3" w:uiPriority="39"/>
+    <w:lsdException w:name="toc 4" w:uiPriority="39"/>
+    <w:lsdException w:name="toc 5" w:uiPriority="39"/>
+    <w:lsdException w:name="toc 6" w:uiPriority="39"/>
+    <w:lsdException w:name="toc 7" w:uiPriority="39"/>
+    <w:lsdException w:name="toc 8" w:uiPriority="39"/>
+    <w:lsdException w:name="toc 9" w:uiPriority="39"/>
+    <w:lsdException w:name="caption" w:uiPriority="35" w:qFormat="1"/>
+    <w:lsdException w:name="Title" w:semiHidden="0" w:uiPriority="10" w:unhideWhenUsed="0" w:qFormat="1"/>
+    <w:lsdException w:name="Default Paragraph Font" w:uiPriority="1"/>
+    <w:lsdException w:name="Subtitle" w:semiHidden="0" w:uiPriority="11" w:unhideWhenUsed="0" w:qFormat="1"/>
+    <w:lsdException w:name="Strong" w:semiHidden="0" w:uiPriority="22" w:unhideWhenUsed="0" w:qFormat="1"/>
+    <w:lsdException w:name="Emphasis" w:semiHidden="0" w:uiPriority="20" w:unhideWhenUsed="0" w:qFormat="1"/>
+    <w:lsdException w:name="Table Grid" w:semiHidden="0" w:uiPriority="59" w:unhideWhenUsed="0"/>
+    <w:lsdException w:name="Placeholder Text" w:unhideWhenUsed="0"/>
+    <w:lsdException w:name="No Spacing" w:semiHidden="0" w:uiPriority="1" w:unhideWhenUsed="0" w:qFormat="1"/>
+    <w:lsdException w:name="Light Shading" w:semiHidden="0" w:uiPriority="60" w:unhideWhenUsed="0"/>
+    <w:lsdException w:name="Light List" w:semiHidden="0" w:uiPriority="61" w:unhideWhenUsed="0"/>
+    <w:lsdException w:name="Light Grid" w:semiHidden="0" w:uiPriority="62" w:unhideWhenUsed="0"/>
+    <w:lsdException w:name="Medium Shading 1" w:semiHidden="0" w:uiPriority="63" w:unhideWhenUsed="0"/>
+    <w:lsdException w:name="Medium Shading 2" w:semiHidden="0" w:uiPriority="64" w:unhideWhenUsed="0"/>
+    <w:lsdException w:name="Medium List 1" w:semiHidden="0" w:uiPriority="65" w:unhideWhenUsed="0"/>
+    <w:lsdException w:name="Medium List 2" w:semiHidden="0" w:uiPriority="66" w:unhideWhenUsed="0"/>
+    <w:lsdException w:name="Medium Grid 1" w:semiHidden="0" w:uiPriority="67" w:unhideWhenUsed="0"/>
+    <w:lsdException w:name="Medium Grid 2" w:semiHidden="0" w:uiPriority="68" w:unhideWhenUsed="0"/>
+    <w:lsdException w:name="Medium Grid 3" w:semiHidden="0" w:uiPriority="69" w:unhideWhenUsed="0"/>
+    <w:lsdException w:name="Dark List" w:semiHidden="0" w:uiPriority="70" w:unhideWhenUsed="0"/>
+    <w:lsdException w:name="Colorful Shading" w:semiHidden="0" w:uiPriority="71" w:unhideWhenUsed="0"/>
+    <w:lsdException w:name="Colorful List" w:semiHidden="0" w:uiPriority="72" w:unhideWhenUsed="0"/>
+    <w:lsdException w:name="Colorful Grid" w:semiHidden="0" w:uiPriority="73" w:unhideWhenUsed="0"/>
+    <w:lsdException w:name="Light Shading Accent 1" w:semiHidden="0" w:uiPriority="60" w:unhideWhenUsed="0"/>
+    <w:lsdException w:name="Light List Accent 1" w:semiHidden="0" w:uiPriority="61" w:unhideWhenUsed="0"/>
+    <w:lsdException w:name="Light Grid Accent 1" w:semiHidden="0" w:uiPriority="62" w:unhideWhenUsed="0"/>
+    <w:lsdException w:name="Medium Shading 1 Accent 1" w:semiHidden="0" w:uiPriority="63" w:unhideWhenUsed="0"/>
+    <w:lsdException w:name="Medium Shading 2 Accent 1" w:semiHidden="0" w:uiPriority="64" w:unhideWhenUsed="0"/>
+    <w:lsdException w:name="Medium List 1 Accent 1" w:semiHidden="0" w:uiPriority="65" w:unhideWhenUsed="0"/>
+    <w:lsdException w:name="Revision" w:unhideWhenUsed="0"/>
+    <w:lsdException w:name="List Paragraph" w:semiHidden="0" w:uiPriority="34" w:unhideWhenUsed="0" w:qFormat="1"/>
+    <w:lsdException w:name="Quote" w:semiHidden="0" w:uiPriority="29" w:unhideWhenUsed="0" w:qFormat="1"/>
+    <w:lsdException w:name="Intense Quote" w:semiHidden="0" w:uiPriority="30" w:unhideWhenUsed="0" w:qFormat="1"/>
+    <w:lsdException w:name="Medium List 2 Accent 1" w:semiHidden="0" w:uiPriority="66" w:unhideWhenUsed="0"/>
+    <w:lsdException w:name="Medium Grid 1 Accent 1" w:semiHidden="0" w:uiPriority="67" w:unhideWhenUsed="0"/>
+    <w:lsdException w:name="Medium Grid 2 Accent 1" w:semiHidden="0" w:uiPriority="68" w:unhideWhenUsed="0"/>
+    <w:lsdException w:name="Medium Grid 3 Accent 1" w:semiHidden="0" w:uiPriority="69" w:unhideWhenUsed="0"/>
+    <w:lsdException w:name="Dark List Accent 1" w:semiHidden="0" w:uiPriority="70" w:unhideWhenUsed="0"/>
+    <w:lsdException w:name="Colorful Shading Accent 1" w:semiHidden="0" w:uiPriority="71" w:unhideWhenUsed="0"/>
+    <w:lsdException w:name="Colorful List Accent 1" w:semiHidden="0" w:uiPriority="72" w:unhideWhenUsed="0"/>
+    <w:lsdException w:name="Colorful Grid Accent 1" w:semiHidden="0" w:uiPriority="73" w:unhideWhenUsed="0"/>
+    <w:lsdException w:name="Light Shading Accent 2" w:semiHidden="0" w:uiPriority="60" w:unhideWhenUsed="0"/>
+    <w:lsdException w:name="Light List Accent 2" w:semiHidden="0" w:uiPriority="61" w:unhideWhenUsed="0"/>
+    <w:lsdException w:name="Light Grid Accent 2" w:semiHidden="0" w:uiPriority="62" w:unhideWhenUsed="0"/>
+    <w:lsdException w:name="Medium Shading 1 Accent 2" w:semiHidden="0" w:uiPriority="63" w:unhideWhenUsed="0"/>
+    <w:lsdException w:name="Medium Shading 2 Accent 2" w:semiHidden="0" w:uiPriority="64" w:unhideWhenUsed="0"/>
+    <w:lsdException w:name="Medium List 1 Accent 2" w:semiHidden="0" w:uiPriority="65" w:unhideWhenUsed="0"/>
+    <w:lsdException w:name="Medium List 2 Accent 2" w:semiHidden="0" w:uiPriority="66" w:unhideWhenUsed="0"/>
+    <w:lsdException w:name="Medium Grid 1 Accent 2" w:semiHidden="0" w:uiPriority="67" w:unhideWhenUsed="0"/>
+    <w:lsdException w:name="Medium Grid 2 Accent 2" w:semiHidden="0" w:uiPriority="68" w:unhideWhenUsed="0"/>
+    <w:lsdException w:name="Medium Grid 3 Accent 2" w:semiHidden="0" w:uiPriority="69" w:unhideWhenUsed="0"/>
+    <w:lsdException w:name="Dark List Accent 2" w:semiHidden="0" w:uiPriority="70" w:unhideWhenUsed="0"/>
+    <w:lsdException w:name="Colorful Shading Accent 2" w:semiHidden="0" w:uiPriority="71" w:unhideWhenUsed="0"/>
+    <w:lsdException w:name="Colorful List Accent 2" w:semiHidden="0" w:uiPriority="72" w:unhideWhenUsed="0"/>
+    <w:lsdException w:name="Colorful Grid Accent 2" w:semiHidden="0" w:uiPriority="73" w:unhideWhenUsed="0"/>
+    <w:lsdException w:name="Light Shading Accent 3" w:semiHidden="0" w:uiPriority="60" w:unhideWhenUsed="0"/>
+    <w:lsdException w:name="Light List Accent 3" w:semiHidden="0" w:uiPriority="61" w:unhideWhenUsed="0"/>
+    <w:lsdException w:name="Light Grid Accent 3" w:semiHidden="0" w:uiPriority="62" w:unhideWhenUsed="0"/>
+    <w:lsdException w:name="Medium Shading 1 Accent 3" w:semiHidden="0" w:uiPriority="63" w:unhideWhenUsed="0"/>
+    <w:lsdException w:name="Medium Shading 2 Accent 3" w:semiHidden="0" w:uiPriority="64" w:unhideWhenUsed="0"/>
+    <w:lsdException w:name="Medium List 1 Accent 3" w:semiHidden="0" w:uiPriority="65" w:unhideWhenUsed="0"/>
+    <w:lsdException w:name="Medium List 2 Accent 3" w:semiHidden="0" w:uiPriority="66" w:unhideWhenUsed="0"/>
+    <w:lsdException w:name="Medium Grid 1 Accent 3" w:semiHidden="0" w:uiPriority="67" w:unhideWhenUsed="0"/>
+    <w:lsdException w:name="Medium Grid 2 Accent 3" w:semiHidden="0" w:uiPriority="68" w:unhideWhenUsed="0"/>
+    <w:lsdException w:name="Medium Grid 3 Accent 3" w:semiHidden="0" w:uiPriority="69" w:unhideWhenUsed="0"/>
+    <w:lsdException w:name="Dark List Accent 3" w:semiHidden="0" w:uiPriority="70" w:unhideWhenUsed="0"/>
+    <w:lsdException w:name="Colorful Shading Accent 3" w:semiHidden="0" w:uiPriority="71" w:unhideWhenUsed="0"/>
+    <w:lsdException w:name="Colorful List Accent 3" w:semiHidden="0" w:uiPriority="72" w:unhideWhenUsed="0"/>
+    <w:lsdException w:name="Colorful Grid Accent 3" w:semiHidden="0" w:uiPriority="73" w:unhideWhenUsed="0"/>
+    <w:lsdException w:name="Light Shading Accent 4" w:semiHidden="0" w:uiPriority="60" w:unhideWhenUsed="0"/>
+    <w:lsdException w:name="Light List Accent 4" w:semiHidden="0" w:uiPriority="61" w:unhideWhenUsed="0"/>
+    <w:lsdException w:name="Light Grid Accent 4" w:semiHidden="0" w:uiPriority="62" w:unhideWhenUsed="0"/>
+    <w:lsdException w:name="Medium Shading 1 Accent 4" w:semiHidden="0" w:uiPriority="63" w:unhideWhenUsed="0"/>
+    <w:lsdException w:name="Medium Shading 2 Accent 4" w:semiHidden="0" w:uiPriority="64" w:unhideWhenUsed="0"/>
+    <w:lsdException w:name="Medium List 1 Accent 4" w:semiHidden="0" w:uiPriority="65" w:unhideWhenUsed="0"/>
+    <w:lsdException w:name="Medium List 2 Accent 4" w:semiHidden="0" w:uiPriority="66" w:unhideWhenUsed="0"/>
+    <w:lsdException w:name="Medium Grid 1 Accent 4" w:semiHidden="0" w:uiPriority="67" w:unhideWhenUsed="0"/>
+    <w:lsdException w:name="Medium Grid 2 Accent 4" w:semiHidden="0" w:uiPriority="68" w:unhideWhenUsed="0"/>
+    <w:lsdException w:name="Medium Grid 3 Accent 4" w:semiHidden="0" w:uiPriority="69" w:unhideWhenUsed="0"/>
+    <w:lsdException w:name="Dark List Accent 4" w:semiHidden="0" w:uiPriority="70" w:unhideWhenUsed="0"/>
+    <w:lsdException w:name="Colorful Shading Accent 4" w:semiHidden="0" w:uiPriority="71" w:unhideWhenUsed="0"/>
+    <w:lsdException w:name="Colorful List Accent 4" w:semiHidden="0" w:uiPriority="72" w:unhideWhenUsed="0"/>
+    <w:lsdException w:name="Colorful Grid Accent 4" w:semiHidden="0" w:uiPriority="73" w:unhideWhenUsed="0"/>
+    <w:lsdException w:name="Light Shading Accent 5" w:semiHidden="0" w:uiPriority="60" w:unhideWhenUsed="0"/>
+    <w:lsdException w:name="Light List Accent 5" w:semiHidden="0" w:uiPriority="61" w:unhideWhenUsed="0"/>
+    <w:lsdException w:name="Light Grid Accent 5" w:semiHidden="0" w:uiPriority="62" w:unhideWhenUsed="0"/>
+    <w:lsdException w:name="Medium Shading 1 Accent 5" w:semiHidden="0" w:uiPriority="63" w:unhideWhenUsed="0"/>
+    <w:lsdException w:name="Medium Shading 2 Accent 5" w:semiHidden="0" w:uiPriority="64" w:unhideWhenUsed="0"/>
+    <w:lsdException w:name="Medium List 1 Accent 5" w:semiHidden="0" w:uiPriority="65" w:unhideWhenUsed="0"/>
+    <w:lsdException w:name="Medium List 2 Accent 5" w:semiHidden="0" w:uiPriority="66" w:unhideWhenUsed="0"/>
+    <w:lsdException w:name="Medium Grid 1 Accent 5" w:semiHidden="0" w:uiPriority="67" w:unhideWhenUsed="0"/>
+    <w:lsdException w:name="Medium Grid 2 Accent 5" w:semiHidden="0" w:uiPriority="68" w:unhideWhenUsed="0"/>
+    <w:lsdException w:name="Medium Grid 3 Accent 5" w:semiHidden="0" w:uiPriority="69" w:unhideWhenUsed="0"/>
+    <w:lsdException w:name="Dark List Accent 5" w:semiHidden="0" w:uiPriority="70" w:unhideWhenUsed="0"/>
+    <w:lsdException w:name="Colorful Shading Accent 5" w:semiHidden="0" w:uiPriority="71" w:unhideWhenUsed="0"/>
+    <w:lsdException w:name="Colorful List Accent 5" w:semiHidden="0" w:uiPriority="72" w:unhideWhenUsed="0"/>
+    <w:lsdException w:name="Colorful Grid Accent 5" w:semiHidden="0" w:uiPriority="73" w:unhideWhenUsed="0"/>
+    <w:lsdException w:name="Light Shading Accent 6" w:semiHidden="0" w:uiPriority="60" w:unhideWhenUsed="0"/>
+    <w:lsdException w:name="Light List Accent 6" w:semiHidden="0" w:uiPriority="61" w:unhideWhenUsed="0"/>
+    <w:lsdException w:name="Light Grid Accent 6" w:semiHidden="0" w:uiPriority="62" w:unhideWhenUsed="0"/>
+    <w:lsdException w:name="Medium Shading 1 Accent 6" w:semiHidden="0" w:uiPriority="63" w:unhideWhenUsed="0"/>
+    <w:lsdException w:name="Medium Shading 2 Accent 6" w:semiHidden="0" w:uiPriority="64" w:unhideWhenUsed="0"/>
+    <w:lsdException w:name="Medium List 1 Accent 6" w:semiHidden="0" w:uiPriority="65" w:unhideWhenUsed="0"/>
+    <w:lsdException w:name="Medium List 2 Accent 6" w:semiHidden="0" w:uiPriority="66" w:unhideWhenUsed="0"/>
+    <w:lsdException w:name="Medium Grid 1 Accent 6" w:semiHidden="0" w:uiPriority="67" w:unhideWhenUsed="0"/>
+    <w:lsdException w:name="Medium Grid 2 Accent 6" w:semiHidden="0" w:uiPriority="68" w:unhideWhenUsed="0"/>
+    <w:lsdException w:name="Medium Grid 3 Accent 6" w:semiHidden="0" w:uiPriority="69" w:unhideWhenUsed="0"/>
+    <w:lsdException w:name="Dark List Accent 6" w:semiHidden="0" w:uiPriority="70" w:unhideWhenUsed="0"/>
+    <w:lsdException w:name="Colorful Shading Accent 6" w:semiHidden="0" w:uiPriority="71" w:unhideWhenUsed="0"/>
+    <w:lsdException w:name="Colorful List Accent 6" w:semiHidden="0" w:uiPriority="72" w:unhideWhenUsed="0"/>
+    <w:lsdException w:name="Colorful Grid Accent 6" w:semiHidden="0" w:uiPriority="73" w:unhideWhenUsed="0"/>
+    <w:lsdException w:name="Subtle Emphasis" w:semiHidden="0" w:uiPriority="19" w:unhideWhenUsed="0" w:qFormat="1"/>
+    <w:lsdException w:name="Intense Emphasis" w:semiHidden="0" w:uiPriority="21" w:unhideWhenUsed="0" w:qFormat="1"/>
+    <w:lsdException w:name="Subtle Reference" w:semiHidden="0" w:uiPriority="31" w:unhideWhenUsed="0" w:qFormat="1"/>
+    <w:lsdException w:name="Intense Reference" w:semiHidden="0" w:uiPriority="32" w:unhideWhenUsed="0" w:qFormat="1"/>
+    <w:lsdException w:name="Book Title" w:semiHidden="0" w:uiPriority="33" w:unhideWhenUsed="0" w:qFormat="1"/>
+    <w:lsdException w:name="Bibliography" w:uiPriority="37"/>
+    <w:lsdException w:name="TOC Heading" w:uiPriority="39" w:qFormat="1"/>
+  </w:latentStyles>
+  <w:style w:type="paragraph" w:default="1" w:styleId="Normal">
+    <w:name w:val="Normal"/>
+    <w:qFormat/>
+  </w:style>
+  <w:style w:type="paragraph" w:styleId="Heading1">
+    <w:name w:val="heading 1"/>
+    <w:basedOn w:val="Normal"/>
+    <w:next w:val="Normal"/>
+    <w:link w:val="Heading1Char"/>
+    <w:uiPriority w:val="9"/>
+    <w:qFormat/>
+    <w:rsid w:val="00FD2E92"/>
+    <w:pPr>
+      <w:keepNext/>
+      <w:keepLines/>
+      <w:spacing w:before="240" w:after="0"/>
+      <w:outlineLvl w:val="0"/>
+    </w:pPr>
+    <w:rPr>
+      <w:rFonts w:asciiTheme="majorHAnsi" w:eastAsiaTheme="majorEastAsia" w:hAnsiTheme="majorHAnsi" w:cstheme="majorBidi"/>
+      <w:color w:val="365F91" w:themeColor="accent1" w:themeShade="BF"/>
+      <w:sz w:val="32"/>
+      <w:szCs w:val="32"/>
+    </w:rPr>
+  </w:style>
+  <w:style w:type="paragraph" w:styleId="Heading2">
+    <w:name w:val="heading 2"/>
+    <w:basedOn w:val="Normal"/>
+    <w:next w:val="Normal"/>
+    <w:link w:val="Heading2Char"/>
+    <w:uiPriority w:val="9"/>
+    <w:unhideWhenUsed/>
+    <w:qFormat/>
+    <w:rsid w:val="00FD2E92"/>
+    <w:pPr>
+      <w:keepNext/>
+      <w:keepLines/>
+      <w:spacing w:before="40" w:after="0"/>
+      <w:outlineLvl w:val="1"/>
+    </w:pPr>
+    <w:rPr>
+      <w:rFonts w:asciiTheme="majorHAnsi" w:eastAsiaTheme="majorEastAsia" w:hAnsiTheme="majorHAnsi" w:cstheme="majorBidi"/>
+      <w:color w:val="365F91" w:themeColor="accent1" w:themeShade="BF"/>
+      <w:sz w:val="26"/>
+      <w:szCs w:val="26"/>
+    </w:rPr>
+  </w:style>
+  <w:style w:type="character" w:default="1" w:styleId="DefaultParagraphFont">
+    <w:name w:val="Default Paragraph Font"/>
+    <w:uiPriority w:val="1"/>
+    <w:semiHidden/>
+    <w:unhideWhenUsed/>
+  </w:style>
+  <w:style w:type="table" w:default="1" w:styleId="TableNormal">
+    <w:name w:val="Normal Table"/>
+    <w:uiPriority w:val="99"/>
+    <w:semiHidden/>
+    <w:unhideWhenUsed/>
+    <w:tblPr>
+      <w:tblInd w:w="0" w:type="dxa"/>
+      <w:tblCellMar>
+        <w:top w:w="0" w:type="dxa"/>
+        <w:left w:w="108" w:type="dxa"/>
+        <w:bottom w:w="0" w:type="dxa"/>
+        <w:right w:w="108" w:type="dxa"/>
+      </w:tblCellMar>
+    </w:tblPr>
+  </w:style>
+  <w:style w:type="numbering" w:default="1" w:styleId="NoList">
+    <w:name w:val="No List"/>
+    <w:uiPriority w:val="99"/>
+    <w:semiHidden/>
+    <w:unhideWhenUsed/>
+  </w:style>
+  <w:style w:type="table" w:styleId="TableGrid">
+    <w:name w:val="Table Grid"/>
+    <w:basedOn w:val="TableNormal"/>
+    <w:uiPriority w:val="59"/>
+    <w:rsid w:val="00C92483"/>
+    <w:pPr>
+      <w:spacing w:after="0" w:line="240" w:lineRule="auto"/>
+    </w:pPr>
+    <w:tblPr>
+      <w:tblInd w:w="0" w:type="dxa"/>
+      <w:tblBorders>
+        <w:top w:val="single" w:sz="4" w:space="0" w:color="auto"/>
+        <w:left w:val="single" w:sz="4" w:space="0" w:color="auto"/>
+        <w:bottom w:val="single" w:sz="4" w:space="0" w:color="auto"/>
+        <w:right w:val="single" w:sz="4" w:space="0" w:color="auto"/>
+        <w:insideH w:val="single" w:sz="4" w:space="0" w:color="auto"/>
+        <w:insideV w:val="single" w:sz="4" w:space="0" w:color="auto"/>
+      </w:tblBorders>
+      <w:tblCellMar>
+        <w:top w:w="0" w:type="dxa"/>
+        <w:left w:w="108" w:type="dxa"/>
+        <w:bottom w:w="0" w:type="dxa"/>
+        <w:right w:w="108" w:type="dxa"/>
+      </w:tblCellMar>
     </w:tblPr>
   </w:style>
   <w:style w:type="paragraph" w:styleId="Title">
@@ -2439,7 +2814,7 @@
 </file>
 
 <file path=customXml/itemProps1.xml><?xml version="1.0" encoding="utf-8"?>
-<ds:datastoreItem xmlns:ds="http://schemas.openxmlformats.org/officeDocument/2006/customXml" ds:itemID="{AF59D59E-945C-44FD-9659-7DAAE9D96CC2}">
+<ds:datastoreItem xmlns:ds="http://schemas.openxmlformats.org/officeDocument/2006/customXml" ds:itemID="{71BC1341-B773-43DE-8373-B5C577A4D6A6}">
   <ds:schemaRefs>
     <ds:schemaRef ds:uri="http://schemas.openxmlformats.org/officeDocument/2006/bibliography"/>
   </ds:schemaRefs>

</xml_diff>

<commit_message>
Updated class diagram and added screen shot of test
</commit_message>
<xml_diff>
--- a/SEPT report.docx
+++ b/SEPT report.docx
@@ -918,12 +918,7 @@
           </w:tcPr>
           <w:p>
             <w:r>
-              <w:t>Tests t</w:t>
-            </w:r>
-            <w:bookmarkStart w:id="3" w:name="_GoBack"/>
-            <w:bookmarkEnd w:id="3"/>
-            <w:r>
-              <w:t xml:space="preserve">hat the </w:t>
+              <w:t xml:space="preserve">Tests that the </w:t>
             </w:r>
             <w:proofErr w:type="spellStart"/>
             <w:r>
@@ -1071,11 +1066,99 @@
       <w:pPr>
         <w:pStyle w:val="Heading1"/>
       </w:pPr>
-      <w:bookmarkStart w:id="4" w:name="_Toc448694175"/>
-      <w:r>
+      <w:bookmarkStart w:id="3" w:name="_Toc448694175"/>
+      <w:r>
+        <w:rPr>
+          <w:noProof/>
+          <w:lang w:val="en-US"/>
+        </w:rPr>
+        <w:drawing>
+          <wp:anchor distT="0" distB="0" distL="114300" distR="114300" simplePos="0" relativeHeight="251660288" behindDoc="0" locked="0" layoutInCell="1" allowOverlap="1" wp14:anchorId="05C85B82" wp14:editId="726B462B">
+            <wp:simplePos x="0" y="0"/>
+            <wp:positionH relativeFrom="column">
+              <wp:posOffset>-97790</wp:posOffset>
+            </wp:positionH>
+            <wp:positionV relativeFrom="paragraph">
+              <wp:posOffset>304165</wp:posOffset>
+            </wp:positionV>
+            <wp:extent cx="3211830" cy="3211830"/>
+            <wp:effectExtent l="0" t="0" r="7620" b="7620"/>
+            <wp:wrapSquare wrapText="bothSides"/>
+            <wp:docPr id="1" name="Picture 1" descr="G:\Untitled-1 copy.jpg"/>
+            <wp:cNvGraphicFramePr>
+              <a:graphicFrameLocks xmlns:a="http://schemas.openxmlformats.org/drawingml/2006/main" noChangeAspect="1"/>
+            </wp:cNvGraphicFramePr>
+            <a:graphic xmlns:a="http://schemas.openxmlformats.org/drawingml/2006/main">
+              <a:graphicData uri="http://schemas.openxmlformats.org/drawingml/2006/picture">
+                <pic:pic xmlns:pic="http://schemas.openxmlformats.org/drawingml/2006/picture">
+                  <pic:nvPicPr>
+                    <pic:cNvPr id="0" name="Picture 9" descr="G:\Untitled-1 copy.jpg"/>
+                    <pic:cNvPicPr>
+                      <a:picLocks noChangeAspect="1" noChangeArrowheads="1"/>
+                    </pic:cNvPicPr>
+                  </pic:nvPicPr>
+                  <pic:blipFill>
+                    <a:blip r:embed="rId8">
+                      <a:extLst>
+                        <a:ext uri="{28A0092B-C50C-407E-A947-70E740481C1C}">
+                          <a14:useLocalDpi xmlns:a14="http://schemas.microsoft.com/office/drawing/2010/main" val="0"/>
+                        </a:ext>
+                      </a:extLst>
+                    </a:blip>
+                    <a:srcRect/>
+                    <a:stretch>
+                      <a:fillRect/>
+                    </a:stretch>
+                  </pic:blipFill>
+                  <pic:spPr bwMode="auto">
+                    <a:xfrm>
+                      <a:off x="0" y="0"/>
+                      <a:ext cx="3211830" cy="3211830"/>
+                    </a:xfrm>
+                    <a:prstGeom prst="rect">
+                      <a:avLst/>
+                    </a:prstGeom>
+                    <a:noFill/>
+                    <a:ln>
+                      <a:noFill/>
+                    </a:ln>
+                  </pic:spPr>
+                </pic:pic>
+              </a:graphicData>
+            </a:graphic>
+            <wp14:sizeRelH relativeFrom="page">
+              <wp14:pctWidth>0</wp14:pctWidth>
+            </wp14:sizeRelH>
+            <wp14:sizeRelV relativeFrom="page">
+              <wp14:pctHeight>0</wp14:pctHeight>
+            </wp14:sizeRelV>
+          </wp:anchor>
+        </w:drawing>
+      </w:r>
+    </w:p>
+    <w:p>
+      <w:pPr>
+        <w:pStyle w:val="Heading1"/>
+      </w:pPr>
+    </w:p>
+    <w:p/>
+    <w:p/>
+    <w:p/>
+    <w:p/>
+    <w:p/>
+    <w:p/>
+    <w:p/>
+    <w:p/>
+    <w:p/>
+    <w:p>
+      <w:pPr>
+        <w:pStyle w:val="Heading1"/>
+      </w:pPr>
+      <w:r>
+        <w:lastRenderedPageBreak/>
         <w:t>User Guide</w:t>
       </w:r>
-      <w:bookmarkEnd w:id="4"/>
+      <w:bookmarkEnd w:id="3"/>
     </w:p>
     <w:tbl>
       <w:tblPr>
@@ -1333,21 +1416,15 @@
       <w:pPr>
         <w:pStyle w:val="Heading1"/>
       </w:pPr>
-      <w:bookmarkStart w:id="5" w:name="_Toc448694176"/>
-      <w:r>
-        <w:lastRenderedPageBreak/>
-        <w:t>Class Diagram</w:t>
-      </w:r>
-      <w:bookmarkEnd w:id="5"/>
-    </w:p>
-    <w:p>
+      <w:bookmarkStart w:id="4" w:name="_Toc448694176"/>
       <w:r>
         <w:rPr>
           <w:noProof/>
           <w:lang w:val="en-US"/>
         </w:rPr>
+        <w:lastRenderedPageBreak/>
         <w:drawing>
-          <wp:anchor distT="0" distB="0" distL="114300" distR="114300" simplePos="0" relativeHeight="251658240" behindDoc="0" locked="0" layoutInCell="1" allowOverlap="1" wp14:anchorId="0FEA9828" wp14:editId="35DC0309">
+          <wp:anchor distT="0" distB="0" distL="114300" distR="114300" simplePos="0" relativeHeight="251658240" behindDoc="0" locked="0" layoutInCell="1" allowOverlap="1" wp14:anchorId="1ADA2BBB" wp14:editId="3ECC5530">
             <wp:simplePos x="0" y="0"/>
             <wp:positionH relativeFrom="margin">
               <wp:align>center</wp:align>
@@ -1355,10 +1432,10 @@
             <wp:positionV relativeFrom="paragraph">
               <wp:posOffset>846455</wp:posOffset>
             </wp:positionV>
-            <wp:extent cx="7315200" cy="6607175"/>
+            <wp:extent cx="6444615" cy="6607175"/>
             <wp:effectExtent l="0" t="0" r="0" b="3175"/>
             <wp:wrapSquare wrapText="bothSides"/>
-            <wp:docPr id="2" name="Picture 2" descr="https://www.lucidchart.com/publicSegments/view/fe43aa67-38b9-47b5-8828-e027a10d9ebd/image.png"/>
+            <wp:docPr id="2" name="Picture 2"/>
             <wp:cNvGraphicFramePr>
               <a:graphicFrameLocks xmlns:a="http://schemas.openxmlformats.org/drawingml/2006/main" noChangeAspect="1"/>
             </wp:cNvGraphicFramePr>
@@ -1371,21 +1448,22 @@
                       <a:picLocks noChangeAspect="1" noChangeArrowheads="1"/>
                     </pic:cNvPicPr>
                   </pic:nvPicPr>
-                  <pic:blipFill rotWithShape="1">
-                    <a:blip r:embed="rId8">
+                  <pic:blipFill>
+                    <a:blip r:embed="rId9" cstate="print">
                       <a:extLst>
                         <a:ext uri="{28A0092B-C50C-407E-A947-70E740481C1C}">
                           <a14:useLocalDpi xmlns:a14="http://schemas.microsoft.com/office/drawing/2010/main" val="0"/>
                         </a:ext>
                       </a:extLst>
                     </a:blip>
-                    <a:srcRect l="19147" t="5777" r="16261" b="6205"/>
-                    <a:stretch/>
+                    <a:stretch>
+                      <a:fillRect/>
+                    </a:stretch>
                   </pic:blipFill>
                   <pic:spPr bwMode="auto">
                     <a:xfrm>
                       <a:off x="0" y="0"/>
-                      <a:ext cx="7315200" cy="6607175"/>
+                      <a:ext cx="6444703" cy="6607175"/>
                     </a:xfrm>
                     <a:prstGeom prst="rect">
                       <a:avLst/>
@@ -1412,9 +1490,15 @@
           </wp:anchor>
         </w:drawing>
       </w:r>
+      <w:r>
+        <w:t>Class Diagram</w:t>
+      </w:r>
+      <w:bookmarkStart w:id="5" w:name="_GoBack"/>
+      <w:bookmarkEnd w:id="4"/>
+      <w:bookmarkEnd w:id="5"/>
     </w:p>
     <w:sectPr>
-      <w:footerReference w:type="default" r:id="rId9"/>
+      <w:footerReference w:type="default" r:id="rId10"/>
       <w:pgSz w:w="11906" w:h="16838"/>
       <w:pgMar w:top="1440" w:right="1440" w:bottom="1440" w:left="1440" w:header="708" w:footer="708" w:gutter="0"/>
       <w:cols w:space="708"/>
@@ -1492,7 +1576,7 @@
             <w:bCs/>
             <w:noProof/>
           </w:rPr>
-          <w:t>2</w:t>
+          <w:t>1</w:t>
         </w:r>
         <w:r>
           <w:rPr>
@@ -2814,7 +2898,7 @@
 </file>
 
 <file path=customXml/itemProps1.xml><?xml version="1.0" encoding="utf-8"?>
-<ds:datastoreItem xmlns:ds="http://schemas.openxmlformats.org/officeDocument/2006/customXml" ds:itemID="{71BC1341-B773-43DE-8373-B5C577A4D6A6}">
+<ds:datastoreItem xmlns:ds="http://schemas.openxmlformats.org/officeDocument/2006/customXml" ds:itemID="{C179B18D-3FB4-4437-8BDC-DF16ABC7168A}">
   <ds:schemaRefs>
     <ds:schemaRef ds:uri="http://schemas.openxmlformats.org/officeDocument/2006/bibliography"/>
   </ds:schemaRefs>

</xml_diff>